<commit_message>
Memoria actualizada,temas intro y bases de datos terminado
</commit_message>
<xml_diff>
--- a/Memoria.docx
+++ b/Memoria.docx
@@ -1,62 +1,193 @@
 
 <file path=word/document.xml><?xml version="1.0" encoding="utf-8"?>
-<w:document xmlns:wpc="http://schemas.microsoft.com/office/word/2010/wordprocessingCanvas" xmlns:cx="http://schemas.microsoft.com/office/drawing/2014/chartex" xmlns:cx1="http://schemas.microsoft.com/office/drawing/2015/9/8/chartex" xmlns:mc="http://schemas.openxmlformats.org/markup-compatibility/2006" xmlns:o="urn:schemas-microsoft-com:office:office" xmlns:r="http://schemas.openxmlformats.org/officeDocument/2006/relationships" xmlns:m="http://schemas.openxmlformats.org/officeDocument/2006/math" xmlns:v="urn:schemas-microsoft-com:vml" xmlns:wp14="http://schemas.microsoft.com/office/word/2010/wordprocessingDrawing" xmlns:wp="http://schemas.openxmlformats.org/drawingml/2006/wordprocessingDrawing" xmlns:w10="urn:schemas-microsoft-com:office:word" xmlns:w="http://schemas.openxmlformats.org/wordprocessingml/2006/main" xmlns:w14="http://schemas.microsoft.com/office/word/2010/wordml" xmlns:w15="http://schemas.microsoft.com/office/word/2012/wordml" xmlns:w16se="http://schemas.microsoft.com/office/word/2015/wordml/symex" xmlns:wpg="http://schemas.microsoft.com/office/word/2010/wordprocessingGroup" xmlns:wpi="http://schemas.microsoft.com/office/word/2010/wordprocessingInk" xmlns:wne="http://schemas.microsoft.com/office/word/2006/wordml" xmlns:wps="http://schemas.microsoft.com/office/word/2010/wordprocessingShape" mc:Ignorable="w14 w15 w16se wp14">
+<w:document xmlns:wpc="http://schemas.microsoft.com/office/word/2010/wordprocessingCanvas" xmlns:cx="http://schemas.microsoft.com/office/drawing/2014/chartex" xmlns:cx1="http://schemas.microsoft.com/office/drawing/2015/9/8/chartex" xmlns:cx2="http://schemas.microsoft.com/office/drawing/2015/10/21/chartex" xmlns:mc="http://schemas.openxmlformats.org/markup-compatibility/2006" xmlns:o="urn:schemas-microsoft-com:office:office" xmlns:r="http://schemas.openxmlformats.org/officeDocument/2006/relationships" xmlns:m="http://schemas.openxmlformats.org/officeDocument/2006/math" xmlns:v="urn:schemas-microsoft-com:vml" xmlns:wp14="http://schemas.microsoft.com/office/word/2010/wordprocessingDrawing" xmlns:wp="http://schemas.openxmlformats.org/drawingml/2006/wordprocessingDrawing" xmlns:w10="urn:schemas-microsoft-com:office:word" xmlns:w="http://schemas.openxmlformats.org/wordprocessingml/2006/main" xmlns:w14="http://schemas.microsoft.com/office/word/2010/wordml" xmlns:w15="http://schemas.microsoft.com/office/word/2012/wordml" xmlns:w16se="http://schemas.microsoft.com/office/word/2015/wordml/symex" xmlns:wpg="http://schemas.microsoft.com/office/word/2010/wordprocessingGroup" xmlns:wpi="http://schemas.microsoft.com/office/word/2010/wordprocessingInk" xmlns:wne="http://schemas.microsoft.com/office/word/2006/wordml" xmlns:wps="http://schemas.microsoft.com/office/word/2010/wordprocessingShape" mc:Ignorable="w14 w15 w16se wp14">
   <w:body>
     <w:p>
       <w:pPr>
         <w:jc w:val="both"/>
         <w:outlineLvl w:val="0"/>
         <w:rPr>
-          <w:rFonts w:ascii="Segoe UI Light" w:hAnsi="Segoe UI Light" w:cs="Segoe UI Light"/>
+          <w:rFonts w:asciiTheme="minorHAnsi" w:eastAsia="Adobe Fan Heiti Std B" w:hAnsiTheme="minorHAnsi" w:cs="Segoe UI Light"/>
+          <w:b/>
+          <w:color w:val="C00000"/>
+          <w:sz w:val="72"/>
+          <w:u w:val="single"/>
+        </w:rPr>
+      </w:pPr>
+      <w:bookmarkStart w:id="0" w:name="_Toc448504425"/>
+    </w:p>
+    <w:p>
+      <w:pPr>
+        <w:jc w:val="both"/>
+        <w:outlineLvl w:val="0"/>
+        <w:rPr>
+          <w:rFonts w:asciiTheme="minorHAnsi" w:eastAsia="Adobe Fan Heiti Std B" w:hAnsiTheme="minorHAnsi" w:cs="Segoe UI Light"/>
+          <w:b/>
+          <w:i/>
+          <w:color w:val="595959" w:themeColor="text1" w:themeTint="A6"/>
+          <w:sz w:val="72"/>
+          <w:u w:val="single"/>
+        </w:rPr>
+      </w:pPr>
+      <w:r>
+        <w:rPr>
+          <w:rFonts w:asciiTheme="minorHAnsi" w:eastAsia="Adobe Fan Heiti Std B" w:hAnsiTheme="minorHAnsi" w:cs="Segoe UI Light"/>
+          <w:b/>
+          <w:i/>
+          <w:color w:val="595959" w:themeColor="text1" w:themeTint="A6"/>
+          <w:sz w:val="72"/>
+          <w:u w:val="single"/>
+        </w:rPr>
+        <w:t>Aplicaciones Web Practica 3</w:t>
+      </w:r>
+      <w:bookmarkEnd w:id="0"/>
+    </w:p>
+    <w:p>
+      <w:pPr>
+        <w:jc w:val="both"/>
+        <w:outlineLvl w:val="0"/>
+        <w:rPr>
+          <w:rFonts w:asciiTheme="minorHAnsi" w:eastAsia="Adobe Fan Heiti Std B" w:hAnsiTheme="minorHAnsi" w:cs="Segoe UI Light"/>
+          <w:b/>
+          <w:color w:val="C00000"/>
+          <w:sz w:val="72"/>
+          <w:u w:val="single"/>
+        </w:rPr>
+      </w:pPr>
+    </w:p>
+    <w:p>
+      <w:pPr>
+        <w:jc w:val="center"/>
+        <w:outlineLvl w:val="0"/>
+        <w:rPr>
+          <w:rFonts w:asciiTheme="minorHAnsi" w:hAnsiTheme="minorHAnsi" w:cs="Arial"/>
+          <w:b/>
+          <w:bCs/>
+          <w:i/>
+          <w:color w:val="C00000"/>
+          <w:sz w:val="56"/>
+          <w:szCs w:val="56"/>
+        </w:rPr>
+      </w:pPr>
+      <w:r>
+        <w:rPr>
+          <w:rFonts w:asciiTheme="minorHAnsi" w:hAnsiTheme="minorHAnsi" w:cs="Arial"/>
+          <w:b/>
+          <w:bCs/>
+          <w:i/>
+          <w:color w:val="C00000"/>
+          <w:sz w:val="56"/>
+          <w:szCs w:val="56"/>
+        </w:rPr>
+        <w:t>Arquitectura del Proyecto</w:t>
+      </w:r>
+    </w:p>
+    <w:p>
+      <w:pPr>
+        <w:jc w:val="center"/>
+        <w:outlineLvl w:val="0"/>
+        <w:rPr>
+          <w:rFonts w:asciiTheme="minorHAnsi" w:hAnsiTheme="minorHAnsi" w:cs="Arial"/>
+          <w:b/>
+          <w:bCs/>
+          <w:i/>
+          <w:color w:val="C00000"/>
+          <w:sz w:val="56"/>
+          <w:szCs w:val="56"/>
+        </w:rPr>
+      </w:pPr>
+    </w:p>
+    <w:p>
+      <w:pPr>
+        <w:jc w:val="center"/>
+        <w:outlineLvl w:val="0"/>
+        <w:rPr>
+          <w:rFonts w:asciiTheme="minorHAnsi" w:hAnsiTheme="minorHAnsi" w:cs="Arial"/>
           <w:b/>
           <w:bCs/>
           <w:sz w:val="72"/>
           <w:szCs w:val="72"/>
           <w:u w:val="single"/>
-          <w:lang w:val="es-ES"/>
-        </w:rPr>
-      </w:pPr>
-      <w:bookmarkStart w:id="0" w:name="_Toc448504425"/>
-      <w:r>
-        <w:rPr>
-          <w:rFonts w:ascii="Segoe UI Light" w:eastAsia="Adobe Fan Heiti Std B" w:hAnsi="Segoe UI Light" w:cs="Segoe UI Light"/>
-          <w:b/>
-          <w:color w:val="171717" w:themeColor="background2" w:themeShade="1A"/>
-          <w:sz w:val="72"/>
-          <w:u w:val="single"/>
-          <w:lang w:val="es-ES"/>
-        </w:rPr>
-        <w:t>Aplicaciones Web Practica 3</w:t>
-      </w:r>
-      <w:bookmarkEnd w:id="0"/>
-    </w:p>
-    <w:p>
-      <w:pPr>
-        <w:jc w:val="center"/>
-        <w:outlineLvl w:val="0"/>
-        <w:rPr>
-          <w:rFonts w:ascii="Bradley Hand ITC" w:hAnsi="Bradley Hand ITC" w:cs="Arial"/>
+        </w:rPr>
+      </w:pPr>
+      <w:r>
+        <w:rPr>
+          <w:rFonts w:asciiTheme="minorHAnsi" w:hAnsiTheme="minorHAnsi" w:cs="Arial"/>
           <w:b/>
           <w:bCs/>
           <w:sz w:val="72"/>
           <w:szCs w:val="72"/>
           <w:u w:val="single"/>
-          <w:lang w:val="es-ES"/>
-        </w:rPr>
-      </w:pPr>
+          <w:lang w:eastAsia="es-ES"/>
+        </w:rPr>
+        <w:drawing>
+          <wp:anchor distT="0" distB="0" distL="114300" distR="114300" simplePos="0" relativeHeight="251659264" behindDoc="0" locked="0" layoutInCell="1" allowOverlap="1" wp14:anchorId="2FD67317" wp14:editId="5109F36D">
+            <wp:simplePos x="0" y="0"/>
+            <wp:positionH relativeFrom="column">
+              <wp:posOffset>1158240</wp:posOffset>
+            </wp:positionH>
+            <wp:positionV relativeFrom="paragraph">
+              <wp:posOffset>443865</wp:posOffset>
+            </wp:positionV>
+            <wp:extent cx="3171190" cy="1771015"/>
+            <wp:effectExtent l="0" t="0" r="0" b="635"/>
+            <wp:wrapSquare wrapText="bothSides"/>
+            <wp:docPr id="1" name="Imagen 1"/>
+            <wp:cNvGraphicFramePr>
+              <a:graphicFrameLocks xmlns:a="http://schemas.openxmlformats.org/drawingml/2006/main" noChangeAspect="1"/>
+            </wp:cNvGraphicFramePr>
+            <a:graphic xmlns:a="http://schemas.openxmlformats.org/drawingml/2006/main">
+              <a:graphicData uri="http://schemas.openxmlformats.org/drawingml/2006/picture">
+                <pic:pic xmlns:pic="http://schemas.openxmlformats.org/drawingml/2006/picture">
+                  <pic:nvPicPr>
+                    <pic:cNvPr id="1" name="logo2.png"/>
+                    <pic:cNvPicPr/>
+                  </pic:nvPicPr>
+                  <pic:blipFill>
+                    <a:blip r:embed="rId6">
+                      <a:extLst>
+                        <a:ext uri="{28A0092B-C50C-407E-A947-70E740481C1C}">
+                          <a14:useLocalDpi xmlns:a14="http://schemas.microsoft.com/office/drawing/2010/main" val="0"/>
+                        </a:ext>
+                      </a:extLst>
+                    </a:blip>
+                    <a:stretch>
+                      <a:fillRect/>
+                    </a:stretch>
+                  </pic:blipFill>
+                  <pic:spPr>
+                    <a:xfrm>
+                      <a:off x="0" y="0"/>
+                      <a:ext cx="3171190" cy="1771015"/>
+                    </a:xfrm>
+                    <a:prstGeom prst="rect">
+                      <a:avLst/>
+                    </a:prstGeom>
+                    <a:ln>
+                      <a:noFill/>
+                    </a:ln>
+                    <a:effectLst>
+                      <a:softEdge rad="112500"/>
+                    </a:effectLst>
+                  </pic:spPr>
+                </pic:pic>
+              </a:graphicData>
+            </a:graphic>
+          </wp:anchor>
+        </w:drawing>
+      </w:r>
     </w:p>
     <w:p>
       <w:pPr>
         <w:jc w:val="center"/>
         <w:outlineLvl w:val="0"/>
         <w:rPr>
-          <w:rFonts w:ascii="Bradley Hand ITC" w:hAnsi="Bradley Hand ITC" w:cs="Arial"/>
+          <w:rFonts w:asciiTheme="minorHAnsi" w:hAnsiTheme="minorHAnsi" w:cs="Arial"/>
           <w:b/>
           <w:bCs/>
           <w:sz w:val="72"/>
           <w:szCs w:val="72"/>
           <w:u w:val="single"/>
-          <w:lang w:val="es-ES"/>
         </w:rPr>
       </w:pPr>
     </w:p>
@@ -65,13 +196,12 @@
         <w:jc w:val="center"/>
         <w:outlineLvl w:val="0"/>
         <w:rPr>
-          <w:rFonts w:ascii="Bradley Hand ITC" w:hAnsi="Bradley Hand ITC" w:cs="Arial"/>
+          <w:rFonts w:asciiTheme="minorHAnsi" w:hAnsiTheme="minorHAnsi" w:cs="Arial"/>
           <w:b/>
           <w:bCs/>
           <w:sz w:val="72"/>
           <w:szCs w:val="72"/>
           <w:u w:val="single"/>
-          <w:lang w:val="es-ES"/>
         </w:rPr>
       </w:pPr>
     </w:p>
@@ -80,13 +210,12 @@
         <w:jc w:val="center"/>
         <w:outlineLvl w:val="0"/>
         <w:rPr>
-          <w:rFonts w:ascii="Bradley Hand ITC" w:hAnsi="Bradley Hand ITC" w:cs="Arial"/>
+          <w:rFonts w:asciiTheme="minorHAnsi" w:hAnsiTheme="minorHAnsi" w:cs="Arial"/>
           <w:b/>
           <w:bCs/>
           <w:sz w:val="72"/>
           <w:szCs w:val="72"/>
           <w:u w:val="single"/>
-          <w:lang w:val="es-ES"/>
         </w:rPr>
       </w:pPr>
     </w:p>
@@ -95,13 +224,53 @@
         <w:jc w:val="center"/>
         <w:outlineLvl w:val="0"/>
         <w:rPr>
-          <w:rFonts w:ascii="Bradley Hand ITC" w:hAnsi="Bradley Hand ITC" w:cs="Arial"/>
+          <w:rFonts w:asciiTheme="minorHAnsi" w:hAnsiTheme="minorHAnsi" w:cs="Arial"/>
+          <w:b/>
+          <w:bCs/>
+          <w:i/>
+          <w:color w:val="C00000"/>
+          <w:sz w:val="56"/>
+          <w:szCs w:val="56"/>
+        </w:rPr>
+      </w:pPr>
+      <w:r>
+        <w:rPr>
+          <w:rFonts w:asciiTheme="minorHAnsi" w:hAnsiTheme="minorHAnsi" w:cs="Arial"/>
+          <w:b/>
+          <w:bCs/>
+          <w:i/>
+          <w:color w:val="C00000"/>
+          <w:sz w:val="56"/>
+          <w:szCs w:val="56"/>
+        </w:rPr>
+        <w:t xml:space="preserve">Reverse </w:t>
+      </w:r>
+      <w:proofErr w:type="spellStart"/>
+      <w:r>
+        <w:rPr>
+          <w:rFonts w:asciiTheme="minorHAnsi" w:hAnsiTheme="minorHAnsi" w:cs="Arial"/>
+          <w:b/>
+          <w:bCs/>
+          <w:i/>
+          <w:color w:val="C00000"/>
+          <w:sz w:val="56"/>
+          <w:szCs w:val="56"/>
+        </w:rPr>
+        <w:t>Bid</w:t>
+      </w:r>
+      <w:proofErr w:type="spellEnd"/>
+    </w:p>
+    <w:p>
+      <w:pPr>
+        <w:jc w:val="center"/>
+        <w:outlineLvl w:val="0"/>
+        <w:rPr>
+          <w:rFonts w:asciiTheme="minorHAnsi" w:hAnsiTheme="minorHAnsi" w:cs="Arial"/>
           <w:b/>
           <w:bCs/>
           <w:sz w:val="72"/>
           <w:szCs w:val="72"/>
           <w:u w:val="single"/>
-          <w:lang w:val="es-ES"/>
         </w:rPr>
       </w:pPr>
     </w:p>
@@ -110,13 +279,12 @@
         <w:jc w:val="center"/>
         <w:outlineLvl w:val="0"/>
         <w:rPr>
-          <w:rFonts w:ascii="Bradley Hand ITC" w:hAnsi="Bradley Hand ITC" w:cs="Arial"/>
+          <w:rFonts w:asciiTheme="minorHAnsi" w:hAnsiTheme="minorHAnsi" w:cs="Arial"/>
           <w:b/>
           <w:bCs/>
           <w:sz w:val="72"/>
           <w:szCs w:val="72"/>
           <w:u w:val="single"/>
-          <w:lang w:val="es-ES"/>
         </w:rPr>
       </w:pPr>
     </w:p>
@@ -125,13 +293,12 @@
         <w:jc w:val="center"/>
         <w:outlineLvl w:val="0"/>
         <w:rPr>
-          <w:rFonts w:ascii="Bradley Hand ITC" w:hAnsi="Bradley Hand ITC" w:cs="Arial"/>
+          <w:rFonts w:asciiTheme="minorHAnsi" w:hAnsiTheme="minorHAnsi" w:cs="Arial"/>
           <w:b/>
           <w:bCs/>
           <w:sz w:val="72"/>
           <w:szCs w:val="72"/>
           <w:u w:val="single"/>
-          <w:lang w:val="es-ES"/>
         </w:rPr>
       </w:pPr>
     </w:p>
@@ -140,205 +307,136 @@
         <w:jc w:val="center"/>
         <w:outlineLvl w:val="0"/>
         <w:rPr>
-          <w:rFonts w:ascii="Bradley Hand ITC" w:hAnsi="Bradley Hand ITC" w:cs="Arial"/>
+          <w:rFonts w:asciiTheme="minorHAnsi" w:hAnsiTheme="minorHAnsi" w:cs="Arial"/>
           <w:b/>
           <w:bCs/>
-          <w:sz w:val="72"/>
-          <w:szCs w:val="72"/>
+          <w:color w:val="C00000"/>
+          <w:sz w:val="48"/>
+          <w:szCs w:val="48"/>
+        </w:rPr>
+      </w:pPr>
+      <w:r>
+        <w:rPr>
+          <w:rFonts w:asciiTheme="minorHAnsi" w:hAnsiTheme="minorHAnsi" w:cs="Arial"/>
+          <w:b/>
+          <w:bCs/>
+          <w:color w:val="C00000"/>
+          <w:sz w:val="48"/>
+          <w:szCs w:val="48"/>
           <w:u w:val="single"/>
-          <w:lang w:val="es-ES"/>
-        </w:rPr>
-      </w:pPr>
+        </w:rPr>
+        <w:t>Autores:</w:t>
+      </w:r>
     </w:p>
     <w:p>
       <w:pPr>
         <w:jc w:val="center"/>
-        <w:outlineLvl w:val="0"/>
-        <w:rPr>
-          <w:rFonts w:ascii="Bradley Hand ITC" w:hAnsi="Bradley Hand ITC" w:cs="Arial"/>
-          <w:b/>
-          <w:bCs/>
-          <w:sz w:val="72"/>
-          <w:szCs w:val="72"/>
-          <w:u w:val="single"/>
-          <w:lang w:val="es-ES"/>
-        </w:rPr>
-      </w:pPr>
+        <w:rPr>
+          <w:rFonts w:asciiTheme="minorHAnsi" w:hAnsiTheme="minorHAnsi"/>
+          <w:b/>
+          <w:color w:val="385623" w:themeColor="accent6" w:themeShade="80"/>
+          <w:sz w:val="32"/>
+        </w:rPr>
+      </w:pPr>
+      <w:r>
+        <w:rPr>
+          <w:rFonts w:asciiTheme="minorHAnsi" w:hAnsiTheme="minorHAnsi"/>
+          <w:b/>
+          <w:color w:val="385623" w:themeColor="accent6" w:themeShade="80"/>
+          <w:sz w:val="32"/>
+        </w:rPr>
+        <w:t>Iván Canas</w:t>
+      </w:r>
     </w:p>
     <w:p>
       <w:pPr>
         <w:jc w:val="center"/>
-        <w:outlineLvl w:val="0"/>
-        <w:rPr>
-          <w:rFonts w:ascii="Bradley Hand ITC" w:hAnsi="Bradley Hand ITC" w:cs="Arial"/>
-          <w:b/>
-          <w:bCs/>
-          <w:sz w:val="72"/>
-          <w:szCs w:val="72"/>
-          <w:u w:val="single"/>
-          <w:lang w:val="es-ES"/>
-        </w:rPr>
-      </w:pPr>
+        <w:rPr>
+          <w:rFonts w:asciiTheme="minorHAnsi" w:hAnsiTheme="minorHAnsi"/>
+          <w:b/>
+          <w:color w:val="385623" w:themeColor="accent6" w:themeShade="80"/>
+          <w:sz w:val="32"/>
+        </w:rPr>
+      </w:pPr>
+      <w:r>
+        <w:rPr>
+          <w:rFonts w:asciiTheme="minorHAnsi" w:hAnsiTheme="minorHAnsi"/>
+          <w:b/>
+          <w:color w:val="385623" w:themeColor="accent6" w:themeShade="80"/>
+          <w:sz w:val="32"/>
+        </w:rPr>
+        <w:t>David Zamora</w:t>
+      </w:r>
     </w:p>
     <w:p>
       <w:pPr>
         <w:jc w:val="center"/>
-        <w:outlineLvl w:val="0"/>
-        <w:rPr>
-          <w:rFonts w:ascii="Arial" w:hAnsi="Arial" w:cs="Arial"/>
-          <w:b/>
-          <w:bCs/>
-          <w:sz w:val="36"/>
-          <w:szCs w:val="36"/>
-          <w:lang w:val="es-ES"/>
-        </w:rPr>
-      </w:pPr>
+        <w:rPr>
+          <w:rFonts w:asciiTheme="minorHAnsi" w:hAnsiTheme="minorHAnsi"/>
+          <w:b/>
+          <w:color w:val="385623" w:themeColor="accent6" w:themeShade="80"/>
+          <w:sz w:val="32"/>
+        </w:rPr>
+      </w:pPr>
+      <w:r>
+        <w:rPr>
+          <w:rFonts w:asciiTheme="minorHAnsi" w:hAnsiTheme="minorHAnsi"/>
+          <w:b/>
+          <w:color w:val="385623" w:themeColor="accent6" w:themeShade="80"/>
+          <w:sz w:val="32"/>
+        </w:rPr>
+        <w:t>Daniel Reyes</w:t>
+      </w:r>
     </w:p>
     <w:p>
       <w:pPr>
         <w:jc w:val="center"/>
-        <w:outlineLvl w:val="0"/>
-        <w:rPr>
-          <w:rFonts w:ascii="Arial" w:hAnsi="Arial" w:cs="Arial"/>
-          <w:b/>
-          <w:bCs/>
-          <w:sz w:val="36"/>
-          <w:szCs w:val="36"/>
-          <w:lang w:val="es-ES"/>
-        </w:rPr>
-      </w:pPr>
+        <w:rPr>
+          <w:rFonts w:asciiTheme="minorHAnsi" w:hAnsiTheme="minorHAnsi"/>
+          <w:b/>
+          <w:color w:val="385623" w:themeColor="accent6" w:themeShade="80"/>
+          <w:sz w:val="32"/>
+        </w:rPr>
+      </w:pPr>
+      <w:r>
+        <w:rPr>
+          <w:rFonts w:asciiTheme="minorHAnsi" w:hAnsiTheme="minorHAnsi"/>
+          <w:b/>
+          <w:color w:val="385623" w:themeColor="accent6" w:themeShade="80"/>
+          <w:sz w:val="32"/>
+        </w:rPr>
+        <w:t xml:space="preserve">Christian Suarez </w:t>
+      </w:r>
     </w:p>
     <w:p>
       <w:pPr>
         <w:jc w:val="center"/>
-        <w:outlineLvl w:val="0"/>
-        <w:rPr>
-          <w:rFonts w:ascii="Arial" w:hAnsi="Arial" w:cs="Arial"/>
-          <w:b/>
-          <w:bCs/>
-          <w:sz w:val="36"/>
-          <w:szCs w:val="36"/>
-          <w:lang w:val="es-ES"/>
-        </w:rPr>
-      </w:pPr>
+        <w:rPr>
+          <w:rFonts w:asciiTheme="minorHAnsi" w:hAnsiTheme="minorHAnsi"/>
+          <w:b/>
+          <w:color w:val="385623" w:themeColor="accent6" w:themeShade="80"/>
+          <w:sz w:val="32"/>
+        </w:rPr>
+      </w:pPr>
+      <w:r>
+        <w:rPr>
+          <w:rFonts w:asciiTheme="minorHAnsi" w:hAnsiTheme="minorHAnsi"/>
+          <w:b/>
+          <w:color w:val="385623" w:themeColor="accent6" w:themeShade="80"/>
+          <w:sz w:val="32"/>
+        </w:rPr>
+        <w:t>David Labrador</w:t>
+      </w:r>
     </w:p>
     <w:p>
       <w:pPr>
         <w:jc w:val="center"/>
-        <w:outlineLvl w:val="0"/>
-        <w:rPr>
-          <w:rFonts w:ascii="Arial" w:hAnsi="Arial" w:cs="Arial"/>
-          <w:b/>
-          <w:bCs/>
-          <w:sz w:val="36"/>
-          <w:szCs w:val="36"/>
-          <w:lang w:val="es-ES"/>
-        </w:rPr>
-      </w:pPr>
-    </w:p>
-    <w:p>
-      <w:pPr>
-        <w:jc w:val="center"/>
-        <w:outlineLvl w:val="0"/>
-        <w:rPr>
-          <w:rFonts w:ascii="Arial" w:hAnsi="Arial" w:cs="Arial"/>
-          <w:b/>
-          <w:bCs/>
-          <w:sz w:val="36"/>
-          <w:szCs w:val="36"/>
-          <w:lang w:val="es-ES"/>
-        </w:rPr>
-      </w:pPr>
-    </w:p>
-    <w:p>
-      <w:pPr>
-        <w:jc w:val="center"/>
-        <w:rPr>
+        <w:rPr>
+          <w:rFonts w:asciiTheme="minorHAnsi" w:hAnsiTheme="minorHAnsi"/>
           <w:b/>
           <w:sz w:val="32"/>
-          <w:lang w:val="es-ES"/>
-        </w:rPr>
-      </w:pPr>
-      <w:r>
-        <w:rPr>
-          <w:b/>
-          <w:sz w:val="32"/>
-          <w:lang w:val="es-ES"/>
-        </w:rPr>
-        <w:t>Iván Canas</w:t>
-      </w:r>
-    </w:p>
-    <w:p>
-      <w:pPr>
-        <w:jc w:val="center"/>
-        <w:rPr>
-          <w:b/>
-          <w:sz w:val="32"/>
-          <w:lang w:val="es-ES"/>
-        </w:rPr>
-      </w:pPr>
-      <w:r>
-        <w:rPr>
-          <w:b/>
-          <w:sz w:val="32"/>
-          <w:lang w:val="es-ES"/>
-        </w:rPr>
-        <w:t>David Zamora</w:t>
-      </w:r>
-    </w:p>
-    <w:p>
-      <w:pPr>
-        <w:jc w:val="center"/>
-        <w:rPr>
-          <w:b/>
-          <w:sz w:val="32"/>
-          <w:lang w:val="es-ES"/>
-        </w:rPr>
-      </w:pPr>
-      <w:r>
-        <w:rPr>
-          <w:b/>
-          <w:sz w:val="32"/>
-          <w:lang w:val="es-ES"/>
-        </w:rPr>
-        <w:t>Daniel Reyes</w:t>
-      </w:r>
-    </w:p>
-    <w:p>
-      <w:pPr>
-        <w:jc w:val="center"/>
-        <w:rPr>
-          <w:b/>
-          <w:sz w:val="32"/>
-          <w:lang w:val="es-ES"/>
-        </w:rPr>
-      </w:pPr>
-      <w:r>
-        <w:rPr>
-          <w:b/>
-          <w:sz w:val="32"/>
-          <w:lang w:val="es-ES"/>
-        </w:rPr>
-        <w:t xml:space="preserve">Christian Suarez </w:t>
-      </w:r>
-    </w:p>
-    <w:p>
-      <w:pPr>
-        <w:jc w:val="center"/>
-        <w:rPr>
-          <w:b/>
-          <w:sz w:val="32"/>
-          <w:lang w:val="es-ES"/>
-        </w:rPr>
-      </w:pPr>
-      <w:r>
-        <w:rPr>
-          <w:b/>
-          <w:sz w:val="32"/>
-          <w:lang w:val="es-ES"/>
-        </w:rPr>
-        <w:t>David Labrador</w:t>
-      </w:r>
+        </w:rPr>
+      </w:pPr>
     </w:p>
     <w:p>
       <w:pPr>
@@ -349,25 +447,23 @@
       </w:pPr>
       <w:bookmarkStart w:id="1" w:name="_Toc448504426"/>
       <w:bookmarkStart w:id="2" w:name="_Toc450065185"/>
-      <w:proofErr w:type="spellStart"/>
       <w:r>
         <w:rPr>
           <w:u w:color="345A8A"/>
         </w:rPr>
         <w:lastRenderedPageBreak/>
-        <w:t>Índice</w:t>
-      </w:r>
-      <w:proofErr w:type="spellEnd"/>
-      <w:r>
-        <w:rPr>
-          <w:u w:color="345A8A"/>
-        </w:rPr>
-        <w:t>:</w:t>
+        <w:t>Índice:</w:t>
       </w:r>
       <w:bookmarkEnd w:id="1"/>
       <w:bookmarkEnd w:id="2"/>
     </w:p>
-    <w:p/>
+    <w:p>
+      <w:pPr>
+        <w:rPr>
+          <w:rFonts w:asciiTheme="minorHAnsi" w:hAnsiTheme="minorHAnsi"/>
+        </w:rPr>
+      </w:pPr>
+    </w:p>
     <w:p>
       <w:pPr>
         <w:pStyle w:val="TDC1"/>
@@ -376,27 +472,15 @@
         </w:tabs>
         <w:rPr>
           <w:rFonts w:eastAsiaTheme="minorEastAsia" w:cstheme="minorBidi"/>
-          <w:bCs w:val="0"/>
-          <w:i w:val="0"/>
-          <w:iCs w:val="0"/>
-          <w:noProof/>
-          <w:color w:val="2E74B5" w:themeColor="accent1" w:themeShade="BF"/>
-          <w:sz w:val="36"/>
-          <w:szCs w:val="36"/>
-          <w:lang w:val="es-ES" w:eastAsia="es-ES"/>
-        </w:rPr>
-      </w:pPr>
-      <w:r>
-        <w:rPr>
           <w:bCs w:val="0"/>
           <w:i w:val="0"/>
           <w:iCs w:val="0"/>
           <w:color w:val="2E74B5" w:themeColor="accent1" w:themeShade="BF"/>
           <w:sz w:val="36"/>
           <w:szCs w:val="36"/>
-        </w:rPr>
-        <w:fldChar w:fldCharType="begin"/>
-      </w:r>
+          <w:lang w:eastAsia="es-ES"/>
+        </w:rPr>
+      </w:pPr>
       <w:r>
         <w:rPr>
           <w:bCs w:val="0"/>
@@ -406,7 +490,7 @@
           <w:sz w:val="36"/>
           <w:szCs w:val="36"/>
         </w:rPr>
-        <w:instrText xml:space="preserve"> TOC \o "1-1" \h \z \t "Título 2;2;Título 3;3" </w:instrText>
+        <w:fldChar w:fldCharType="begin"/>
       </w:r>
       <w:r>
         <w:rPr>
@@ -417,42 +501,31 @@
           <w:sz w:val="36"/>
           <w:szCs w:val="36"/>
         </w:rPr>
+        <w:instrText xml:space="preserve"> TOC \o "1-1" \h \z \t "Título 2;2;Título 3;3" </w:instrText>
+      </w:r>
+      <w:r>
+        <w:rPr>
+          <w:bCs w:val="0"/>
+          <w:i w:val="0"/>
+          <w:iCs w:val="0"/>
+          <w:color w:val="2E74B5" w:themeColor="accent1" w:themeShade="BF"/>
+          <w:sz w:val="36"/>
+          <w:szCs w:val="36"/>
+        </w:rPr>
         <w:fldChar w:fldCharType="separate"/>
       </w:r>
       <w:hyperlink w:anchor="_Toc450065186" w:history="1">
         <w:r>
           <w:rPr>
             <w:rStyle w:val="Hipervnculo"/>
-            <w:noProof/>
             <w:color w:val="2E74B5" w:themeColor="accent1" w:themeShade="BF"/>
             <w:sz w:val="36"/>
             <w:szCs w:val="36"/>
           </w:rPr>
-          <w:t xml:space="preserve">Listado de scripts </w:t>
+          <w:t>Listado de scripts para las vistas:</w:t>
         </w:r>
         <w:r>
           <w:rPr>
-            <w:rStyle w:val="Hipervnculo"/>
-            <w:noProof/>
-            <w:color w:val="2E74B5" w:themeColor="accent1" w:themeShade="BF"/>
-            <w:sz w:val="36"/>
-            <w:szCs w:val="36"/>
-          </w:rPr>
-          <w:t>p</w:t>
-        </w:r>
-        <w:r>
-          <w:rPr>
-            <w:rStyle w:val="Hipervnculo"/>
-            <w:noProof/>
-            <w:color w:val="2E74B5" w:themeColor="accent1" w:themeShade="BF"/>
-            <w:sz w:val="36"/>
-            <w:szCs w:val="36"/>
-          </w:rPr>
-          <w:t>ara las vistas:</w:t>
-        </w:r>
-        <w:r>
-          <w:rPr>
-            <w:noProof/>
             <w:webHidden/>
             <w:color w:val="2E74B5" w:themeColor="accent1" w:themeShade="BF"/>
             <w:sz w:val="36"/>
@@ -462,7 +535,6 @@
         </w:r>
         <w:r>
           <w:rPr>
-            <w:noProof/>
             <w:webHidden/>
             <w:color w:val="2E74B5" w:themeColor="accent1" w:themeShade="BF"/>
             <w:sz w:val="36"/>
@@ -472,7 +544,6 @@
         </w:r>
         <w:r>
           <w:rPr>
-            <w:noProof/>
             <w:webHidden/>
             <w:color w:val="2E74B5" w:themeColor="accent1" w:themeShade="BF"/>
             <w:sz w:val="36"/>
@@ -482,7 +553,6 @@
         </w:r>
         <w:r>
           <w:rPr>
-            <w:noProof/>
             <w:webHidden/>
             <w:color w:val="2E74B5" w:themeColor="accent1" w:themeShade="BF"/>
             <w:sz w:val="36"/>
@@ -491,7 +561,6 @@
         </w:r>
         <w:r>
           <w:rPr>
-            <w:noProof/>
             <w:webHidden/>
             <w:color w:val="2E74B5" w:themeColor="accent1" w:themeShade="BF"/>
             <w:sz w:val="36"/>
@@ -501,7 +570,6 @@
         </w:r>
         <w:r>
           <w:rPr>
-            <w:noProof/>
             <w:webHidden/>
             <w:color w:val="2E74B5" w:themeColor="accent1" w:themeShade="BF"/>
             <w:sz w:val="36"/>
@@ -511,7 +579,6 @@
         </w:r>
         <w:r>
           <w:rPr>
-            <w:noProof/>
             <w:webHidden/>
             <w:color w:val="2E74B5" w:themeColor="accent1" w:themeShade="BF"/>
             <w:sz w:val="36"/>
@@ -532,18 +599,16 @@
           <w:bCs w:val="0"/>
           <w:i w:val="0"/>
           <w:iCs w:val="0"/>
-          <w:noProof/>
           <w:color w:val="2E74B5" w:themeColor="accent1" w:themeShade="BF"/>
           <w:sz w:val="36"/>
           <w:szCs w:val="36"/>
-          <w:lang w:val="es-ES" w:eastAsia="es-ES"/>
+          <w:lang w:eastAsia="es-ES"/>
         </w:rPr>
       </w:pPr>
       <w:hyperlink w:anchor="_Toc450065187" w:history="1">
         <w:r>
           <w:rPr>
             <w:rStyle w:val="Hipervnculo"/>
-            <w:noProof/>
             <w:color w:val="2E74B5" w:themeColor="accent1" w:themeShade="BF"/>
             <w:sz w:val="36"/>
             <w:szCs w:val="36"/>
@@ -552,7 +617,6 @@
         </w:r>
         <w:r>
           <w:rPr>
-            <w:noProof/>
             <w:webHidden/>
             <w:color w:val="2E74B5" w:themeColor="accent1" w:themeShade="BF"/>
             <w:sz w:val="36"/>
@@ -562,7 +626,6 @@
         </w:r>
         <w:r>
           <w:rPr>
-            <w:noProof/>
             <w:webHidden/>
             <w:color w:val="2E74B5" w:themeColor="accent1" w:themeShade="BF"/>
             <w:sz w:val="36"/>
@@ -572,7 +635,6 @@
         </w:r>
         <w:r>
           <w:rPr>
-            <w:noProof/>
             <w:webHidden/>
             <w:color w:val="2E74B5" w:themeColor="accent1" w:themeShade="BF"/>
             <w:sz w:val="36"/>
@@ -582,7 +644,6 @@
         </w:r>
         <w:r>
           <w:rPr>
-            <w:noProof/>
             <w:webHidden/>
             <w:color w:val="2E74B5" w:themeColor="accent1" w:themeShade="BF"/>
             <w:sz w:val="36"/>
@@ -591,7 +652,6 @@
         </w:r>
         <w:r>
           <w:rPr>
-            <w:noProof/>
             <w:webHidden/>
             <w:color w:val="2E74B5" w:themeColor="accent1" w:themeShade="BF"/>
             <w:sz w:val="36"/>
@@ -601,7 +661,6 @@
         </w:r>
         <w:r>
           <w:rPr>
-            <w:noProof/>
             <w:webHidden/>
             <w:color w:val="2E74B5" w:themeColor="accent1" w:themeShade="BF"/>
             <w:sz w:val="36"/>
@@ -611,7 +670,6 @@
         </w:r>
         <w:r>
           <w:rPr>
-            <w:noProof/>
             <w:webHidden/>
             <w:color w:val="2E74B5" w:themeColor="accent1" w:themeShade="BF"/>
             <w:sz w:val="36"/>
@@ -632,18 +690,16 @@
           <w:bCs w:val="0"/>
           <w:i w:val="0"/>
           <w:iCs w:val="0"/>
-          <w:noProof/>
           <w:color w:val="2E74B5" w:themeColor="accent1" w:themeShade="BF"/>
           <w:sz w:val="36"/>
           <w:szCs w:val="36"/>
-          <w:lang w:val="es-ES" w:eastAsia="es-ES"/>
+          <w:lang w:eastAsia="es-ES"/>
         </w:rPr>
       </w:pPr>
       <w:hyperlink w:anchor="_Toc450065188" w:history="1">
         <w:r>
           <w:rPr>
             <w:rStyle w:val="Hipervnculo"/>
-            <w:noProof/>
             <w:color w:val="2E74B5" w:themeColor="accent1" w:themeShade="BF"/>
             <w:sz w:val="36"/>
             <w:szCs w:val="36"/>
@@ -652,7 +708,6 @@
         </w:r>
         <w:r>
           <w:rPr>
-            <w:noProof/>
             <w:webHidden/>
             <w:color w:val="2E74B5" w:themeColor="accent1" w:themeShade="BF"/>
             <w:sz w:val="36"/>
@@ -662,7 +717,6 @@
         </w:r>
         <w:r>
           <w:rPr>
-            <w:noProof/>
             <w:webHidden/>
             <w:color w:val="2E74B5" w:themeColor="accent1" w:themeShade="BF"/>
             <w:sz w:val="36"/>
@@ -672,7 +726,6 @@
         </w:r>
         <w:r>
           <w:rPr>
-            <w:noProof/>
             <w:webHidden/>
             <w:color w:val="2E74B5" w:themeColor="accent1" w:themeShade="BF"/>
             <w:sz w:val="36"/>
@@ -682,7 +735,6 @@
         </w:r>
         <w:r>
           <w:rPr>
-            <w:noProof/>
             <w:webHidden/>
             <w:color w:val="2E74B5" w:themeColor="accent1" w:themeShade="BF"/>
             <w:sz w:val="36"/>
@@ -691,7 +743,6 @@
         </w:r>
         <w:r>
           <w:rPr>
-            <w:noProof/>
             <w:webHidden/>
             <w:color w:val="2E74B5" w:themeColor="accent1" w:themeShade="BF"/>
             <w:sz w:val="36"/>
@@ -701,7 +752,6 @@
         </w:r>
         <w:r>
           <w:rPr>
-            <w:noProof/>
             <w:webHidden/>
             <w:color w:val="2E74B5" w:themeColor="accent1" w:themeShade="BF"/>
             <w:sz w:val="36"/>
@@ -711,7 +761,6 @@
         </w:r>
         <w:r>
           <w:rPr>
-            <w:noProof/>
             <w:webHidden/>
             <w:color w:val="2E74B5" w:themeColor="accent1" w:themeShade="BF"/>
             <w:sz w:val="36"/>
@@ -726,6 +775,7 @@
         <w:widowControl/>
         <w:spacing w:after="160" w:line="256" w:lineRule="auto"/>
         <w:rPr>
+          <w:rFonts w:asciiTheme="minorHAnsi" w:hAnsiTheme="minorHAnsi"/>
           <w:color w:val="2E74B5" w:themeColor="accent1" w:themeShade="BF"/>
           <w:sz w:val="36"/>
           <w:szCs w:val="36"/>
@@ -744,10 +794,9 @@
         </w:rPr>
         <w:fldChar w:fldCharType="end"/>
       </w:r>
-      <w:bookmarkStart w:id="3" w:name="_GoBack"/>
-      <w:bookmarkEnd w:id="3"/>
-      <w:r>
-        <w:rPr>
+      <w:r>
+        <w:rPr>
+          <w:rFonts w:asciiTheme="minorHAnsi" w:hAnsiTheme="minorHAnsi"/>
           <w:color w:val="2E74B5" w:themeColor="accent1" w:themeShade="BF"/>
           <w:sz w:val="36"/>
           <w:szCs w:val="36"/>
@@ -759,623 +808,2050 @@
       <w:pPr>
         <w:pStyle w:val="Ttulo1"/>
       </w:pPr>
-      <w:bookmarkStart w:id="4" w:name="_Toc450065186"/>
+      <w:bookmarkStart w:id="3" w:name="_Toc450065186"/>
+      <w:r>
+        <w:lastRenderedPageBreak/>
+        <w:t>Listado de scripts para las vistas:</w:t>
+      </w:r>
+      <w:bookmarkEnd w:id="3"/>
+    </w:p>
+    <w:p>
+      <w:pPr>
+        <w:rPr>
+          <w:rFonts w:asciiTheme="minorHAnsi" w:hAnsiTheme="minorHAnsi"/>
+        </w:rPr>
+      </w:pPr>
+    </w:p>
+    <w:p>
+      <w:pPr>
+        <w:jc w:val="both"/>
+        <w:rPr>
+          <w:rFonts w:asciiTheme="minorHAnsi" w:hAnsiTheme="minorHAnsi"/>
+        </w:rPr>
+      </w:pPr>
+      <w:r>
+        <w:rPr>
+          <w:rFonts w:asciiTheme="minorHAnsi" w:hAnsiTheme="minorHAnsi"/>
+        </w:rPr>
+        <w:t>En este apartado</w:t>
+      </w:r>
+      <w:r>
+        <w:rPr>
+          <w:rFonts w:asciiTheme="minorHAnsi" w:hAnsiTheme="minorHAnsi"/>
+        </w:rPr>
+        <w:t xml:space="preserve">, primero nos gustaría dar una pequeña descripción de la estructura establecida y luego, </w:t>
+      </w:r>
+      <w:r>
+        <w:rPr>
+          <w:rFonts w:asciiTheme="minorHAnsi" w:hAnsiTheme="minorHAnsi"/>
+        </w:rPr>
+        <w:t xml:space="preserve">se van a detallar todos los scripts de vistas que se van a implementar para dar soporte </w:t>
+      </w:r>
+      <w:r>
+        <w:rPr>
+          <w:rFonts w:asciiTheme="minorHAnsi" w:hAnsiTheme="minorHAnsi"/>
+        </w:rPr>
+        <w:t>a la interacción de la web, en cada uno se explicará brevemente para qué sirve.</w:t>
+      </w:r>
+    </w:p>
+    <w:p>
+      <w:pPr>
+        <w:jc w:val="both"/>
+        <w:rPr>
+          <w:rFonts w:asciiTheme="minorHAnsi" w:hAnsiTheme="minorHAnsi"/>
+        </w:rPr>
+      </w:pPr>
+    </w:p>
+    <w:p>
+      <w:pPr>
+        <w:pStyle w:val="Prrafodelista"/>
+        <w:numPr>
+          <w:ilvl w:val="0"/>
+          <w:numId w:val="14"/>
+        </w:numPr>
+        <w:jc w:val="both"/>
+        <w:rPr>
+          <w:rFonts w:asciiTheme="minorHAnsi" w:hAnsiTheme="minorHAnsi"/>
+          <w:b/>
+        </w:rPr>
+      </w:pPr>
+      <w:r>
+        <w:rPr>
+          <w:rFonts w:asciiTheme="minorHAnsi" w:hAnsiTheme="minorHAnsi"/>
+          <w:b/>
+        </w:rPr>
+        <w:t>Estructura</w:t>
+      </w:r>
+      <w:r>
+        <w:rPr>
+          <w:rFonts w:asciiTheme="minorHAnsi" w:hAnsiTheme="minorHAnsi"/>
+          <w:b/>
+        </w:rPr>
+        <w:t xml:space="preserve">: </w:t>
+      </w:r>
+      <w:r>
+        <w:rPr>
+          <w:rFonts w:asciiTheme="minorHAnsi" w:hAnsiTheme="minorHAnsi"/>
+        </w:rPr>
+        <w:t xml:space="preserve">Hemos tomado como base, la estructura publicada por Iván, a partir de la cual desarrollamos el login y la funcionalidad pedida, en nuestro caso </w:t>
+      </w:r>
+      <w:r>
+        <w:rPr>
+          <w:rFonts w:asciiTheme="minorHAnsi" w:hAnsiTheme="minorHAnsi"/>
+          <w:b/>
+        </w:rPr>
+        <w:t xml:space="preserve">Registrar Usuario (cliente) </w:t>
+      </w:r>
+      <w:r>
+        <w:rPr>
+          <w:rFonts w:asciiTheme="minorHAnsi" w:hAnsiTheme="minorHAnsi"/>
+        </w:rPr>
+        <w:t>en el botón “Regístrate</w:t>
+      </w:r>
+      <w:proofErr w:type="gramStart"/>
+      <w:r>
+        <w:rPr>
+          <w:rFonts w:asciiTheme="minorHAnsi" w:hAnsiTheme="minorHAnsi"/>
+        </w:rPr>
+        <w:t>”</w:t>
+      </w:r>
+      <w:r>
+        <w:rPr>
+          <w:rFonts w:asciiTheme="minorHAnsi" w:hAnsiTheme="minorHAnsi"/>
+          <w:b/>
+        </w:rPr>
+        <w:t xml:space="preserve">,  </w:t>
+      </w:r>
+      <w:r>
+        <w:rPr>
+          <w:rFonts w:asciiTheme="minorHAnsi" w:hAnsiTheme="minorHAnsi"/>
+        </w:rPr>
+        <w:t>todo</w:t>
+      </w:r>
+      <w:proofErr w:type="gramEnd"/>
+      <w:r>
+        <w:rPr>
+          <w:rFonts w:asciiTheme="minorHAnsi" w:hAnsiTheme="minorHAnsi"/>
+        </w:rPr>
+        <w:t xml:space="preserve"> esto conlleva las siguientes implicaciones a tener en cuenta:</w:t>
+      </w:r>
+    </w:p>
+    <w:p>
+      <w:pPr>
+        <w:pStyle w:val="Prrafodelista"/>
+        <w:numPr>
+          <w:ilvl w:val="0"/>
+          <w:numId w:val="15"/>
+        </w:numPr>
+        <w:jc w:val="both"/>
+        <w:rPr>
+          <w:rFonts w:asciiTheme="minorHAnsi" w:hAnsiTheme="minorHAnsi"/>
+          <w:b/>
+        </w:rPr>
+      </w:pPr>
+      <w:r>
+        <w:rPr>
+          <w:rFonts w:asciiTheme="minorHAnsi" w:hAnsiTheme="minorHAnsi"/>
+        </w:rPr>
+        <w:t>Existe un fichero “</w:t>
+      </w:r>
       <w:proofErr w:type="spellStart"/>
       <w:r>
+        <w:rPr>
+          <w:rFonts w:asciiTheme="minorHAnsi" w:hAnsiTheme="minorHAnsi"/>
+        </w:rPr>
+        <w:t>config.php</w:t>
+      </w:r>
+      <w:proofErr w:type="spellEnd"/>
+      <w:r>
+        <w:rPr>
+          <w:rFonts w:asciiTheme="minorHAnsi" w:hAnsiTheme="minorHAnsi"/>
+        </w:rPr>
+        <w:t>” que establece datos primordiales</w:t>
+      </w:r>
+      <w:r>
+        <w:rPr>
+          <w:rFonts w:asciiTheme="minorHAnsi" w:hAnsiTheme="minorHAnsi"/>
+        </w:rPr>
+        <w:t>, y que se deben tener en cuenta a la hora de ejecutar la aplicación.</w:t>
+      </w:r>
+    </w:p>
+    <w:p>
+      <w:pPr>
+        <w:jc w:val="both"/>
+        <w:rPr>
+          <w:rFonts w:asciiTheme="minorHAnsi" w:hAnsiTheme="minorHAnsi"/>
+          <w:b/>
+        </w:rPr>
+      </w:pPr>
+      <w:r>
+        <w:rPr>
+          <w:rFonts w:asciiTheme="minorHAnsi" w:hAnsiTheme="minorHAnsi"/>
+          <w:b/>
+          <w:noProof/>
+          <w:lang w:eastAsia="es-ES"/>
+        </w:rPr>
+        <w:drawing>
+          <wp:anchor distT="0" distB="0" distL="114300" distR="114300" simplePos="0" relativeHeight="251661312" behindDoc="0" locked="0" layoutInCell="1" allowOverlap="1" wp14:anchorId="7425F9E7" wp14:editId="6FF0FAD7">
+            <wp:simplePos x="0" y="0"/>
+            <wp:positionH relativeFrom="margin">
+              <wp:posOffset>1005840</wp:posOffset>
+            </wp:positionH>
+            <wp:positionV relativeFrom="paragraph">
+              <wp:posOffset>171450</wp:posOffset>
+            </wp:positionV>
+            <wp:extent cx="3429000" cy="2257425"/>
+            <wp:effectExtent l="152400" t="152400" r="361950" b="371475"/>
+            <wp:wrapSquare wrapText="bothSides"/>
+            <wp:docPr id="3" name="Imagen 3"/>
+            <wp:cNvGraphicFramePr>
+              <a:graphicFrameLocks xmlns:a="http://schemas.openxmlformats.org/drawingml/2006/main" noChangeAspect="1"/>
+            </wp:cNvGraphicFramePr>
+            <a:graphic xmlns:a="http://schemas.openxmlformats.org/drawingml/2006/main">
+              <a:graphicData uri="http://schemas.openxmlformats.org/drawingml/2006/picture">
+                <pic:pic xmlns:pic="http://schemas.openxmlformats.org/drawingml/2006/picture">
+                  <pic:nvPicPr>
+                    <pic:cNvPr id="3" name="Captura2.png"/>
+                    <pic:cNvPicPr/>
+                  </pic:nvPicPr>
+                  <pic:blipFill>
+                    <a:blip r:embed="rId7">
+                      <a:extLst>
+                        <a:ext uri="{28A0092B-C50C-407E-A947-70E740481C1C}">
+                          <a14:useLocalDpi xmlns:a14="http://schemas.microsoft.com/office/drawing/2010/main" val="0"/>
+                        </a:ext>
+                      </a:extLst>
+                    </a:blip>
+                    <a:stretch>
+                      <a:fillRect/>
+                    </a:stretch>
+                  </pic:blipFill>
+                  <pic:spPr>
+                    <a:xfrm>
+                      <a:off x="0" y="0"/>
+                      <a:ext cx="3429000" cy="2257425"/>
+                    </a:xfrm>
+                    <a:prstGeom prst="rect">
+                      <a:avLst/>
+                    </a:prstGeom>
+                    <a:ln>
+                      <a:noFill/>
+                    </a:ln>
+                    <a:effectLst>
+                      <a:outerShdw blurRad="292100" dist="139700" dir="2700000" algn="tl" rotWithShape="0">
+                        <a:srgbClr val="333333">
+                          <a:alpha val="65000"/>
+                        </a:srgbClr>
+                      </a:outerShdw>
+                    </a:effectLst>
+                  </pic:spPr>
+                </pic:pic>
+              </a:graphicData>
+            </a:graphic>
+            <wp14:sizeRelH relativeFrom="margin">
+              <wp14:pctWidth>0</wp14:pctWidth>
+            </wp14:sizeRelH>
+            <wp14:sizeRelV relativeFrom="margin">
+              <wp14:pctHeight>0</wp14:pctHeight>
+            </wp14:sizeRelV>
+          </wp:anchor>
+        </w:drawing>
+      </w:r>
+    </w:p>
+    <w:p>
+      <w:pPr>
+        <w:pStyle w:val="Prrafodelista"/>
+        <w:numPr>
+          <w:ilvl w:val="0"/>
+          <w:numId w:val="15"/>
+        </w:numPr>
+        <w:jc w:val="both"/>
+        <w:rPr>
+          <w:rFonts w:asciiTheme="minorHAnsi" w:hAnsiTheme="minorHAnsi"/>
+          <w:b/>
+        </w:rPr>
+      </w:pPr>
+      <w:r>
+        <w:rPr>
+          <w:rFonts w:asciiTheme="minorHAnsi" w:hAnsiTheme="minorHAnsi"/>
+        </w:rPr>
+        <w:t>La Estructura de ficheros es la siguiente:</w:t>
+      </w:r>
+    </w:p>
+    <w:p>
+      <w:pPr>
+        <w:pStyle w:val="Prrafodelista"/>
+        <w:ind w:left="1776"/>
+        <w:jc w:val="both"/>
+        <w:rPr>
+          <w:rFonts w:asciiTheme="minorHAnsi" w:hAnsiTheme="minorHAnsi"/>
+          <w:b/>
+        </w:rPr>
+      </w:pPr>
+      <w:r>
+        <w:rPr>
+          <w:rFonts w:asciiTheme="minorHAnsi" w:hAnsiTheme="minorHAnsi"/>
+          <w:b/>
+          <w:noProof/>
+        </w:rPr>
+        <mc:AlternateContent>
+          <mc:Choice Requires="wps">
+            <w:drawing>
+              <wp:anchor distT="45720" distB="45720" distL="114300" distR="114300" simplePos="0" relativeHeight="251664384" behindDoc="0" locked="0" layoutInCell="1" allowOverlap="1" wp14:anchorId="4794699C" wp14:editId="23A4679B">
+                <wp:simplePos x="0" y="0"/>
+                <wp:positionH relativeFrom="margin">
+                  <wp:posOffset>2929890</wp:posOffset>
+                </wp:positionH>
+                <wp:positionV relativeFrom="paragraph">
+                  <wp:posOffset>141605</wp:posOffset>
+                </wp:positionV>
+                <wp:extent cx="2762250" cy="619125"/>
+                <wp:effectExtent l="0" t="0" r="19050" b="28575"/>
+                <wp:wrapSquare wrapText="bothSides"/>
+                <wp:docPr id="217" name="Cuadro de texto 2"/>
+                <wp:cNvGraphicFramePr>
+                  <a:graphicFrameLocks xmlns:a="http://schemas.openxmlformats.org/drawingml/2006/main"/>
+                </wp:cNvGraphicFramePr>
+                <a:graphic xmlns:a="http://schemas.openxmlformats.org/drawingml/2006/main">
+                  <a:graphicData uri="http://schemas.microsoft.com/office/word/2010/wordprocessingShape">
+                    <wps:wsp>
+                      <wps:cNvSpPr txBox="1">
+                        <a:spLocks noChangeArrowheads="1"/>
+                      </wps:cNvSpPr>
+                      <wps:spPr bwMode="auto">
+                        <a:xfrm>
+                          <a:off x="0" y="0"/>
+                          <a:ext cx="2762250" cy="619125"/>
+                        </a:xfrm>
+                        <a:prstGeom prst="rect">
+                          <a:avLst/>
+                        </a:prstGeom>
+                        <a:solidFill>
+                          <a:srgbClr val="FFFFFF"/>
+                        </a:solidFill>
+                        <a:ln w="9525">
+                          <a:solidFill>
+                            <a:srgbClr val="000000"/>
+                          </a:solidFill>
+                          <a:miter lim="800000"/>
+                          <a:headEnd/>
+                          <a:tailEnd/>
+                        </a:ln>
+                      </wps:spPr>
+                      <wps:txbx>
+                        <w:txbxContent>
+                          <w:p>
+                            <w:pPr>
+                              <w:rPr>
+                                <w:sz w:val="18"/>
+                                <w:szCs w:val="18"/>
+                              </w:rPr>
+                            </w:pPr>
+                            <w:r>
+                              <w:rPr>
+                                <w:sz w:val="18"/>
+                                <w:szCs w:val="18"/>
+                              </w:rPr>
+                              <w:t>Ficheros de configuración, Ficheros de comunicación con BD (pensamos en 1 por tabla de momento solo Usuario), y otros</w:t>
+                            </w:r>
+                            <w:r>
+                              <w:rPr>
+                                <w:sz w:val="18"/>
+                                <w:szCs w:val="18"/>
+                              </w:rPr>
+                              <w:t xml:space="preserve"> scrip</w:t>
+                            </w:r>
+                            <w:r>
+                              <w:rPr>
+                                <w:sz w:val="18"/>
+                                <w:szCs w:val="18"/>
+                              </w:rPr>
+                              <w:t>ts de gestión de funcionalidad(Formularios)</w:t>
+                            </w:r>
+                          </w:p>
+                        </w:txbxContent>
+                      </wps:txbx>
+                      <wps:bodyPr rot="0" vert="horz" wrap="square" lIns="91440" tIns="45720" rIns="91440" bIns="45720" anchor="t" anchorCtr="0">
+                        <a:noAutofit/>
+                      </wps:bodyPr>
+                    </wps:wsp>
+                  </a:graphicData>
+                </a:graphic>
+                <wp14:sizeRelH relativeFrom="margin">
+                  <wp14:pctWidth>0</wp14:pctWidth>
+                </wp14:sizeRelH>
+                <wp14:sizeRelV relativeFrom="margin">
+                  <wp14:pctHeight>0</wp14:pctHeight>
+                </wp14:sizeRelV>
+              </wp:anchor>
+            </w:drawing>
+          </mc:Choice>
+          <mc:Fallback>
+            <w:pict>
+              <v:shapetype w14:anchorId="4794699C" id="_x0000_t202" coordsize="21600,21600" o:spt="202" path="m,l,21600r21600,l21600,xe">
+                <v:stroke joinstyle="miter"/>
+                <v:path gradientshapeok="t" o:connecttype="rect"/>
+              </v:shapetype>
+              <v:shape id="Cuadro de texto 2" o:spid="_x0000_s1026" type="#_x0000_t202" style="position:absolute;left:0;text-align:left;margin-left:230.7pt;margin-top:11.15pt;width:217.5pt;height:48.75pt;z-index:251664384;visibility:visible;mso-wrap-style:square;mso-width-percent:0;mso-height-percent:0;mso-wrap-distance-left:9pt;mso-wrap-distance-top:3.6pt;mso-wrap-distance-right:9pt;mso-wrap-distance-bottom:3.6pt;mso-position-horizontal:absolute;mso-position-horizontal-relative:margin;mso-position-vertical:absolute;mso-position-vertical-relative:text;mso-width-percent:0;mso-height-percent:0;mso-width-relative:margin;mso-height-relative:margin;v-text-anchor:top" o:gfxdata="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">
+                <v:textbox>
+                  <w:txbxContent>
+                    <w:p>
+                      <w:pPr>
+                        <w:rPr>
+                          <w:sz w:val="18"/>
+                          <w:szCs w:val="18"/>
+                        </w:rPr>
+                      </w:pPr>
+                      <w:r>
+                        <w:rPr>
+                          <w:sz w:val="18"/>
+                          <w:szCs w:val="18"/>
+                        </w:rPr>
+                        <w:t>Ficheros de configuración, Ficheros de comunicación con BD (pensamos en 1 por tabla de momento solo Usuario), y otros</w:t>
+                      </w:r>
+                      <w:r>
+                        <w:rPr>
+                          <w:sz w:val="18"/>
+                          <w:szCs w:val="18"/>
+                        </w:rPr>
+                        <w:t xml:space="preserve"> scrip</w:t>
+                      </w:r>
+                      <w:r>
+                        <w:rPr>
+                          <w:sz w:val="18"/>
+                          <w:szCs w:val="18"/>
+                        </w:rPr>
+                        <w:t>ts de gestión de funcionalidad(Formularios)</w:t>
+                      </w:r>
+                    </w:p>
+                  </w:txbxContent>
+                </v:textbox>
+                <w10:wrap type="square" anchorx="margin"/>
+              </v:shape>
+            </w:pict>
+          </mc:Fallback>
+        </mc:AlternateContent>
+      </w:r>
+      <w:r>
+        <w:rPr>
+          <w:rFonts w:asciiTheme="minorHAnsi" w:hAnsiTheme="minorHAnsi"/>
+          <w:b/>
+        </w:rPr>
+        <w:t xml:space="preserve">                                                                                                                                      </w:t>
+      </w:r>
+    </w:p>
+    <w:p>
+      <w:pPr>
+        <w:pStyle w:val="Prrafodelista"/>
+        <w:rPr>
+          <w:rFonts w:asciiTheme="minorHAnsi" w:hAnsiTheme="minorHAnsi"/>
+          <w:b/>
+        </w:rPr>
+      </w:pPr>
+      <w:r>
+        <w:rPr>
+          <w:rFonts w:asciiTheme="minorHAnsi" w:hAnsiTheme="minorHAnsi"/>
+          <w:b/>
+          <w:noProof/>
+          <w:lang w:eastAsia="es-ES"/>
+        </w:rPr>
+        <mc:AlternateContent>
+          <mc:Choice Requires="wps">
+            <w:drawing>
+              <wp:anchor distT="0" distB="0" distL="114300" distR="114300" simplePos="0" relativeHeight="251662336" behindDoc="0" locked="0" layoutInCell="1" allowOverlap="1" wp14:anchorId="4610ED0A" wp14:editId="12626117">
+                <wp:simplePos x="0" y="0"/>
+                <wp:positionH relativeFrom="column">
+                  <wp:posOffset>1272540</wp:posOffset>
+                </wp:positionH>
+                <wp:positionV relativeFrom="paragraph">
+                  <wp:posOffset>428625</wp:posOffset>
+                </wp:positionV>
+                <wp:extent cx="1628775" cy="66675"/>
+                <wp:effectExtent l="0" t="0" r="9525" b="9525"/>
+                <wp:wrapNone/>
+                <wp:docPr id="5" name="Flecha derecha 5"/>
+                <wp:cNvGraphicFramePr/>
+                <a:graphic xmlns:a="http://schemas.openxmlformats.org/drawingml/2006/main">
+                  <a:graphicData uri="http://schemas.microsoft.com/office/word/2010/wordprocessingShape">
+                    <wps:wsp>
+                      <wps:cNvSpPr/>
+                      <wps:spPr>
+                        <a:xfrm>
+                          <a:off x="0" y="0"/>
+                          <a:ext cx="1628775" cy="66675"/>
+                        </a:xfrm>
+                        <a:prstGeom prst="rightArrow">
+                          <a:avLst/>
+                        </a:prstGeom>
+                        <a:solidFill>
+                          <a:srgbClr val="C00000"/>
+                        </a:solidFill>
+                        <a:ln>
+                          <a:noFill/>
+                        </a:ln>
+                      </wps:spPr>
+                      <wps:style>
+                        <a:lnRef idx="2">
+                          <a:schemeClr val="accent1">
+                            <a:shade val="50000"/>
+                          </a:schemeClr>
+                        </a:lnRef>
+                        <a:fillRef idx="1">
+                          <a:schemeClr val="accent1"/>
+                        </a:fillRef>
+                        <a:effectRef idx="0">
+                          <a:schemeClr val="accent1"/>
+                        </a:effectRef>
+                        <a:fontRef idx="minor">
+                          <a:schemeClr val="lt1"/>
+                        </a:fontRef>
+                      </wps:style>
+                      <wps:bodyPr rot="0" spcFirstLastPara="0" vertOverflow="overflow" horzOverflow="overflow" vert="horz" wrap="square" lIns="91440" tIns="45720" rIns="91440" bIns="45720" numCol="1" spcCol="0" rtlCol="0" fromWordArt="0" anchor="ctr" anchorCtr="0" forceAA="0" compatLnSpc="1">
+                        <a:prstTxWarp prst="textNoShape">
+                          <a:avLst/>
+                        </a:prstTxWarp>
+                        <a:noAutofit/>
+                      </wps:bodyPr>
+                    </wps:wsp>
+                  </a:graphicData>
+                </a:graphic>
+                <wp14:sizeRelV relativeFrom="margin">
+                  <wp14:pctHeight>0</wp14:pctHeight>
+                </wp14:sizeRelV>
+              </wp:anchor>
+            </w:drawing>
+          </mc:Choice>
+          <mc:Fallback>
+            <w:pict>
+              <v:shapetype w14:anchorId="161A24A9" id="_x0000_t13" coordsize="21600,21600" o:spt="13" adj="16200,5400" path="m@0,l@0@1,0@1,0@2@0@2@0,21600,21600,10800xe">
+                <v:stroke joinstyle="miter"/>
+                <v:formulas>
+                  <v:f eqn="val #0"/>
+                  <v:f eqn="val #1"/>
+                  <v:f eqn="sum height 0 #1"/>
+                  <v:f eqn="sum 10800 0 #1"/>
+                  <v:f eqn="sum width 0 #0"/>
+                  <v:f eqn="prod @4 @3 10800"/>
+                  <v:f eqn="sum width 0 @5"/>
+                </v:formulas>
+                <v:path o:connecttype="custom" o:connectlocs="@0,0;0,10800;@0,21600;21600,10800" o:connectangles="270,180,90,0" textboxrect="0,@1,@6,@2"/>
+                <v:handles>
+                  <v:h position="#0,#1" xrange="0,21600" yrange="0,10800"/>
+                </v:handles>
+              </v:shapetype>
+              <v:shape id="Flecha derecha 5" o:spid="_x0000_s1026" type="#_x0000_t13" style="position:absolute;margin-left:100.2pt;margin-top:33.75pt;width:128.25pt;height:5.25pt;z-index:251662336;visibility:visible;mso-wrap-style:square;mso-height-percent:0;mso-wrap-distance-left:9pt;mso-wrap-distance-top:0;mso-wrap-distance-right:9pt;mso-wrap-distance-bottom:0;mso-position-horizontal:absolute;mso-position-horizontal-relative:text;mso-position-vertical:absolute;mso-position-vertical-relative:text;mso-height-percent:0;mso-height-relative:margin;v-text-anchor:middle" o:gfxdata="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" adj="21158" fillcolor="#c00000" stroked="f" strokeweight="1pt"/>
+            </w:pict>
+          </mc:Fallback>
+        </mc:AlternateContent>
+      </w:r>
+      <w:r>
+        <w:rPr>
+          <w:rFonts w:asciiTheme="minorHAnsi" w:hAnsiTheme="minorHAnsi"/>
+          <w:b/>
+          <w:noProof/>
+          <w:lang w:eastAsia="es-ES"/>
+        </w:rPr>
+        <mc:AlternateContent>
+          <mc:Choice Requires="wps">
+            <w:drawing>
+              <wp:anchor distT="0" distB="0" distL="114300" distR="114300" simplePos="0" relativeHeight="251666432" behindDoc="0" locked="0" layoutInCell="1" allowOverlap="1" wp14:anchorId="6D596276" wp14:editId="19232FAC">
+                <wp:simplePos x="0" y="0"/>
+                <wp:positionH relativeFrom="column">
+                  <wp:posOffset>1177290</wp:posOffset>
+                </wp:positionH>
+                <wp:positionV relativeFrom="paragraph">
+                  <wp:posOffset>695325</wp:posOffset>
+                </wp:positionV>
+                <wp:extent cx="2162175" cy="76200"/>
+                <wp:effectExtent l="0" t="0" r="9525" b="0"/>
+                <wp:wrapNone/>
+                <wp:docPr id="8" name="Flecha derecha 8"/>
+                <wp:cNvGraphicFramePr/>
+                <a:graphic xmlns:a="http://schemas.openxmlformats.org/drawingml/2006/main">
+                  <a:graphicData uri="http://schemas.microsoft.com/office/word/2010/wordprocessingShape">
+                    <wps:wsp>
+                      <wps:cNvSpPr/>
+                      <wps:spPr>
+                        <a:xfrm>
+                          <a:off x="0" y="0"/>
+                          <a:ext cx="2162175" cy="76200"/>
+                        </a:xfrm>
+                        <a:prstGeom prst="rightArrow">
+                          <a:avLst/>
+                        </a:prstGeom>
+                        <a:solidFill>
+                          <a:srgbClr val="C00000"/>
+                        </a:solidFill>
+                        <a:ln>
+                          <a:noFill/>
+                        </a:ln>
+                      </wps:spPr>
+                      <wps:style>
+                        <a:lnRef idx="2">
+                          <a:schemeClr val="accent1">
+                            <a:shade val="50000"/>
+                          </a:schemeClr>
+                        </a:lnRef>
+                        <a:fillRef idx="1">
+                          <a:schemeClr val="accent1"/>
+                        </a:fillRef>
+                        <a:effectRef idx="0">
+                          <a:schemeClr val="accent1"/>
+                        </a:effectRef>
+                        <a:fontRef idx="minor">
+                          <a:schemeClr val="lt1"/>
+                        </a:fontRef>
+                      </wps:style>
+                      <wps:bodyPr rot="0" spcFirstLastPara="0" vertOverflow="overflow" horzOverflow="overflow" vert="horz" wrap="square" lIns="91440" tIns="45720" rIns="91440" bIns="45720" numCol="1" spcCol="0" rtlCol="0" fromWordArt="0" anchor="ctr" anchorCtr="0" forceAA="0" compatLnSpc="1">
+                        <a:prstTxWarp prst="textNoShape">
+                          <a:avLst/>
+                        </a:prstTxWarp>
+                        <a:noAutofit/>
+                      </wps:bodyPr>
+                    </wps:wsp>
+                  </a:graphicData>
+                </a:graphic>
+                <wp14:sizeRelH relativeFrom="margin">
+                  <wp14:pctWidth>0</wp14:pctWidth>
+                </wp14:sizeRelH>
+                <wp14:sizeRelV relativeFrom="margin">
+                  <wp14:pctHeight>0</wp14:pctHeight>
+                </wp14:sizeRelV>
+              </wp:anchor>
+            </w:drawing>
+          </mc:Choice>
+          <mc:Fallback>
+            <w:pict>
+              <v:shape w14:anchorId="701FAD93" id="Flecha derecha 8" o:spid="_x0000_s1026" type="#_x0000_t13" style="position:absolute;margin-left:92.7pt;margin-top:54.75pt;width:170.25pt;height:6pt;z-index:251666432;visibility:visible;mso-wrap-style:square;mso-width-percent:0;mso-height-percent:0;mso-wrap-distance-left:9pt;mso-wrap-distance-top:0;mso-wrap-distance-right:9pt;mso-wrap-distance-bottom:0;mso-position-horizontal:absolute;mso-position-horizontal-relative:text;mso-position-vertical:absolute;mso-position-vertical-relative:text;mso-width-percent:0;mso-height-percent:0;mso-width-relative:margin;mso-height-relative:margin;v-text-anchor:middle" o:gfxdata="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" adj="21219" fillcolor="#c00000" stroked="f" strokeweight="1pt"/>
+            </w:pict>
+          </mc:Fallback>
+        </mc:AlternateContent>
+      </w:r>
+      <w:r>
+        <w:rPr>
+          <w:rFonts w:asciiTheme="minorHAnsi" w:hAnsiTheme="minorHAnsi"/>
+          <w:b/>
+          <w:noProof/>
+        </w:rPr>
+        <mc:AlternateContent>
+          <mc:Choice Requires="wps">
+            <w:drawing>
+              <wp:anchor distT="45720" distB="45720" distL="114300" distR="114300" simplePos="0" relativeHeight="251673600" behindDoc="0" locked="0" layoutInCell="1" allowOverlap="1" wp14:anchorId="4EC2E61B" wp14:editId="2602778C">
+                <wp:simplePos x="0" y="0"/>
+                <wp:positionH relativeFrom="margin">
+                  <wp:posOffset>2796540</wp:posOffset>
+                </wp:positionH>
+                <wp:positionV relativeFrom="paragraph">
+                  <wp:posOffset>1495425</wp:posOffset>
+                </wp:positionV>
+                <wp:extent cx="2238375" cy="400050"/>
+                <wp:effectExtent l="0" t="0" r="28575" b="19050"/>
+                <wp:wrapSquare wrapText="bothSides"/>
+                <wp:docPr id="14" name="Cuadro de texto 2"/>
+                <wp:cNvGraphicFramePr>
+                  <a:graphicFrameLocks xmlns:a="http://schemas.openxmlformats.org/drawingml/2006/main"/>
+                </wp:cNvGraphicFramePr>
+                <a:graphic xmlns:a="http://schemas.openxmlformats.org/drawingml/2006/main">
+                  <a:graphicData uri="http://schemas.microsoft.com/office/word/2010/wordprocessingShape">
+                    <wps:wsp>
+                      <wps:cNvSpPr txBox="1">
+                        <a:spLocks noChangeArrowheads="1"/>
+                      </wps:cNvSpPr>
+                      <wps:spPr bwMode="auto">
+                        <a:xfrm>
+                          <a:off x="0" y="0"/>
+                          <a:ext cx="2238375" cy="400050"/>
+                        </a:xfrm>
+                        <a:prstGeom prst="rect">
+                          <a:avLst/>
+                        </a:prstGeom>
+                        <a:solidFill>
+                          <a:srgbClr val="FFFFFF"/>
+                        </a:solidFill>
+                        <a:ln w="9525">
+                          <a:solidFill>
+                            <a:srgbClr val="000000"/>
+                          </a:solidFill>
+                          <a:miter lim="800000"/>
+                          <a:headEnd/>
+                          <a:tailEnd/>
+                        </a:ln>
+                      </wps:spPr>
+                      <wps:txbx>
+                        <w:txbxContent>
+                          <w:p>
+                            <w:pPr>
+                              <w:rPr>
+                                <w:sz w:val="18"/>
+                                <w:szCs w:val="18"/>
+                              </w:rPr>
+                            </w:pPr>
+                            <w:r>
+                              <w:rPr>
+                                <w:sz w:val="18"/>
+                                <w:szCs w:val="18"/>
+                              </w:rPr>
+                              <w:t>Scripts correspondientes a las vistas de la aplicación</w:t>
+                            </w:r>
+                          </w:p>
+                        </w:txbxContent>
+                      </wps:txbx>
+                      <wps:bodyPr rot="0" vert="horz" wrap="square" lIns="91440" tIns="45720" rIns="91440" bIns="45720" anchor="t" anchorCtr="0">
+                        <a:noAutofit/>
+                      </wps:bodyPr>
+                    </wps:wsp>
+                  </a:graphicData>
+                </a:graphic>
+                <wp14:sizeRelH relativeFrom="margin">
+                  <wp14:pctWidth>0</wp14:pctWidth>
+                </wp14:sizeRelH>
+                <wp14:sizeRelV relativeFrom="margin">
+                  <wp14:pctHeight>0</wp14:pctHeight>
+                </wp14:sizeRelV>
+              </wp:anchor>
+            </w:drawing>
+          </mc:Choice>
+          <mc:Fallback>
+            <w:pict>
+              <v:shape w14:anchorId="4EC2E61B" id="_x0000_s1027" type="#_x0000_t202" style="position:absolute;left:0;text-align:left;margin-left:220.2pt;margin-top:117.75pt;width:176.25pt;height:31.5pt;z-index:251673600;visibility:visible;mso-wrap-style:square;mso-width-percent:0;mso-height-percent:0;mso-wrap-distance-left:9pt;mso-wrap-distance-top:3.6pt;mso-wrap-distance-right:9pt;mso-wrap-distance-bottom:3.6pt;mso-position-horizontal:absolute;mso-position-horizontal-relative:margin;mso-position-vertical:absolute;mso-position-vertical-relative:text;mso-width-percent:0;mso-height-percent:0;mso-width-relative:margin;mso-height-relative:margin;v-text-anchor:top" o:gfxdata="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">
+                <v:textbox>
+                  <w:txbxContent>
+                    <w:p>
+                      <w:pPr>
+                        <w:rPr>
+                          <w:sz w:val="18"/>
+                          <w:szCs w:val="18"/>
+                        </w:rPr>
+                      </w:pPr>
+                      <w:r>
+                        <w:rPr>
+                          <w:sz w:val="18"/>
+                          <w:szCs w:val="18"/>
+                        </w:rPr>
+                        <w:t>Scripts correspondientes a las vistas de la aplicación</w:t>
+                      </w:r>
+                    </w:p>
+                  </w:txbxContent>
+                </v:textbox>
+                <w10:wrap type="square" anchorx="margin"/>
+              </v:shape>
+            </w:pict>
+          </mc:Fallback>
+        </mc:AlternateContent>
+      </w:r>
+      <w:r>
+        <w:rPr>
+          <w:rFonts w:asciiTheme="minorHAnsi" w:hAnsiTheme="minorHAnsi"/>
+          <w:b/>
+          <w:noProof/>
+        </w:rPr>
+        <mc:AlternateContent>
+          <mc:Choice Requires="wps">
+            <w:drawing>
+              <wp:anchor distT="45720" distB="45720" distL="114300" distR="114300" simplePos="0" relativeHeight="251668480" behindDoc="0" locked="0" layoutInCell="1" allowOverlap="1" wp14:anchorId="47B0F240" wp14:editId="6A4A6A86">
+                <wp:simplePos x="0" y="0"/>
+                <wp:positionH relativeFrom="margin">
+                  <wp:posOffset>3396615</wp:posOffset>
+                </wp:positionH>
+                <wp:positionV relativeFrom="paragraph">
+                  <wp:posOffset>666750</wp:posOffset>
+                </wp:positionV>
+                <wp:extent cx="2228850" cy="333375"/>
+                <wp:effectExtent l="0" t="0" r="19050" b="28575"/>
+                <wp:wrapSquare wrapText="bothSides"/>
+                <wp:docPr id="11" name="Cuadro de texto 2"/>
+                <wp:cNvGraphicFramePr>
+                  <a:graphicFrameLocks xmlns:a="http://schemas.openxmlformats.org/drawingml/2006/main"/>
+                </wp:cNvGraphicFramePr>
+                <a:graphic xmlns:a="http://schemas.openxmlformats.org/drawingml/2006/main">
+                  <a:graphicData uri="http://schemas.microsoft.com/office/word/2010/wordprocessingShape">
+                    <wps:wsp>
+                      <wps:cNvSpPr txBox="1">
+                        <a:spLocks noChangeArrowheads="1"/>
+                      </wps:cNvSpPr>
+                      <wps:spPr bwMode="auto">
+                        <a:xfrm>
+                          <a:off x="0" y="0"/>
+                          <a:ext cx="2228850" cy="333375"/>
+                        </a:xfrm>
+                        <a:prstGeom prst="rect">
+                          <a:avLst/>
+                        </a:prstGeom>
+                        <a:solidFill>
+                          <a:srgbClr val="FFFFFF"/>
+                        </a:solidFill>
+                        <a:ln w="9525">
+                          <a:solidFill>
+                            <a:srgbClr val="000000"/>
+                          </a:solidFill>
+                          <a:miter lim="800000"/>
+                          <a:headEnd/>
+                          <a:tailEnd/>
+                        </a:ln>
+                      </wps:spPr>
+                      <wps:txbx>
+                        <w:txbxContent>
+                          <w:p>
+                            <w:pPr>
+                              <w:rPr>
+                                <w:sz w:val="18"/>
+                                <w:szCs w:val="18"/>
+                              </w:rPr>
+                            </w:pPr>
+                            <w:r>
+                              <w:rPr>
+                                <w:sz w:val="18"/>
+                                <w:szCs w:val="18"/>
+                              </w:rPr>
+                              <w:t>F</w:t>
+                            </w:r>
+                            <w:r>
+                              <w:rPr>
+                                <w:sz w:val="18"/>
+                                <w:szCs w:val="18"/>
+                              </w:rPr>
+                              <w:t>icheros .</w:t>
+                            </w:r>
+                            <w:proofErr w:type="spellStart"/>
+                            <w:r>
+                              <w:rPr>
+                                <w:sz w:val="18"/>
+                                <w:szCs w:val="18"/>
+                              </w:rPr>
+                              <w:t>sql</w:t>
+                            </w:r>
+                            <w:proofErr w:type="spellEnd"/>
+                            <w:r>
+                              <w:rPr>
+                                <w:sz w:val="18"/>
+                                <w:szCs w:val="18"/>
+                              </w:rPr>
+                              <w:t xml:space="preserve"> para cargar la Base de Datos</w:t>
+                            </w:r>
+                          </w:p>
+                        </w:txbxContent>
+                      </wps:txbx>
+                      <wps:bodyPr rot="0" vert="horz" wrap="square" lIns="91440" tIns="45720" rIns="91440" bIns="45720" anchor="t" anchorCtr="0">
+                        <a:noAutofit/>
+                      </wps:bodyPr>
+                    </wps:wsp>
+                  </a:graphicData>
+                </a:graphic>
+                <wp14:sizeRelH relativeFrom="margin">
+                  <wp14:pctWidth>0</wp14:pctWidth>
+                </wp14:sizeRelH>
+                <wp14:sizeRelV relativeFrom="margin">
+                  <wp14:pctHeight>0</wp14:pctHeight>
+                </wp14:sizeRelV>
+              </wp:anchor>
+            </w:drawing>
+          </mc:Choice>
+          <mc:Fallback>
+            <w:pict>
+              <v:shape w14:anchorId="47B0F240" id="_x0000_s1028" type="#_x0000_t202" style="position:absolute;left:0;text-align:left;margin-left:267.45pt;margin-top:52.5pt;width:175.5pt;height:26.25pt;z-index:251668480;visibility:visible;mso-wrap-style:square;mso-width-percent:0;mso-height-percent:0;mso-wrap-distance-left:9pt;mso-wrap-distance-top:3.6pt;mso-wrap-distance-right:9pt;mso-wrap-distance-bottom:3.6pt;mso-position-horizontal:absolute;mso-position-horizontal-relative:margin;mso-position-vertical:absolute;mso-position-vertical-relative:text;mso-width-percent:0;mso-height-percent:0;mso-width-relative:margin;mso-height-relative:margin;v-text-anchor:top" o:gfxdata="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">
+                <v:textbox>
+                  <w:txbxContent>
+                    <w:p>
+                      <w:pPr>
+                        <w:rPr>
+                          <w:sz w:val="18"/>
+                          <w:szCs w:val="18"/>
+                        </w:rPr>
+                      </w:pPr>
+                      <w:r>
+                        <w:rPr>
+                          <w:sz w:val="18"/>
+                          <w:szCs w:val="18"/>
+                        </w:rPr>
+                        <w:t>F</w:t>
+                      </w:r>
+                      <w:r>
+                        <w:rPr>
+                          <w:sz w:val="18"/>
+                          <w:szCs w:val="18"/>
+                        </w:rPr>
+                        <w:t>icheros .</w:t>
+                      </w:r>
+                      <w:proofErr w:type="spellStart"/>
+                      <w:r>
+                        <w:rPr>
+                          <w:sz w:val="18"/>
+                          <w:szCs w:val="18"/>
+                        </w:rPr>
+                        <w:t>sql</w:t>
+                      </w:r>
+                      <w:proofErr w:type="spellEnd"/>
+                      <w:r>
+                        <w:rPr>
+                          <w:sz w:val="18"/>
+                          <w:szCs w:val="18"/>
+                        </w:rPr>
+                        <w:t xml:space="preserve"> para cargar la Base de Datos</w:t>
+                      </w:r>
+                    </w:p>
+                  </w:txbxContent>
+                </v:textbox>
+                <w10:wrap type="square" anchorx="margin"/>
+              </v:shape>
+            </w:pict>
+          </mc:Fallback>
+        </mc:AlternateContent>
+      </w:r>
+      <w:r>
+        <w:rPr>
+          <w:rFonts w:asciiTheme="minorHAnsi" w:hAnsiTheme="minorHAnsi"/>
+          <w:b/>
+          <w:noProof/>
+          <w:lang w:eastAsia="es-ES"/>
+        </w:rPr>
+        <mc:AlternateContent>
+          <mc:Choice Requires="wps">
+            <w:drawing>
+              <wp:anchor distT="0" distB="0" distL="114300" distR="114300" simplePos="0" relativeHeight="251669504" behindDoc="0" locked="0" layoutInCell="1" allowOverlap="1" wp14:anchorId="43E57863" wp14:editId="55484268">
+                <wp:simplePos x="0" y="0"/>
+                <wp:positionH relativeFrom="column">
+                  <wp:posOffset>1767840</wp:posOffset>
+                </wp:positionH>
+                <wp:positionV relativeFrom="paragraph">
+                  <wp:posOffset>809625</wp:posOffset>
+                </wp:positionV>
+                <wp:extent cx="828675" cy="2095500"/>
+                <wp:effectExtent l="0" t="19050" r="161925" b="19050"/>
+                <wp:wrapNone/>
+                <wp:docPr id="12" name="Cerrar llave 12"/>
+                <wp:cNvGraphicFramePr/>
+                <a:graphic xmlns:a="http://schemas.openxmlformats.org/drawingml/2006/main">
+                  <a:graphicData uri="http://schemas.microsoft.com/office/word/2010/wordprocessingShape">
+                    <wps:wsp>
+                      <wps:cNvSpPr/>
+                      <wps:spPr>
+                        <a:xfrm>
+                          <a:off x="0" y="0"/>
+                          <a:ext cx="828675" cy="2095500"/>
+                        </a:xfrm>
+                        <a:prstGeom prst="rightBrace">
+                          <a:avLst>
+                            <a:gd name="adj1" fmla="val 8333"/>
+                            <a:gd name="adj2" fmla="val 39668"/>
+                          </a:avLst>
+                        </a:prstGeom>
+                        <a:ln w="28575">
+                          <a:solidFill>
+                            <a:srgbClr val="C00000"/>
+                          </a:solidFill>
+                        </a:ln>
+                      </wps:spPr>
+                      <wps:style>
+                        <a:lnRef idx="1">
+                          <a:schemeClr val="accent1"/>
+                        </a:lnRef>
+                        <a:fillRef idx="0">
+                          <a:schemeClr val="accent1"/>
+                        </a:fillRef>
+                        <a:effectRef idx="0">
+                          <a:schemeClr val="accent1"/>
+                        </a:effectRef>
+                        <a:fontRef idx="minor">
+                          <a:schemeClr val="tx1"/>
+                        </a:fontRef>
+                      </wps:style>
+                      <wps:bodyPr rot="0" spcFirstLastPara="0" vertOverflow="overflow" horzOverflow="overflow" vert="horz" wrap="square" lIns="91440" tIns="45720" rIns="91440" bIns="45720" numCol="1" spcCol="0" rtlCol="0" fromWordArt="0" anchor="ctr" anchorCtr="0" forceAA="0" compatLnSpc="1">
+                        <a:prstTxWarp prst="textNoShape">
+                          <a:avLst/>
+                        </a:prstTxWarp>
+                        <a:noAutofit/>
+                      </wps:bodyPr>
+                    </wps:wsp>
+                  </a:graphicData>
+                </a:graphic>
+                <wp14:sizeRelH relativeFrom="margin">
+                  <wp14:pctWidth>0</wp14:pctWidth>
+                </wp14:sizeRelH>
+                <wp14:sizeRelV relativeFrom="margin">
+                  <wp14:pctHeight>0</wp14:pctHeight>
+                </wp14:sizeRelV>
+              </wp:anchor>
+            </w:drawing>
+          </mc:Choice>
+          <mc:Fallback>
+            <w:pict>
+              <v:shapetype w14:anchorId="3AE716DA" id="_x0000_t88" coordsize="21600,21600" o:spt="88" adj="1800,10800" path="m,qx10800@0l10800@2qy21600@11,10800@3l10800@1qy,21600e" filled="f">
+                <v:formulas>
+                  <v:f eqn="val #0"/>
+                  <v:f eqn="sum 21600 0 #0"/>
+                  <v:f eqn="sum #1 0 #0"/>
+                  <v:f eqn="sum #1 #0 0"/>
+                  <v:f eqn="prod #0 9598 32768"/>
+                  <v:f eqn="sum 21600 0 @4"/>
+                  <v:f eqn="sum 21600 0 #1"/>
+                  <v:f eqn="min #1 @6"/>
+                  <v:f eqn="prod @7 1 2"/>
+                  <v:f eqn="prod #0 2 1"/>
+                  <v:f eqn="sum 21600 0 @9"/>
+                  <v:f eqn="val #1"/>
+                </v:formulas>
+                <v:path arrowok="t" o:connecttype="custom" o:connectlocs="0,0;21600,@11;0,21600" textboxrect="0,@4,7637,@5"/>
+                <v:handles>
+                  <v:h position="center,#0" yrange="0,@8"/>
+                  <v:h position="bottomRight,#1" yrange="@9,@10"/>
+                </v:handles>
+              </v:shapetype>
+              <v:shape id="Cerrar llave 12" o:spid="_x0000_s1026" type="#_x0000_t88" style="position:absolute;margin-left:139.2pt;margin-top:63.75pt;width:65.25pt;height:165pt;z-index:251669504;visibility:visible;mso-wrap-style:square;mso-width-percent:0;mso-height-percent:0;mso-wrap-distance-left:9pt;mso-wrap-distance-top:0;mso-wrap-distance-right:9pt;mso-wrap-distance-bottom:0;mso-position-horizontal:absolute;mso-position-horizontal-relative:text;mso-position-vertical:absolute;mso-position-vertical-relative:text;mso-width-percent:0;mso-height-percent:0;mso-width-relative:margin;mso-height-relative:margin;v-text-anchor:middle" o:gfxdata="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" adj="712,8568" strokecolor="#c00000" strokeweight="2.25pt">
+                <v:stroke joinstyle="miter"/>
+              </v:shape>
+            </w:pict>
+          </mc:Fallback>
+        </mc:AlternateContent>
+      </w:r>
+      <w:r>
+        <w:rPr>
+          <w:rFonts w:asciiTheme="minorHAnsi" w:hAnsiTheme="minorHAnsi"/>
+          <w:b/>
+          <w:noProof/>
+          <w:lang w:eastAsia="es-ES"/>
+        </w:rPr>
+        <w:drawing>
+          <wp:inline distT="0" distB="0" distL="0" distR="0" wp14:anchorId="51DAAA92" wp14:editId="4CCE7C94">
+            <wp:extent cx="1514475" cy="2981325"/>
+            <wp:effectExtent l="0" t="0" r="9525" b="9525"/>
+            <wp:docPr id="7" name="Imagen 7"/>
+            <wp:cNvGraphicFramePr>
+              <a:graphicFrameLocks xmlns:a="http://schemas.openxmlformats.org/drawingml/2006/main" noChangeAspect="1"/>
+            </wp:cNvGraphicFramePr>
+            <a:graphic xmlns:a="http://schemas.openxmlformats.org/drawingml/2006/main">
+              <a:graphicData uri="http://schemas.openxmlformats.org/drawingml/2006/picture">
+                <pic:pic xmlns:pic="http://schemas.openxmlformats.org/drawingml/2006/picture">
+                  <pic:nvPicPr>
+                    <pic:cNvPr id="4" name="Captura3.PNG"/>
+                    <pic:cNvPicPr/>
+                  </pic:nvPicPr>
+                  <pic:blipFill>
+                    <a:blip r:embed="rId8">
+                      <a:extLst>
+                        <a:ext uri="{28A0092B-C50C-407E-A947-70E740481C1C}">
+                          <a14:useLocalDpi xmlns:a14="http://schemas.microsoft.com/office/drawing/2010/main" val="0"/>
+                        </a:ext>
+                      </a:extLst>
+                    </a:blip>
+                    <a:stretch>
+                      <a:fillRect/>
+                    </a:stretch>
+                  </pic:blipFill>
+                  <pic:spPr>
+                    <a:xfrm>
+                      <a:off x="0" y="0"/>
+                      <a:ext cx="1514475" cy="2981325"/>
+                    </a:xfrm>
+                    <a:prstGeom prst="rect">
+                      <a:avLst/>
+                    </a:prstGeom>
+                    <a:ln>
+                      <a:noFill/>
+                    </a:ln>
+                    <a:effectLst>
+                      <a:softEdge rad="112500"/>
+                    </a:effectLst>
+                  </pic:spPr>
+                </pic:pic>
+              </a:graphicData>
+            </a:graphic>
+          </wp:inline>
+        </w:drawing>
+      </w:r>
+      <w:bookmarkStart w:id="4" w:name="_GoBack"/>
+      <w:bookmarkEnd w:id="4"/>
+    </w:p>
+    <w:p>
+      <w:pPr>
+        <w:pStyle w:val="Prrafodelista"/>
+        <w:rPr>
+          <w:rFonts w:asciiTheme="minorHAnsi" w:hAnsiTheme="minorHAnsi"/>
+          <w:b/>
+        </w:rPr>
+      </w:pPr>
+    </w:p>
+    <w:p>
+      <w:pPr>
+        <w:pStyle w:val="Prrafodelista"/>
+        <w:numPr>
+          <w:ilvl w:val="0"/>
+          <w:numId w:val="15"/>
+        </w:numPr>
+        <w:rPr>
+          <w:rFonts w:asciiTheme="minorHAnsi" w:hAnsiTheme="minorHAnsi"/>
+          <w:b/>
+        </w:rPr>
+      </w:pPr>
+      <w:r>
+        <w:rPr>
+          <w:rFonts w:asciiTheme="minorHAnsi" w:hAnsiTheme="minorHAnsi"/>
+        </w:rPr>
+        <w:t>Estamos pensando también, en</w:t>
+      </w:r>
+      <w:r>
+        <w:rPr>
+          <w:rFonts w:asciiTheme="minorHAnsi" w:hAnsiTheme="minorHAnsi"/>
+        </w:rPr>
+        <w:t xml:space="preserve"> la posibilidad de pasar a us</w:t>
+      </w:r>
+      <w:r>
+        <w:rPr>
+          <w:rFonts w:asciiTheme="minorHAnsi" w:hAnsiTheme="minorHAnsi"/>
+        </w:rPr>
+        <w:t xml:space="preserve">ar un </w:t>
+      </w:r>
+      <w:proofErr w:type="spellStart"/>
+      <w:r>
+        <w:rPr>
+          <w:rFonts w:asciiTheme="minorHAnsi" w:hAnsiTheme="minorHAnsi"/>
+        </w:rPr>
+        <w:t>framework</w:t>
+      </w:r>
+      <w:proofErr w:type="spellEnd"/>
+      <w:r>
+        <w:rPr>
+          <w:rFonts w:asciiTheme="minorHAnsi" w:hAnsiTheme="minorHAnsi"/>
+        </w:rPr>
+        <w:t>, para el</w:t>
+      </w:r>
+      <w:r>
+        <w:rPr>
+          <w:rFonts w:asciiTheme="minorHAnsi" w:hAnsiTheme="minorHAnsi"/>
+        </w:rPr>
+        <w:t xml:space="preserve"> final, con </w:t>
+      </w:r>
+      <w:r>
+        <w:rPr>
+          <w:rFonts w:asciiTheme="minorHAnsi" w:hAnsiTheme="minorHAnsi"/>
+        </w:rPr>
+        <w:t>lo cual esta estructura no sería</w:t>
+      </w:r>
+      <w:r>
+        <w:rPr>
+          <w:rFonts w:asciiTheme="minorHAnsi" w:hAnsiTheme="minorHAnsi"/>
+        </w:rPr>
+        <w:t xml:space="preserve"> definitiva</w:t>
+      </w:r>
+      <w:r>
+        <w:rPr>
+          <w:rFonts w:asciiTheme="minorHAnsi" w:hAnsiTheme="minorHAnsi"/>
+        </w:rPr>
+        <w:t>.</w:t>
+      </w:r>
+    </w:p>
+    <w:p>
+      <w:pPr>
+        <w:pStyle w:val="Prrafodelista"/>
+        <w:ind w:left="1776"/>
+        <w:jc w:val="both"/>
+        <w:rPr>
+          <w:rFonts w:asciiTheme="minorHAnsi" w:hAnsiTheme="minorHAnsi"/>
+          <w:b/>
+        </w:rPr>
+      </w:pPr>
+    </w:p>
+    <w:p>
+      <w:pPr>
+        <w:pStyle w:val="Prrafodelista"/>
+        <w:rPr>
+          <w:rFonts w:asciiTheme="minorHAnsi" w:hAnsiTheme="minorHAnsi"/>
+          <w:b/>
+        </w:rPr>
+      </w:pPr>
+    </w:p>
+    <w:p>
+      <w:pPr>
+        <w:pStyle w:val="Prrafodelista"/>
+        <w:ind w:left="1776"/>
+        <w:jc w:val="both"/>
+        <w:rPr>
+          <w:rFonts w:asciiTheme="minorHAnsi" w:hAnsiTheme="minorHAnsi"/>
+          <w:b/>
+        </w:rPr>
+      </w:pPr>
+      <w:r>
+        <w:rPr>
+          <w:rFonts w:asciiTheme="minorHAnsi" w:hAnsiTheme="minorHAnsi"/>
+          <w:b/>
+        </w:rPr>
+        <w:br w:type="page"/>
+      </w:r>
+    </w:p>
+    <w:p>
+      <w:pPr>
+        <w:pStyle w:val="Ttulo1"/>
+      </w:pPr>
+      <w:bookmarkStart w:id="5" w:name="_Toc450065187"/>
+      <w:r>
         <w:lastRenderedPageBreak/>
-        <w:t>Listado</w:t>
-      </w:r>
-      <w:proofErr w:type="spellEnd"/>
-      <w:r>
-        <w:t xml:space="preserve"> de scripts para las vistas:</w:t>
-      </w:r>
-      <w:bookmarkEnd w:id="4"/>
-    </w:p>
-    <w:p/>
+        <w:t>Listado de scripts adicionales:</w:t>
+      </w:r>
+      <w:bookmarkEnd w:id="5"/>
+    </w:p>
+    <w:p>
+      <w:pPr>
+        <w:rPr>
+          <w:rFonts w:asciiTheme="minorHAnsi" w:hAnsiTheme="minorHAnsi"/>
+        </w:rPr>
+      </w:pPr>
+    </w:p>
     <w:p>
       <w:pPr>
         <w:jc w:val="both"/>
         <w:rPr>
-          <w:rFonts w:asciiTheme="minorHAnsi" w:hAnsiTheme="minorHAnsi"/>
-          <w:sz w:val="28"/>
-          <w:szCs w:val="28"/>
-        </w:rPr>
-      </w:pPr>
-      <w:proofErr w:type="spellStart"/>
-      <w:r>
-        <w:rPr>
-          <w:rFonts w:asciiTheme="minorHAnsi" w:hAnsiTheme="minorHAnsi"/>
-          <w:sz w:val="28"/>
-          <w:szCs w:val="28"/>
-        </w:rPr>
-        <w:t>En</w:t>
-      </w:r>
-      <w:proofErr w:type="spellEnd"/>
-      <w:r>
-        <w:rPr>
-          <w:rFonts w:asciiTheme="minorHAnsi" w:hAnsiTheme="minorHAnsi"/>
-          <w:sz w:val="28"/>
-          <w:szCs w:val="28"/>
-        </w:rPr>
-        <w:t xml:space="preserve"> </w:t>
-      </w:r>
-      <w:proofErr w:type="spellStart"/>
-      <w:r>
-        <w:rPr>
-          <w:rFonts w:asciiTheme="minorHAnsi" w:hAnsiTheme="minorHAnsi"/>
-          <w:sz w:val="28"/>
-          <w:szCs w:val="28"/>
-        </w:rPr>
-        <w:t>este</w:t>
-      </w:r>
-      <w:proofErr w:type="spellEnd"/>
-      <w:r>
-        <w:rPr>
-          <w:rFonts w:asciiTheme="minorHAnsi" w:hAnsiTheme="minorHAnsi"/>
-          <w:sz w:val="28"/>
-          <w:szCs w:val="28"/>
-        </w:rPr>
-        <w:t xml:space="preserve"> </w:t>
-      </w:r>
-      <w:proofErr w:type="spellStart"/>
-      <w:r>
-        <w:rPr>
-          <w:rFonts w:asciiTheme="minorHAnsi" w:hAnsiTheme="minorHAnsi"/>
-          <w:sz w:val="28"/>
-          <w:szCs w:val="28"/>
-        </w:rPr>
-        <w:t>apartado</w:t>
-      </w:r>
-      <w:proofErr w:type="spellEnd"/>
-      <w:r>
-        <w:rPr>
-          <w:rFonts w:asciiTheme="minorHAnsi" w:hAnsiTheme="minorHAnsi"/>
-          <w:sz w:val="28"/>
-          <w:szCs w:val="28"/>
-        </w:rPr>
-        <w:t xml:space="preserve"> se van a </w:t>
-      </w:r>
-      <w:proofErr w:type="spellStart"/>
-      <w:r>
-        <w:rPr>
-          <w:rFonts w:asciiTheme="minorHAnsi" w:hAnsiTheme="minorHAnsi"/>
-          <w:sz w:val="28"/>
-          <w:szCs w:val="28"/>
-        </w:rPr>
-        <w:t>detallar</w:t>
-      </w:r>
-      <w:proofErr w:type="spellEnd"/>
-      <w:r>
-        <w:rPr>
-          <w:rFonts w:asciiTheme="minorHAnsi" w:hAnsiTheme="minorHAnsi"/>
-          <w:sz w:val="28"/>
-          <w:szCs w:val="28"/>
-        </w:rPr>
-        <w:t xml:space="preserve"> </w:t>
-      </w:r>
-      <w:proofErr w:type="spellStart"/>
-      <w:r>
-        <w:rPr>
-          <w:rFonts w:asciiTheme="minorHAnsi" w:hAnsiTheme="minorHAnsi"/>
-          <w:sz w:val="28"/>
-          <w:szCs w:val="28"/>
-        </w:rPr>
-        <w:t>todos</w:t>
-      </w:r>
-      <w:proofErr w:type="spellEnd"/>
-      <w:r>
-        <w:rPr>
-          <w:rFonts w:asciiTheme="minorHAnsi" w:hAnsiTheme="minorHAnsi"/>
-          <w:sz w:val="28"/>
-          <w:szCs w:val="28"/>
-        </w:rPr>
-        <w:t xml:space="preserve"> </w:t>
-      </w:r>
-      <w:proofErr w:type="spellStart"/>
-      <w:r>
-        <w:rPr>
-          <w:rFonts w:asciiTheme="minorHAnsi" w:hAnsiTheme="minorHAnsi"/>
-          <w:sz w:val="28"/>
-          <w:szCs w:val="28"/>
-        </w:rPr>
-        <w:t>los</w:t>
-      </w:r>
-      <w:proofErr w:type="spellEnd"/>
-      <w:r>
-        <w:rPr>
-          <w:rFonts w:asciiTheme="minorHAnsi" w:hAnsiTheme="minorHAnsi"/>
-          <w:sz w:val="28"/>
-          <w:szCs w:val="28"/>
-        </w:rPr>
-        <w:t xml:space="preserve"> scripts de vistas que se van a </w:t>
-      </w:r>
-      <w:proofErr w:type="spellStart"/>
-      <w:r>
-        <w:rPr>
-          <w:rFonts w:asciiTheme="minorHAnsi" w:hAnsiTheme="minorHAnsi"/>
-          <w:sz w:val="28"/>
-          <w:szCs w:val="28"/>
-        </w:rPr>
-        <w:t>implementar</w:t>
-      </w:r>
-      <w:proofErr w:type="spellEnd"/>
-      <w:r>
-        <w:rPr>
-          <w:rFonts w:asciiTheme="minorHAnsi" w:hAnsiTheme="minorHAnsi"/>
-          <w:sz w:val="28"/>
-          <w:szCs w:val="28"/>
-        </w:rPr>
-        <w:t xml:space="preserve"> para </w:t>
-      </w:r>
-      <w:proofErr w:type="spellStart"/>
-      <w:r>
-        <w:rPr>
-          <w:rFonts w:asciiTheme="minorHAnsi" w:hAnsiTheme="minorHAnsi"/>
-          <w:sz w:val="28"/>
-          <w:szCs w:val="28"/>
-        </w:rPr>
-        <w:t>dar</w:t>
-      </w:r>
-      <w:proofErr w:type="spellEnd"/>
-      <w:r>
-        <w:rPr>
-          <w:rFonts w:asciiTheme="minorHAnsi" w:hAnsiTheme="minorHAnsi"/>
-          <w:sz w:val="28"/>
-          <w:szCs w:val="28"/>
-        </w:rPr>
-        <w:t xml:space="preserve"> </w:t>
-      </w:r>
-      <w:proofErr w:type="spellStart"/>
-      <w:r>
-        <w:rPr>
-          <w:rFonts w:asciiTheme="minorHAnsi" w:hAnsiTheme="minorHAnsi"/>
-          <w:sz w:val="28"/>
-          <w:szCs w:val="28"/>
-        </w:rPr>
-        <w:t>soporte</w:t>
-      </w:r>
-      <w:proofErr w:type="spellEnd"/>
-      <w:r>
-        <w:rPr>
-          <w:rFonts w:asciiTheme="minorHAnsi" w:hAnsiTheme="minorHAnsi"/>
-          <w:sz w:val="28"/>
-          <w:szCs w:val="28"/>
-        </w:rPr>
-        <w:t xml:space="preserve"> </w:t>
-      </w:r>
-      <w:r>
-        <w:rPr>
-          <w:rFonts w:asciiTheme="minorHAnsi" w:hAnsiTheme="minorHAnsi"/>
-          <w:sz w:val="28"/>
-          <w:szCs w:val="28"/>
-        </w:rPr>
-        <w:t xml:space="preserve">a la </w:t>
-      </w:r>
-      <w:proofErr w:type="spellStart"/>
-      <w:r>
-        <w:rPr>
-          <w:rFonts w:asciiTheme="minorHAnsi" w:hAnsiTheme="minorHAnsi"/>
-          <w:sz w:val="28"/>
-          <w:szCs w:val="28"/>
-        </w:rPr>
-        <w:t>interacción</w:t>
-      </w:r>
-      <w:proofErr w:type="spellEnd"/>
-      <w:r>
-        <w:rPr>
-          <w:rFonts w:asciiTheme="minorHAnsi" w:hAnsiTheme="minorHAnsi"/>
-          <w:sz w:val="28"/>
-          <w:szCs w:val="28"/>
-        </w:rPr>
-        <w:t xml:space="preserve"> de la web, </w:t>
-      </w:r>
-      <w:proofErr w:type="spellStart"/>
-      <w:r>
-        <w:rPr>
-          <w:rFonts w:asciiTheme="minorHAnsi" w:hAnsiTheme="minorHAnsi"/>
-          <w:sz w:val="28"/>
-          <w:szCs w:val="28"/>
-        </w:rPr>
-        <w:t>en</w:t>
-      </w:r>
-      <w:proofErr w:type="spellEnd"/>
-      <w:r>
-        <w:rPr>
-          <w:rFonts w:asciiTheme="minorHAnsi" w:hAnsiTheme="minorHAnsi"/>
-          <w:sz w:val="28"/>
-          <w:szCs w:val="28"/>
-        </w:rPr>
-        <w:t xml:space="preserve"> </w:t>
-      </w:r>
-      <w:proofErr w:type="spellStart"/>
-      <w:r>
-        <w:rPr>
-          <w:rFonts w:asciiTheme="minorHAnsi" w:hAnsiTheme="minorHAnsi"/>
-          <w:sz w:val="28"/>
-          <w:szCs w:val="28"/>
-        </w:rPr>
-        <w:t>cada</w:t>
-      </w:r>
-      <w:proofErr w:type="spellEnd"/>
-      <w:r>
-        <w:rPr>
-          <w:rFonts w:asciiTheme="minorHAnsi" w:hAnsiTheme="minorHAnsi"/>
-          <w:sz w:val="28"/>
-          <w:szCs w:val="28"/>
-        </w:rPr>
-        <w:t xml:space="preserve"> </w:t>
-      </w:r>
-      <w:proofErr w:type="spellStart"/>
-      <w:r>
-        <w:rPr>
-          <w:rFonts w:asciiTheme="minorHAnsi" w:hAnsiTheme="minorHAnsi"/>
-          <w:sz w:val="28"/>
-          <w:szCs w:val="28"/>
-        </w:rPr>
-        <w:t>uno</w:t>
-      </w:r>
-      <w:proofErr w:type="spellEnd"/>
-      <w:r>
-        <w:rPr>
-          <w:rFonts w:asciiTheme="minorHAnsi" w:hAnsiTheme="minorHAnsi"/>
-          <w:sz w:val="28"/>
-          <w:szCs w:val="28"/>
-        </w:rPr>
-        <w:t xml:space="preserve"> se </w:t>
-      </w:r>
-      <w:proofErr w:type="spellStart"/>
-      <w:r>
-        <w:rPr>
-          <w:rFonts w:asciiTheme="minorHAnsi" w:hAnsiTheme="minorHAnsi"/>
-          <w:sz w:val="28"/>
-          <w:szCs w:val="28"/>
-        </w:rPr>
-        <w:t>explicará</w:t>
-      </w:r>
-      <w:proofErr w:type="spellEnd"/>
-      <w:r>
-        <w:rPr>
-          <w:rFonts w:asciiTheme="minorHAnsi" w:hAnsiTheme="minorHAnsi"/>
-          <w:sz w:val="28"/>
-          <w:szCs w:val="28"/>
-        </w:rPr>
-        <w:t xml:space="preserve"> </w:t>
-      </w:r>
-      <w:proofErr w:type="spellStart"/>
-      <w:r>
-        <w:rPr>
-          <w:rFonts w:asciiTheme="minorHAnsi" w:hAnsiTheme="minorHAnsi"/>
-          <w:sz w:val="28"/>
-          <w:szCs w:val="28"/>
-        </w:rPr>
-        <w:t>brevemente</w:t>
-      </w:r>
-      <w:proofErr w:type="spellEnd"/>
-      <w:r>
-        <w:rPr>
-          <w:rFonts w:asciiTheme="minorHAnsi" w:hAnsiTheme="minorHAnsi"/>
-          <w:sz w:val="28"/>
-          <w:szCs w:val="28"/>
-        </w:rPr>
-        <w:t xml:space="preserve"> para </w:t>
-      </w:r>
-      <w:proofErr w:type="spellStart"/>
-      <w:r>
-        <w:rPr>
-          <w:rFonts w:asciiTheme="minorHAnsi" w:hAnsiTheme="minorHAnsi"/>
-          <w:sz w:val="28"/>
-          <w:szCs w:val="28"/>
-        </w:rPr>
-        <w:t>qué</w:t>
-      </w:r>
-      <w:proofErr w:type="spellEnd"/>
-      <w:r>
-        <w:rPr>
-          <w:rFonts w:asciiTheme="minorHAnsi" w:hAnsiTheme="minorHAnsi"/>
-          <w:sz w:val="28"/>
-          <w:szCs w:val="28"/>
-        </w:rPr>
-        <w:t xml:space="preserve"> </w:t>
-      </w:r>
-      <w:proofErr w:type="spellStart"/>
-      <w:r>
-        <w:rPr>
-          <w:rFonts w:asciiTheme="minorHAnsi" w:hAnsiTheme="minorHAnsi"/>
-          <w:sz w:val="28"/>
-          <w:szCs w:val="28"/>
-        </w:rPr>
-        <w:t>sirve</w:t>
-      </w:r>
-      <w:proofErr w:type="spellEnd"/>
-      <w:r>
-        <w:rPr>
-          <w:rFonts w:asciiTheme="minorHAnsi" w:hAnsiTheme="minorHAnsi"/>
-          <w:sz w:val="28"/>
-          <w:szCs w:val="28"/>
-        </w:rPr>
-        <w:t>.</w:t>
-      </w:r>
-    </w:p>
-    <w:p>
-      <w:pPr>
-        <w:rPr>
           <w:rFonts w:asciiTheme="minorHAnsi" w:eastAsiaTheme="majorEastAsia" w:hAnsiTheme="minorHAnsi" w:cstheme="majorBidi"/>
+          <w:b/>
+          <w:bCs/>
           <w:color w:val="2E74B5" w:themeColor="accent1" w:themeShade="BF"/>
           <w:sz w:val="44"/>
           <w:szCs w:val="28"/>
           <w:u w:val="single"/>
         </w:rPr>
       </w:pPr>
-      <w:r>
-        <w:br w:type="page"/>
-      </w:r>
-    </w:p>
-    <w:p>
-      <w:pPr>
-        <w:pStyle w:val="Ttulo1"/>
-      </w:pPr>
-      <w:bookmarkStart w:id="5" w:name="_Toc450065187"/>
       <w:proofErr w:type="spellStart"/>
       <w:r>
-        <w:lastRenderedPageBreak/>
-        <w:t>Listado</w:t>
+        <w:rPr>
+          <w:rFonts w:asciiTheme="minorHAnsi" w:hAnsiTheme="minorHAnsi"/>
+        </w:rPr>
+        <w:t>Aqui</w:t>
       </w:r>
       <w:proofErr w:type="spellEnd"/>
       <w:r>
-        <w:t xml:space="preserve"> de scripts </w:t>
-      </w:r>
-      <w:proofErr w:type="spellStart"/>
-      <w:r>
-        <w:t>adicionales</w:t>
-      </w:r>
-      <w:proofErr w:type="spellEnd"/>
-      <w:r>
-        <w:t>:</w:t>
-      </w:r>
-      <w:bookmarkEnd w:id="5"/>
-    </w:p>
-    <w:p/>
+        <w:rPr>
+          <w:rFonts w:asciiTheme="minorHAnsi" w:hAnsiTheme="minorHAnsi"/>
+        </w:rPr>
+        <w:t xml:space="preserve"> se van a detallar todos los scripts adicionales (que no se corresponden con las vistas de la aplicación) que incluirá el proyecto.</w:t>
+      </w:r>
+    </w:p>
     <w:p>
       <w:pPr>
         <w:jc w:val="both"/>
         <w:rPr>
           <w:rFonts w:asciiTheme="minorHAnsi" w:eastAsiaTheme="majorEastAsia" w:hAnsiTheme="minorHAnsi" w:cstheme="majorBidi"/>
+          <w:b/>
+          <w:bCs/>
           <w:color w:val="2E74B5" w:themeColor="accent1" w:themeShade="BF"/>
-          <w:sz w:val="28"/>
+          <w:sz w:val="44"/>
           <w:szCs w:val="28"/>
           <w:u w:val="single"/>
         </w:rPr>
       </w:pPr>
+    </w:p>
+    <w:p>
+      <w:pPr>
+        <w:jc w:val="both"/>
+        <w:rPr>
+          <w:rFonts w:asciiTheme="minorHAnsi" w:eastAsiaTheme="majorEastAsia" w:hAnsiTheme="minorHAnsi" w:cstheme="majorBidi"/>
+          <w:b/>
+          <w:bCs/>
+          <w:color w:val="2E74B5" w:themeColor="accent1" w:themeShade="BF"/>
+          <w:sz w:val="44"/>
+          <w:szCs w:val="28"/>
+          <w:u w:val="single"/>
+        </w:rPr>
+      </w:pPr>
+    </w:p>
+    <w:p>
+      <w:pPr>
+        <w:jc w:val="both"/>
+        <w:rPr>
+          <w:rFonts w:asciiTheme="minorHAnsi" w:eastAsiaTheme="majorEastAsia" w:hAnsiTheme="minorHAnsi" w:cstheme="majorBidi"/>
+          <w:b/>
+          <w:bCs/>
+          <w:color w:val="2E74B5" w:themeColor="accent1" w:themeShade="BF"/>
+          <w:sz w:val="44"/>
+          <w:szCs w:val="28"/>
+          <w:u w:val="single"/>
+        </w:rPr>
+      </w:pPr>
+    </w:p>
+    <w:p>
+      <w:pPr>
+        <w:jc w:val="both"/>
+        <w:rPr>
+          <w:rFonts w:asciiTheme="minorHAnsi" w:eastAsiaTheme="majorEastAsia" w:hAnsiTheme="minorHAnsi" w:cstheme="majorBidi"/>
+          <w:b/>
+          <w:bCs/>
+          <w:color w:val="2E74B5" w:themeColor="accent1" w:themeShade="BF"/>
+          <w:sz w:val="44"/>
+          <w:szCs w:val="28"/>
+          <w:u w:val="single"/>
+        </w:rPr>
+      </w:pPr>
+    </w:p>
+    <w:p>
+      <w:pPr>
+        <w:jc w:val="both"/>
+        <w:rPr>
+          <w:rFonts w:asciiTheme="minorHAnsi" w:eastAsiaTheme="majorEastAsia" w:hAnsiTheme="minorHAnsi" w:cstheme="majorBidi"/>
+          <w:b/>
+          <w:bCs/>
+          <w:color w:val="2E74B5" w:themeColor="accent1" w:themeShade="BF"/>
+          <w:sz w:val="44"/>
+          <w:szCs w:val="28"/>
+          <w:u w:val="single"/>
+        </w:rPr>
+      </w:pPr>
+    </w:p>
+    <w:p>
+      <w:pPr>
+        <w:jc w:val="both"/>
+        <w:rPr>
+          <w:rFonts w:asciiTheme="minorHAnsi" w:eastAsiaTheme="majorEastAsia" w:hAnsiTheme="minorHAnsi" w:cstheme="majorBidi"/>
+          <w:b/>
+          <w:bCs/>
+          <w:color w:val="2E74B5" w:themeColor="accent1" w:themeShade="BF"/>
+          <w:sz w:val="44"/>
+          <w:szCs w:val="28"/>
+          <w:u w:val="single"/>
+        </w:rPr>
+      </w:pPr>
+    </w:p>
+    <w:p>
+      <w:pPr>
+        <w:jc w:val="both"/>
+        <w:rPr>
+          <w:rFonts w:asciiTheme="minorHAnsi" w:eastAsiaTheme="majorEastAsia" w:hAnsiTheme="minorHAnsi" w:cstheme="majorBidi"/>
+          <w:b/>
+          <w:bCs/>
+          <w:color w:val="2E74B5" w:themeColor="accent1" w:themeShade="BF"/>
+          <w:sz w:val="44"/>
+          <w:szCs w:val="28"/>
+          <w:u w:val="single"/>
+        </w:rPr>
+      </w:pPr>
+    </w:p>
+    <w:p>
+      <w:pPr>
+        <w:jc w:val="both"/>
+        <w:rPr>
+          <w:rFonts w:asciiTheme="minorHAnsi" w:eastAsiaTheme="majorEastAsia" w:hAnsiTheme="minorHAnsi" w:cstheme="majorBidi"/>
+          <w:b/>
+          <w:bCs/>
+          <w:color w:val="2E74B5" w:themeColor="accent1" w:themeShade="BF"/>
+          <w:sz w:val="44"/>
+          <w:szCs w:val="28"/>
+          <w:u w:val="single"/>
+        </w:rPr>
+      </w:pPr>
+    </w:p>
+    <w:p>
+      <w:pPr>
+        <w:jc w:val="both"/>
+        <w:rPr>
+          <w:rFonts w:asciiTheme="minorHAnsi" w:eastAsiaTheme="majorEastAsia" w:hAnsiTheme="minorHAnsi" w:cstheme="majorBidi"/>
+          <w:b/>
+          <w:bCs/>
+          <w:color w:val="2E74B5" w:themeColor="accent1" w:themeShade="BF"/>
+          <w:sz w:val="44"/>
+          <w:szCs w:val="28"/>
+          <w:u w:val="single"/>
+        </w:rPr>
+      </w:pPr>
+    </w:p>
+    <w:p>
+      <w:pPr>
+        <w:jc w:val="both"/>
+        <w:rPr>
+          <w:rFonts w:asciiTheme="minorHAnsi" w:eastAsiaTheme="majorEastAsia" w:hAnsiTheme="minorHAnsi" w:cstheme="majorBidi"/>
+          <w:b/>
+          <w:bCs/>
+          <w:color w:val="2E74B5" w:themeColor="accent1" w:themeShade="BF"/>
+          <w:sz w:val="44"/>
+          <w:szCs w:val="28"/>
+          <w:u w:val="single"/>
+        </w:rPr>
+      </w:pPr>
+    </w:p>
+    <w:p>
+      <w:pPr>
+        <w:jc w:val="both"/>
+        <w:rPr>
+          <w:rFonts w:asciiTheme="minorHAnsi" w:eastAsiaTheme="majorEastAsia" w:hAnsiTheme="minorHAnsi" w:cstheme="majorBidi"/>
+          <w:b/>
+          <w:bCs/>
+          <w:color w:val="2E74B5" w:themeColor="accent1" w:themeShade="BF"/>
+          <w:sz w:val="44"/>
+          <w:szCs w:val="28"/>
+          <w:u w:val="single"/>
+        </w:rPr>
+      </w:pPr>
+    </w:p>
+    <w:p>
+      <w:pPr>
+        <w:jc w:val="both"/>
+        <w:rPr>
+          <w:rFonts w:asciiTheme="minorHAnsi" w:eastAsiaTheme="majorEastAsia" w:hAnsiTheme="minorHAnsi" w:cstheme="majorBidi"/>
+          <w:b/>
+          <w:bCs/>
+          <w:color w:val="2E74B5" w:themeColor="accent1" w:themeShade="BF"/>
+          <w:sz w:val="44"/>
+          <w:szCs w:val="28"/>
+          <w:u w:val="single"/>
+        </w:rPr>
+      </w:pPr>
+    </w:p>
+    <w:p>
+      <w:pPr>
+        <w:jc w:val="both"/>
+        <w:rPr>
+          <w:rFonts w:asciiTheme="minorHAnsi" w:eastAsiaTheme="majorEastAsia" w:hAnsiTheme="minorHAnsi" w:cstheme="majorBidi"/>
+          <w:b/>
+          <w:bCs/>
+          <w:color w:val="2E74B5" w:themeColor="accent1" w:themeShade="BF"/>
+          <w:sz w:val="44"/>
+          <w:szCs w:val="28"/>
+          <w:u w:val="single"/>
+        </w:rPr>
+      </w:pPr>
+    </w:p>
+    <w:p>
+      <w:pPr>
+        <w:jc w:val="both"/>
+        <w:rPr>
+          <w:rFonts w:asciiTheme="minorHAnsi" w:eastAsiaTheme="majorEastAsia" w:hAnsiTheme="minorHAnsi" w:cstheme="majorBidi"/>
+          <w:b/>
+          <w:bCs/>
+          <w:color w:val="2E74B5" w:themeColor="accent1" w:themeShade="BF"/>
+          <w:sz w:val="44"/>
+          <w:szCs w:val="28"/>
+          <w:u w:val="single"/>
+        </w:rPr>
+      </w:pPr>
+    </w:p>
+    <w:p>
+      <w:pPr>
+        <w:jc w:val="both"/>
+        <w:rPr>
+          <w:rFonts w:asciiTheme="minorHAnsi" w:eastAsiaTheme="majorEastAsia" w:hAnsiTheme="minorHAnsi" w:cstheme="majorBidi"/>
+          <w:b/>
+          <w:bCs/>
+          <w:color w:val="2E74B5" w:themeColor="accent1" w:themeShade="BF"/>
+          <w:sz w:val="44"/>
+          <w:szCs w:val="28"/>
+          <w:u w:val="single"/>
+        </w:rPr>
+      </w:pPr>
+    </w:p>
+    <w:p>
+      <w:pPr>
+        <w:jc w:val="both"/>
+        <w:rPr>
+          <w:rFonts w:asciiTheme="minorHAnsi" w:eastAsiaTheme="majorEastAsia" w:hAnsiTheme="minorHAnsi" w:cstheme="majorBidi"/>
+          <w:b/>
+          <w:bCs/>
+          <w:color w:val="2E74B5" w:themeColor="accent1" w:themeShade="BF"/>
+          <w:sz w:val="44"/>
+          <w:szCs w:val="28"/>
+          <w:u w:val="single"/>
+        </w:rPr>
+      </w:pPr>
+    </w:p>
+    <w:p>
+      <w:pPr>
+        <w:jc w:val="both"/>
+        <w:rPr>
+          <w:rFonts w:asciiTheme="minorHAnsi" w:eastAsiaTheme="majorEastAsia" w:hAnsiTheme="minorHAnsi" w:cstheme="majorBidi"/>
+          <w:b/>
+          <w:bCs/>
+          <w:color w:val="2E74B5" w:themeColor="accent1" w:themeShade="BF"/>
+          <w:sz w:val="44"/>
+          <w:szCs w:val="28"/>
+          <w:u w:val="single"/>
+        </w:rPr>
+      </w:pPr>
+    </w:p>
+    <w:p>
+      <w:pPr>
+        <w:jc w:val="both"/>
+        <w:rPr>
+          <w:rFonts w:asciiTheme="minorHAnsi" w:eastAsiaTheme="majorEastAsia" w:hAnsiTheme="minorHAnsi" w:cstheme="majorBidi"/>
+          <w:b/>
+          <w:bCs/>
+          <w:color w:val="2E74B5" w:themeColor="accent1" w:themeShade="BF"/>
+          <w:sz w:val="44"/>
+          <w:szCs w:val="28"/>
+          <w:u w:val="single"/>
+        </w:rPr>
+      </w:pPr>
+    </w:p>
+    <w:p>
+      <w:pPr>
+        <w:jc w:val="both"/>
+        <w:rPr>
+          <w:rFonts w:asciiTheme="minorHAnsi" w:eastAsiaTheme="majorEastAsia" w:hAnsiTheme="minorHAnsi" w:cstheme="majorBidi"/>
+          <w:b/>
+          <w:bCs/>
+          <w:color w:val="2E74B5" w:themeColor="accent1" w:themeShade="BF"/>
+          <w:sz w:val="44"/>
+          <w:szCs w:val="28"/>
+          <w:u w:val="single"/>
+        </w:rPr>
+      </w:pPr>
+    </w:p>
+    <w:p>
+      <w:pPr>
+        <w:jc w:val="both"/>
+        <w:rPr>
+          <w:rFonts w:asciiTheme="minorHAnsi" w:eastAsiaTheme="majorEastAsia" w:hAnsiTheme="minorHAnsi" w:cstheme="majorBidi"/>
+          <w:b/>
+          <w:bCs/>
+          <w:color w:val="2E74B5" w:themeColor="accent1" w:themeShade="BF"/>
+          <w:sz w:val="44"/>
+          <w:szCs w:val="28"/>
+          <w:u w:val="single"/>
+        </w:rPr>
+      </w:pPr>
+    </w:p>
+    <w:p>
+      <w:pPr>
+        <w:jc w:val="both"/>
+        <w:rPr>
+          <w:rFonts w:asciiTheme="minorHAnsi" w:eastAsiaTheme="majorEastAsia" w:hAnsiTheme="minorHAnsi" w:cstheme="majorBidi"/>
+          <w:b/>
+          <w:bCs/>
+          <w:color w:val="2E74B5" w:themeColor="accent1" w:themeShade="BF"/>
+          <w:sz w:val="44"/>
+          <w:szCs w:val="28"/>
+          <w:u w:val="single"/>
+        </w:rPr>
+      </w:pPr>
+    </w:p>
+    <w:p>
+      <w:pPr>
+        <w:jc w:val="both"/>
+        <w:rPr>
+          <w:rFonts w:asciiTheme="minorHAnsi" w:eastAsiaTheme="majorEastAsia" w:hAnsiTheme="minorHAnsi" w:cstheme="majorBidi"/>
+          <w:b/>
+          <w:bCs/>
+          <w:color w:val="2E74B5" w:themeColor="accent1" w:themeShade="BF"/>
+          <w:sz w:val="44"/>
+          <w:szCs w:val="28"/>
+          <w:u w:val="single"/>
+        </w:rPr>
+      </w:pPr>
+    </w:p>
+    <w:p>
+      <w:pPr>
+        <w:pStyle w:val="Ttulo1"/>
+      </w:pPr>
+      <w:bookmarkStart w:id="6" w:name="_Toc450065188"/>
+      <w:r>
+        <w:lastRenderedPageBreak/>
+        <w:t>Estructura de la base de datos</w:t>
+      </w:r>
+      <w:bookmarkEnd w:id="6"/>
+    </w:p>
+    <w:p>
+      <w:pPr>
+        <w:rPr>
+          <w:rFonts w:asciiTheme="minorHAnsi" w:hAnsiTheme="minorHAnsi"/>
+        </w:rPr>
+      </w:pPr>
+    </w:p>
+    <w:p>
+      <w:pPr>
+        <w:jc w:val="both"/>
+        <w:rPr>
+          <w:rFonts w:asciiTheme="minorHAnsi" w:hAnsiTheme="minorHAnsi"/>
+        </w:rPr>
+      </w:pPr>
+      <w:r>
+        <w:rPr>
+          <w:rFonts w:asciiTheme="minorHAnsi" w:hAnsiTheme="minorHAnsi"/>
+        </w:rPr>
+        <w:t>En este apartado se va a d</w:t>
+      </w:r>
+      <w:r>
+        <w:rPr>
+          <w:rFonts w:asciiTheme="minorHAnsi" w:hAnsiTheme="minorHAnsi"/>
+        </w:rPr>
+        <w:t xml:space="preserve">etallar la estructura de la Base de Datos de la aplicación </w:t>
+      </w:r>
+    </w:p>
+    <w:p>
+      <w:pPr>
+        <w:jc w:val="both"/>
+        <w:rPr>
+          <w:rFonts w:asciiTheme="minorHAnsi" w:hAnsiTheme="minorHAnsi"/>
+        </w:rPr>
+      </w:pPr>
+    </w:p>
+    <w:p>
+      <w:pPr>
+        <w:pStyle w:val="Prrafodelista"/>
+        <w:numPr>
+          <w:ilvl w:val="0"/>
+          <w:numId w:val="10"/>
+        </w:numPr>
+        <w:jc w:val="both"/>
+        <w:rPr>
+          <w:rFonts w:asciiTheme="minorHAnsi" w:hAnsiTheme="minorHAnsi"/>
+        </w:rPr>
+      </w:pPr>
+      <w:r>
+        <w:rPr>
+          <w:rFonts w:asciiTheme="minorHAnsi" w:hAnsiTheme="minorHAnsi"/>
+          <w:lang w:eastAsia="es-ES"/>
+        </w:rPr>
+        <w:drawing>
+          <wp:anchor distT="0" distB="0" distL="114300" distR="114300" simplePos="0" relativeHeight="251660288" behindDoc="0" locked="0" layoutInCell="1" allowOverlap="1" wp14:anchorId="097C0C60" wp14:editId="76F37FAF">
+            <wp:simplePos x="0" y="0"/>
+            <wp:positionH relativeFrom="margin">
+              <wp:posOffset>-289560</wp:posOffset>
+            </wp:positionH>
+            <wp:positionV relativeFrom="paragraph">
+              <wp:posOffset>666750</wp:posOffset>
+            </wp:positionV>
+            <wp:extent cx="6115050" cy="3741420"/>
+            <wp:effectExtent l="152400" t="152400" r="361950" b="354330"/>
+            <wp:wrapSquare wrapText="bothSides"/>
+            <wp:docPr id="2" name="Imagen 2"/>
+            <wp:cNvGraphicFramePr>
+              <a:graphicFrameLocks xmlns:a="http://schemas.openxmlformats.org/drawingml/2006/main" noChangeAspect="1"/>
+            </wp:cNvGraphicFramePr>
+            <a:graphic xmlns:a="http://schemas.openxmlformats.org/drawingml/2006/main">
+              <a:graphicData uri="http://schemas.openxmlformats.org/drawingml/2006/picture">
+                <pic:pic xmlns:pic="http://schemas.openxmlformats.org/drawingml/2006/picture">
+                  <pic:nvPicPr>
+                    <pic:cNvPr id="2" name="Captura.png"/>
+                    <pic:cNvPicPr/>
+                  </pic:nvPicPr>
+                  <pic:blipFill>
+                    <a:blip r:embed="rId9">
+                      <a:extLst>
+                        <a:ext uri="{28A0092B-C50C-407E-A947-70E740481C1C}">
+                          <a14:useLocalDpi xmlns:a14="http://schemas.microsoft.com/office/drawing/2010/main" val="0"/>
+                        </a:ext>
+                      </a:extLst>
+                    </a:blip>
+                    <a:stretch>
+                      <a:fillRect/>
+                    </a:stretch>
+                  </pic:blipFill>
+                  <pic:spPr>
+                    <a:xfrm>
+                      <a:off x="0" y="0"/>
+                      <a:ext cx="6115050" cy="3741420"/>
+                    </a:xfrm>
+                    <a:prstGeom prst="rect">
+                      <a:avLst/>
+                    </a:prstGeom>
+                    <a:ln>
+                      <a:noFill/>
+                    </a:ln>
+                    <a:effectLst>
+                      <a:outerShdw blurRad="292100" dist="139700" dir="2700000" algn="tl" rotWithShape="0">
+                        <a:srgbClr val="333333">
+                          <a:alpha val="65000"/>
+                        </a:srgbClr>
+                      </a:outerShdw>
+                    </a:effectLst>
+                  </pic:spPr>
+                </pic:pic>
+              </a:graphicData>
+            </a:graphic>
+            <wp14:sizeRelH relativeFrom="margin">
+              <wp14:pctWidth>0</wp14:pctWidth>
+            </wp14:sizeRelH>
+            <wp14:sizeRelV relativeFrom="margin">
+              <wp14:pctHeight>0</wp14:pctHeight>
+            </wp14:sizeRelV>
+          </wp:anchor>
+        </w:drawing>
+      </w:r>
+      <w:r>
+        <w:rPr>
+          <w:rFonts w:asciiTheme="minorHAnsi" w:hAnsiTheme="minorHAnsi"/>
+        </w:rPr>
+        <w:t xml:space="preserve">Hemos diseñado una primera versión de la base de datos que usaremos, en este contexto incluimos un diagrama relacional, auto explicativo, </w:t>
+      </w:r>
+      <w:r>
+        <w:rPr>
+          <w:rFonts w:asciiTheme="minorHAnsi" w:hAnsiTheme="minorHAnsi"/>
+        </w:rPr>
+        <w:t>indicando las tablas, campos y rel</w:t>
+      </w:r>
+      <w:r>
+        <w:rPr>
+          <w:rFonts w:asciiTheme="minorHAnsi" w:hAnsiTheme="minorHAnsi"/>
+        </w:rPr>
+        <w:t>aciones:</w:t>
+      </w:r>
+    </w:p>
+    <w:p>
+      <w:pPr>
+        <w:pStyle w:val="Prrafodelista"/>
+        <w:numPr>
+          <w:ilvl w:val="0"/>
+          <w:numId w:val="10"/>
+        </w:numPr>
+        <w:rPr>
+          <w:rFonts w:asciiTheme="minorHAnsi" w:hAnsiTheme="minorHAnsi"/>
+        </w:rPr>
+      </w:pPr>
+      <w:r>
+        <w:rPr>
+          <w:rFonts w:asciiTheme="minorHAnsi" w:hAnsiTheme="minorHAnsi"/>
+          <w:b/>
+        </w:rPr>
+        <w:t>Notas Explicativas:</w:t>
+      </w:r>
+    </w:p>
+    <w:p>
+      <w:pPr>
+        <w:pStyle w:val="Prrafodelista"/>
+        <w:numPr>
+          <w:ilvl w:val="0"/>
+          <w:numId w:val="12"/>
+        </w:numPr>
+        <w:rPr>
+          <w:rFonts w:asciiTheme="minorHAnsi" w:hAnsiTheme="minorHAnsi"/>
+        </w:rPr>
+      </w:pPr>
+      <w:r>
+        <w:rPr>
+          <w:rFonts w:asciiTheme="minorHAnsi" w:hAnsiTheme="minorHAnsi"/>
+        </w:rPr>
+        <w:t xml:space="preserve">Hemos añadido un </w:t>
+      </w:r>
+      <w:r>
+        <w:rPr>
+          <w:rFonts w:asciiTheme="minorHAnsi" w:hAnsiTheme="minorHAnsi"/>
+          <w:b/>
+        </w:rPr>
+        <w:t>Identificador (Id)</w:t>
+      </w:r>
+      <w:r>
+        <w:rPr>
+          <w:rFonts w:asciiTheme="minorHAnsi" w:hAnsiTheme="minorHAnsi"/>
+        </w:rPr>
+        <w:t xml:space="preserve"> a cada tabla como clave, para simplificar uso de claves compuestas</w:t>
+      </w:r>
+    </w:p>
+    <w:p>
+      <w:pPr>
+        <w:pStyle w:val="Prrafodelista"/>
+        <w:ind w:left="1440"/>
+        <w:rPr>
+          <w:rFonts w:asciiTheme="minorHAnsi" w:hAnsiTheme="minorHAnsi"/>
+        </w:rPr>
+      </w:pPr>
+    </w:p>
+    <w:p>
+      <w:pPr>
+        <w:pStyle w:val="Prrafodelista"/>
+        <w:numPr>
+          <w:ilvl w:val="0"/>
+          <w:numId w:val="12"/>
+        </w:numPr>
+        <w:rPr>
+          <w:rFonts w:asciiTheme="minorHAnsi" w:hAnsiTheme="minorHAnsi"/>
+        </w:rPr>
+      </w:pPr>
+      <w:r>
+        <w:rPr>
+          <w:rFonts w:asciiTheme="minorHAnsi" w:hAnsiTheme="minorHAnsi"/>
+        </w:rPr>
+        <w:t xml:space="preserve">Existe un </w:t>
+      </w:r>
+      <w:r>
+        <w:rPr>
+          <w:rFonts w:asciiTheme="minorHAnsi" w:hAnsiTheme="minorHAnsi"/>
+          <w:b/>
+        </w:rPr>
+        <w:t>Usuario Registrado</w:t>
+      </w:r>
+      <w:r>
+        <w:rPr>
+          <w:rFonts w:asciiTheme="minorHAnsi" w:hAnsiTheme="minorHAnsi"/>
+        </w:rPr>
+        <w:t xml:space="preserve"> en General</w:t>
+      </w:r>
+    </w:p>
+    <w:p>
+      <w:pPr>
+        <w:pStyle w:val="Prrafodelista"/>
+        <w:ind w:left="1440"/>
+        <w:rPr>
+          <w:rFonts w:asciiTheme="minorHAnsi" w:hAnsiTheme="minorHAnsi"/>
+        </w:rPr>
+      </w:pPr>
+    </w:p>
+    <w:p>
+      <w:pPr>
+        <w:pStyle w:val="Prrafodelista"/>
+        <w:numPr>
+          <w:ilvl w:val="0"/>
+          <w:numId w:val="12"/>
+        </w:numPr>
+        <w:rPr>
+          <w:rFonts w:asciiTheme="minorHAnsi" w:hAnsiTheme="minorHAnsi"/>
+        </w:rPr>
+      </w:pPr>
+      <w:r>
+        <w:rPr>
+          <w:rFonts w:asciiTheme="minorHAnsi" w:hAnsiTheme="minorHAnsi"/>
+          <w:b/>
+        </w:rPr>
+        <w:t>Un Subastador</w:t>
+      </w:r>
+      <w:r>
+        <w:rPr>
+          <w:rFonts w:asciiTheme="minorHAnsi" w:hAnsiTheme="minorHAnsi"/>
+        </w:rPr>
+        <w:t xml:space="preserve"> es un Usuario Registrado con más características</w:t>
+      </w:r>
+    </w:p>
+    <w:p>
+      <w:pPr>
+        <w:pStyle w:val="Prrafodelista"/>
+        <w:ind w:left="1440"/>
+        <w:rPr>
+          <w:rFonts w:asciiTheme="minorHAnsi" w:hAnsiTheme="minorHAnsi"/>
+        </w:rPr>
+      </w:pPr>
+    </w:p>
+    <w:p>
+      <w:pPr>
+        <w:pStyle w:val="Prrafodelista"/>
+        <w:numPr>
+          <w:ilvl w:val="0"/>
+          <w:numId w:val="12"/>
+        </w:numPr>
+        <w:rPr>
+          <w:rFonts w:asciiTheme="minorHAnsi" w:hAnsiTheme="minorHAnsi"/>
+        </w:rPr>
+      </w:pPr>
+      <w:r>
+        <w:rPr>
+          <w:rFonts w:asciiTheme="minorHAnsi" w:hAnsiTheme="minorHAnsi"/>
+          <w:b/>
+        </w:rPr>
+        <w:t xml:space="preserve">Un Comentario </w:t>
+      </w:r>
+      <w:r>
+        <w:rPr>
+          <w:rFonts w:asciiTheme="minorHAnsi" w:hAnsiTheme="minorHAnsi"/>
+        </w:rPr>
+        <w:t>relaciona un Subastador con un Usuario Normal (cliente)</w:t>
+      </w:r>
+    </w:p>
+    <w:p>
+      <w:pPr>
+        <w:pStyle w:val="Prrafodelista"/>
+        <w:ind w:left="1440"/>
+        <w:rPr>
+          <w:rFonts w:asciiTheme="minorHAnsi" w:hAnsiTheme="minorHAnsi"/>
+        </w:rPr>
+      </w:pPr>
+    </w:p>
+    <w:p>
+      <w:pPr>
+        <w:pStyle w:val="Prrafodelista"/>
+        <w:numPr>
+          <w:ilvl w:val="0"/>
+          <w:numId w:val="12"/>
+        </w:numPr>
+        <w:rPr>
+          <w:rFonts w:asciiTheme="minorHAnsi" w:hAnsiTheme="minorHAnsi"/>
+        </w:rPr>
+      </w:pPr>
+      <w:r>
+        <w:rPr>
+          <w:rFonts w:asciiTheme="minorHAnsi" w:hAnsiTheme="minorHAnsi"/>
+          <w:b/>
+        </w:rPr>
+        <w:t>Una Puja</w:t>
+      </w:r>
+      <w:r>
+        <w:rPr>
+          <w:rFonts w:asciiTheme="minorHAnsi" w:hAnsiTheme="minorHAnsi"/>
+        </w:rPr>
+        <w:t xml:space="preserve"> relaciona un Cliente, un Subastador y un Producto</w:t>
+      </w:r>
+    </w:p>
+    <w:p>
+      <w:pPr>
+        <w:pStyle w:val="Prrafodelista"/>
+        <w:rPr>
+          <w:rFonts w:asciiTheme="minorHAnsi" w:hAnsiTheme="minorHAnsi"/>
+        </w:rPr>
+      </w:pPr>
+    </w:p>
+    <w:p>
+      <w:pPr>
+        <w:pStyle w:val="Prrafodelista"/>
+        <w:numPr>
+          <w:ilvl w:val="0"/>
+          <w:numId w:val="12"/>
+        </w:numPr>
+        <w:rPr>
+          <w:rFonts w:asciiTheme="minorHAnsi" w:hAnsiTheme="minorHAnsi"/>
+        </w:rPr>
+      </w:pPr>
+      <w:r>
+        <w:rPr>
+          <w:rFonts w:asciiTheme="minorHAnsi" w:hAnsiTheme="minorHAnsi"/>
+          <w:b/>
+        </w:rPr>
+        <w:t>Una Subasta</w:t>
+      </w:r>
+      <w:r>
+        <w:rPr>
+          <w:rFonts w:asciiTheme="minorHAnsi" w:hAnsiTheme="minorHAnsi"/>
+        </w:rPr>
+        <w:t xml:space="preserve"> relaciona un Subastador y un Producto</w:t>
+      </w:r>
+    </w:p>
+    <w:p>
+      <w:pPr>
+        <w:pStyle w:val="Prrafodelista"/>
+        <w:rPr>
+          <w:rFonts w:asciiTheme="minorHAnsi" w:hAnsiTheme="minorHAnsi"/>
+        </w:rPr>
+      </w:pPr>
+    </w:p>
+    <w:p>
+      <w:pPr>
+        <w:pStyle w:val="Prrafodelista"/>
+        <w:numPr>
+          <w:ilvl w:val="0"/>
+          <w:numId w:val="12"/>
+        </w:numPr>
+        <w:rPr>
+          <w:rFonts w:asciiTheme="minorHAnsi" w:hAnsiTheme="minorHAnsi"/>
+        </w:rPr>
+      </w:pPr>
+      <w:r>
+        <w:rPr>
+          <w:rFonts w:asciiTheme="minorHAnsi" w:hAnsiTheme="minorHAnsi"/>
+          <w:b/>
+        </w:rPr>
+        <w:t>Un Producto</w:t>
+      </w:r>
+      <w:r>
+        <w:rPr>
+          <w:rFonts w:asciiTheme="minorHAnsi" w:hAnsiTheme="minorHAnsi"/>
+        </w:rPr>
+        <w:t xml:space="preserve"> pertenece a una Subcategoría y ésta pertenece a una Categoría</w:t>
+      </w:r>
+    </w:p>
+    <w:p>
+      <w:pPr>
+        <w:pStyle w:val="Prrafodelista"/>
+        <w:ind w:left="1440"/>
+        <w:rPr>
+          <w:rFonts w:asciiTheme="minorHAnsi" w:hAnsiTheme="minorHAnsi"/>
+        </w:rPr>
+      </w:pPr>
+    </w:p>
+    <w:p>
+      <w:pPr>
+        <w:pStyle w:val="Prrafodelista"/>
+        <w:numPr>
+          <w:ilvl w:val="0"/>
+          <w:numId w:val="12"/>
+        </w:numPr>
+        <w:rPr>
+          <w:rFonts w:asciiTheme="minorHAnsi" w:hAnsiTheme="minorHAnsi"/>
+        </w:rPr>
+      </w:pPr>
+      <w:r>
+        <w:rPr>
+          <w:rFonts w:asciiTheme="minorHAnsi" w:hAnsiTheme="minorHAnsi"/>
+        </w:rPr>
+        <w:t>En el Directorio “</w:t>
+      </w:r>
+      <w:r>
+        <w:rPr>
+          <w:rFonts w:asciiTheme="minorHAnsi" w:hAnsiTheme="minorHAnsi"/>
+          <w:b/>
+        </w:rPr>
+        <w:t>PR3/</w:t>
+      </w:r>
       <w:proofErr w:type="spellStart"/>
       <w:r>
         <w:rPr>
           <w:rFonts w:asciiTheme="minorHAnsi" w:hAnsiTheme="minorHAnsi"/>
-          <w:sz w:val="28"/>
-          <w:szCs w:val="28"/>
-        </w:rPr>
-        <w:t>Aqui</w:t>
+          <w:b/>
+        </w:rPr>
+        <w:t>MySql</w:t>
       </w:r>
       <w:proofErr w:type="spellEnd"/>
       <w:r>
         <w:rPr>
           <w:rFonts w:asciiTheme="minorHAnsi" w:hAnsiTheme="minorHAnsi"/>
-          <w:sz w:val="28"/>
-          <w:szCs w:val="28"/>
-        </w:rPr>
-        <w:t xml:space="preserve"> se van a </w:t>
+        </w:rPr>
+        <w:t>” incluimos los ficheros .</w:t>
       </w:r>
       <w:proofErr w:type="spellStart"/>
       <w:r>
         <w:rPr>
           <w:rFonts w:asciiTheme="minorHAnsi" w:hAnsiTheme="minorHAnsi"/>
-          <w:sz w:val="28"/>
-          <w:szCs w:val="28"/>
-        </w:rPr>
-        <w:t>detallar</w:t>
+        </w:rPr>
+        <w:t>sql</w:t>
       </w:r>
       <w:proofErr w:type="spellEnd"/>
       <w:r>
         <w:rPr>
           <w:rFonts w:asciiTheme="minorHAnsi" w:hAnsiTheme="minorHAnsi"/>
-          <w:sz w:val="28"/>
-          <w:szCs w:val="28"/>
-        </w:rPr>
-        <w:t xml:space="preserve"> </w:t>
+        </w:rPr>
+        <w:t xml:space="preserve"> para creación de Base de datos y su Estructura, creación del usuario usado en “</w:t>
       </w:r>
       <w:proofErr w:type="spellStart"/>
       <w:r>
         <w:rPr>
           <w:rFonts w:asciiTheme="minorHAnsi" w:hAnsiTheme="minorHAnsi"/>
-          <w:sz w:val="28"/>
-          <w:szCs w:val="28"/>
-        </w:rPr>
-        <w:t>todos</w:t>
+        </w:rPr>
+        <w:t>config.php</w:t>
       </w:r>
       <w:proofErr w:type="spellEnd"/>
       <w:r>
         <w:rPr>
           <w:rFonts w:asciiTheme="minorHAnsi" w:hAnsiTheme="minorHAnsi"/>
-          <w:sz w:val="28"/>
-          <w:szCs w:val="28"/>
-        </w:rPr>
-        <w:t xml:space="preserve"> </w:t>
-      </w:r>
-      <w:proofErr w:type="spellStart"/>
-      <w:r>
-        <w:rPr>
-          <w:rFonts w:asciiTheme="minorHAnsi" w:hAnsiTheme="minorHAnsi"/>
-          <w:sz w:val="28"/>
-          <w:szCs w:val="28"/>
-        </w:rPr>
-        <w:t>los</w:t>
-      </w:r>
-      <w:proofErr w:type="spellEnd"/>
-      <w:r>
-        <w:rPr>
-          <w:rFonts w:asciiTheme="minorHAnsi" w:hAnsiTheme="minorHAnsi"/>
-          <w:sz w:val="28"/>
-          <w:szCs w:val="28"/>
-        </w:rPr>
-        <w:t xml:space="preserve"> scripts </w:t>
-      </w:r>
-      <w:proofErr w:type="spellStart"/>
-      <w:r>
-        <w:rPr>
-          <w:rFonts w:asciiTheme="minorHAnsi" w:hAnsiTheme="minorHAnsi"/>
-          <w:sz w:val="28"/>
-          <w:szCs w:val="28"/>
-        </w:rPr>
-        <w:t>adicionales</w:t>
-      </w:r>
-      <w:proofErr w:type="spellEnd"/>
-      <w:r>
-        <w:rPr>
-          <w:rFonts w:asciiTheme="minorHAnsi" w:hAnsiTheme="minorHAnsi"/>
-          <w:sz w:val="28"/>
-          <w:szCs w:val="28"/>
-        </w:rPr>
-        <w:t xml:space="preserve"> (que no se </w:t>
-      </w:r>
-      <w:proofErr w:type="spellStart"/>
-      <w:r>
-        <w:rPr>
-          <w:rFonts w:asciiTheme="minorHAnsi" w:hAnsiTheme="minorHAnsi"/>
-          <w:sz w:val="28"/>
-          <w:szCs w:val="28"/>
-        </w:rPr>
-        <w:t>corresponden</w:t>
-      </w:r>
-      <w:proofErr w:type="spellEnd"/>
-      <w:r>
-        <w:rPr>
-          <w:rFonts w:asciiTheme="minorHAnsi" w:hAnsiTheme="minorHAnsi"/>
-          <w:sz w:val="28"/>
-          <w:szCs w:val="28"/>
-        </w:rPr>
-        <w:t xml:space="preserve"> con las vistas de la </w:t>
-      </w:r>
-      <w:proofErr w:type="spellStart"/>
-      <w:r>
-        <w:rPr>
-          <w:rFonts w:asciiTheme="minorHAnsi" w:hAnsiTheme="minorHAnsi"/>
-          <w:sz w:val="28"/>
-          <w:szCs w:val="28"/>
-        </w:rPr>
-        <w:t>aplicación</w:t>
-      </w:r>
-      <w:proofErr w:type="spellEnd"/>
-      <w:r>
-        <w:rPr>
-          <w:rFonts w:asciiTheme="minorHAnsi" w:hAnsiTheme="minorHAnsi"/>
-          <w:sz w:val="28"/>
-          <w:szCs w:val="28"/>
-        </w:rPr>
-        <w:t xml:space="preserve">) que </w:t>
-      </w:r>
-      <w:proofErr w:type="spellStart"/>
-      <w:r>
-        <w:rPr>
-          <w:rFonts w:asciiTheme="minorHAnsi" w:hAnsiTheme="minorHAnsi"/>
-          <w:sz w:val="28"/>
-          <w:szCs w:val="28"/>
-        </w:rPr>
-        <w:t>incluirá</w:t>
-      </w:r>
-      <w:proofErr w:type="spellEnd"/>
-      <w:r>
-        <w:rPr>
-          <w:rFonts w:asciiTheme="minorHAnsi" w:hAnsiTheme="minorHAnsi"/>
-          <w:sz w:val="28"/>
-          <w:szCs w:val="28"/>
-        </w:rPr>
-        <w:t xml:space="preserve"> el </w:t>
-      </w:r>
-      <w:proofErr w:type="spellStart"/>
-      <w:r>
-        <w:rPr>
-          <w:rFonts w:asciiTheme="minorHAnsi" w:hAnsiTheme="minorHAnsi"/>
-          <w:sz w:val="28"/>
-          <w:szCs w:val="28"/>
-        </w:rPr>
-        <w:t>proyecto</w:t>
-      </w:r>
-      <w:proofErr w:type="spellEnd"/>
-      <w:r>
-        <w:rPr>
-          <w:rFonts w:asciiTheme="minorHAnsi" w:hAnsiTheme="minorHAnsi"/>
-          <w:sz w:val="28"/>
-          <w:szCs w:val="28"/>
+        </w:rPr>
+        <w:t>”, y algunos datos de prueba en tres ficheros distintos</w:t>
+      </w:r>
+      <w:r>
+        <w:rPr>
+          <w:rFonts w:asciiTheme="minorHAnsi" w:hAnsiTheme="minorHAnsi"/>
         </w:rPr>
         <w:t>.</w:t>
       </w:r>
-      <w:r>
-        <w:rPr>
-          <w:rFonts w:asciiTheme="minorHAnsi" w:hAnsiTheme="minorHAnsi"/>
-          <w:sz w:val="28"/>
-          <w:szCs w:val="28"/>
-        </w:rPr>
-        <w:br w:type="page"/>
-      </w:r>
-    </w:p>
-    <w:p>
-      <w:pPr>
-        <w:pStyle w:val="Ttulo1"/>
-      </w:pPr>
-      <w:bookmarkStart w:id="6" w:name="_Toc450065188"/>
-      <w:proofErr w:type="spellStart"/>
-      <w:r>
-        <w:lastRenderedPageBreak/>
-        <w:t>Estructura</w:t>
-      </w:r>
-      <w:proofErr w:type="spellEnd"/>
-      <w:r>
-        <w:t xml:space="preserve"> de la base de </w:t>
-      </w:r>
-      <w:proofErr w:type="spellStart"/>
-      <w:r>
-        <w:t>datos</w:t>
-      </w:r>
-      <w:bookmarkEnd w:id="6"/>
-      <w:proofErr w:type="spellEnd"/>
-    </w:p>
-    <w:p/>
-    <w:p>
-      <w:pPr>
-        <w:jc w:val="both"/>
-        <w:rPr>
-          <w:rFonts w:asciiTheme="minorHAnsi" w:hAnsiTheme="minorHAnsi"/>
-          <w:sz w:val="28"/>
-          <w:szCs w:val="28"/>
-          <w:lang w:val="es-ES"/>
-        </w:rPr>
-      </w:pPr>
-      <w:r>
-        <w:rPr>
-          <w:rFonts w:asciiTheme="minorHAnsi" w:hAnsiTheme="minorHAnsi"/>
-          <w:sz w:val="28"/>
-          <w:szCs w:val="28"/>
-          <w:lang w:val="es-ES"/>
-        </w:rPr>
-        <w:t>En este apartado se va a detallar la estructura de la B.D, indicando las tablas, campos y relaciones.</w:t>
-      </w:r>
-    </w:p>
-    <w:p>
-      <w:pPr>
-        <w:rPr>
-          <w:lang w:val="es-ES"/>
-        </w:rPr>
-      </w:pPr>
-    </w:p>
-    <w:p>
-      <w:pPr>
-        <w:rPr>
-          <w:lang w:val="es-ES"/>
-        </w:rPr>
-      </w:pPr>
-    </w:p>
-    <w:p>
-      <w:pPr>
-        <w:rPr>
+    </w:p>
+    <w:p>
+      <w:pPr>
+        <w:pStyle w:val="Prrafodelista"/>
+        <w:ind w:left="1440"/>
+        <w:rPr>
+          <w:rFonts w:asciiTheme="minorHAnsi" w:hAnsiTheme="minorHAnsi"/>
+        </w:rPr>
+      </w:pPr>
+    </w:p>
+    <w:p>
+      <w:pPr>
+        <w:rPr>
+          <w:rFonts w:asciiTheme="minorHAnsi" w:hAnsiTheme="minorHAnsi"/>
+        </w:rPr>
+      </w:pPr>
+      <w:r>
+        <w:rPr>
+          <w:rFonts w:asciiTheme="minorHAnsi" w:hAnsiTheme="minorHAnsi"/>
+        </w:rPr>
+        <w:tab/>
+      </w:r>
+      <w:r>
+        <w:rPr>
+          <w:rFonts w:asciiTheme="minorHAnsi" w:hAnsiTheme="minorHAnsi"/>
+        </w:rPr>
+        <w:tab/>
+      </w:r>
+    </w:p>
+    <w:p>
+      <w:pPr>
+        <w:rPr>
+          <w:rFonts w:asciiTheme="minorHAnsi" w:hAnsiTheme="minorHAnsi"/>
           <w:color w:val="231F20"/>
           <w:sz w:val="28"/>
           <w:szCs w:val="28"/>
@@ -1385,6 +2861,7 @@
     <w:p>
       <w:pPr>
         <w:rPr>
+          <w:rFonts w:asciiTheme="minorHAnsi" w:hAnsiTheme="minorHAnsi"/>
           <w:color w:val="231F20"/>
           <w:sz w:val="28"/>
           <w:szCs w:val="28"/>
@@ -1394,33 +2871,45 @@
     <w:p>
       <w:pPr>
         <w:rPr>
-          <w:lang w:val="es-ES"/>
-        </w:rPr>
-      </w:pPr>
-    </w:p>
-    <w:p>
-      <w:pPr>
-        <w:rPr>
-          <w:lang w:val="es-ES"/>
-        </w:rPr>
-      </w:pPr>
-    </w:p>
-    <w:p>
-      <w:pPr>
-        <w:rPr>
-          <w:lang w:val="es-ES"/>
-        </w:rPr>
-      </w:pPr>
-    </w:p>
-    <w:p>
-      <w:pPr>
-        <w:rPr>
-          <w:lang w:val="es-ES"/>
-        </w:rPr>
-      </w:pPr>
-    </w:p>
-    <w:p/>
-    <w:p/>
+          <w:rFonts w:asciiTheme="minorHAnsi" w:hAnsiTheme="minorHAnsi"/>
+        </w:rPr>
+      </w:pPr>
+    </w:p>
+    <w:p>
+      <w:pPr>
+        <w:rPr>
+          <w:rFonts w:asciiTheme="minorHAnsi" w:hAnsiTheme="minorHAnsi"/>
+        </w:rPr>
+      </w:pPr>
+    </w:p>
+    <w:p>
+      <w:pPr>
+        <w:rPr>
+          <w:rFonts w:asciiTheme="minorHAnsi" w:hAnsiTheme="minorHAnsi"/>
+        </w:rPr>
+      </w:pPr>
+    </w:p>
+    <w:p>
+      <w:pPr>
+        <w:rPr>
+          <w:rFonts w:asciiTheme="minorHAnsi" w:hAnsiTheme="minorHAnsi"/>
+        </w:rPr>
+      </w:pPr>
+    </w:p>
+    <w:p>
+      <w:pPr>
+        <w:rPr>
+          <w:rFonts w:asciiTheme="minorHAnsi" w:hAnsiTheme="minorHAnsi"/>
+        </w:rPr>
+      </w:pPr>
+    </w:p>
+    <w:p>
+      <w:pPr>
+        <w:rPr>
+          <w:rFonts w:asciiTheme="minorHAnsi" w:hAnsiTheme="minorHAnsi"/>
+        </w:rPr>
+      </w:pPr>
+    </w:p>
     <w:sectPr>
       <w:pgSz w:w="11906" w:h="16838"/>
       <w:pgMar w:top="1417" w:right="1701" w:bottom="1417" w:left="1701" w:header="708" w:footer="708" w:gutter="0"/>
@@ -1432,7 +2921,7 @@
 </file>
 
 <file path=word/numbering.xml><?xml version="1.0" encoding="utf-8"?>
-<w:numbering xmlns:wpc="http://schemas.microsoft.com/office/word/2010/wordprocessingCanvas" xmlns:cx="http://schemas.microsoft.com/office/drawing/2014/chartex" xmlns:cx1="http://schemas.microsoft.com/office/drawing/2015/9/8/chartex" xmlns:mc="http://schemas.openxmlformats.org/markup-compatibility/2006" xmlns:o="urn:schemas-microsoft-com:office:office" xmlns:r="http://schemas.openxmlformats.org/officeDocument/2006/relationships" xmlns:m="http://schemas.openxmlformats.org/officeDocument/2006/math" xmlns:v="urn:schemas-microsoft-com:vml" xmlns:wp14="http://schemas.microsoft.com/office/word/2010/wordprocessingDrawing" xmlns:wp="http://schemas.openxmlformats.org/drawingml/2006/wordprocessingDrawing" xmlns:w10="urn:schemas-microsoft-com:office:word" xmlns:w="http://schemas.openxmlformats.org/wordprocessingml/2006/main" xmlns:w14="http://schemas.microsoft.com/office/word/2010/wordml" xmlns:w15="http://schemas.microsoft.com/office/word/2012/wordml" xmlns:w16se="http://schemas.microsoft.com/office/word/2015/wordml/symex" xmlns:wpg="http://schemas.microsoft.com/office/word/2010/wordprocessingGroup" xmlns:wpi="http://schemas.microsoft.com/office/word/2010/wordprocessingInk" xmlns:wne="http://schemas.microsoft.com/office/word/2006/wordml" xmlns:wps="http://schemas.microsoft.com/office/word/2010/wordprocessingShape" mc:Ignorable="w14 w15 w16se wp14">
+<w:numbering xmlns:wpc="http://schemas.microsoft.com/office/word/2010/wordprocessingCanvas" xmlns:cx="http://schemas.microsoft.com/office/drawing/2014/chartex" xmlns:cx1="http://schemas.microsoft.com/office/drawing/2015/9/8/chartex" xmlns:cx2="http://schemas.microsoft.com/office/drawing/2015/10/21/chartex" xmlns:mc="http://schemas.openxmlformats.org/markup-compatibility/2006" xmlns:o="urn:schemas-microsoft-com:office:office" xmlns:r="http://schemas.openxmlformats.org/officeDocument/2006/relationships" xmlns:m="http://schemas.openxmlformats.org/officeDocument/2006/math" xmlns:v="urn:schemas-microsoft-com:vml" xmlns:wp14="http://schemas.microsoft.com/office/word/2010/wordprocessingDrawing" xmlns:wp="http://schemas.openxmlformats.org/drawingml/2006/wordprocessingDrawing" xmlns:w10="urn:schemas-microsoft-com:office:word" xmlns:w="http://schemas.openxmlformats.org/wordprocessingml/2006/main" xmlns:w14="http://schemas.microsoft.com/office/word/2010/wordml" xmlns:w15="http://schemas.microsoft.com/office/word/2012/wordml" xmlns:w16se="http://schemas.microsoft.com/office/word/2015/wordml/symex" xmlns:wpg="http://schemas.microsoft.com/office/word/2010/wordprocessingGroup" xmlns:wpi="http://schemas.microsoft.com/office/word/2010/wordprocessingInk" xmlns:wne="http://schemas.microsoft.com/office/word/2006/wordml" xmlns:wps="http://schemas.microsoft.com/office/word/2010/wordprocessingShape" mc:Ignorable="w14 w15 w16se wp14">
   <w:abstractNum w:abstractNumId="0" w15:restartNumberingAfterBreak="0">
     <w:nsid w:val="10A36AE5"/>
     <w:multiLevelType w:val="hybridMultilevel"/>
@@ -1610,6 +3099,119 @@
     </w:lvl>
   </w:abstractNum>
   <w:abstractNum w:abstractNumId="2" w15:restartNumberingAfterBreak="0">
+    <w:nsid w:val="17EE327A"/>
+    <w:multiLevelType w:val="hybridMultilevel"/>
+    <w:tmpl w:val="F38E12EC"/>
+    <w:lvl w:ilvl="0" w:tplc="0C0A0003">
+      <w:start w:val="1"/>
+      <w:numFmt w:val="bullet"/>
+      <w:lvlText w:val="o"/>
+      <w:lvlJc w:val="left"/>
+      <w:pPr>
+        <w:ind w:left="1776" w:hanging="360"/>
+      </w:pPr>
+      <w:rPr>
+        <w:rFonts w:ascii="Courier New" w:hAnsi="Courier New" w:cs="Courier New" w:hint="default"/>
+      </w:rPr>
+    </w:lvl>
+    <w:lvl w:ilvl="1" w:tplc="0C0A0003" w:tentative="1">
+      <w:start w:val="1"/>
+      <w:numFmt w:val="bullet"/>
+      <w:lvlText w:val="o"/>
+      <w:lvlJc w:val="left"/>
+      <w:pPr>
+        <w:ind w:left="2496" w:hanging="360"/>
+      </w:pPr>
+      <w:rPr>
+        <w:rFonts w:ascii="Courier New" w:hAnsi="Courier New" w:cs="Courier New" w:hint="default"/>
+      </w:rPr>
+    </w:lvl>
+    <w:lvl w:ilvl="2" w:tplc="0C0A0005" w:tentative="1">
+      <w:start w:val="1"/>
+      <w:numFmt w:val="bullet"/>
+      <w:lvlText w:val=""/>
+      <w:lvlJc w:val="left"/>
+      <w:pPr>
+        <w:ind w:left="3216" w:hanging="360"/>
+      </w:pPr>
+      <w:rPr>
+        <w:rFonts w:ascii="Wingdings" w:hAnsi="Wingdings" w:hint="default"/>
+      </w:rPr>
+    </w:lvl>
+    <w:lvl w:ilvl="3" w:tplc="0C0A0001" w:tentative="1">
+      <w:start w:val="1"/>
+      <w:numFmt w:val="bullet"/>
+      <w:lvlText w:val=""/>
+      <w:lvlJc w:val="left"/>
+      <w:pPr>
+        <w:ind w:left="3936" w:hanging="360"/>
+      </w:pPr>
+      <w:rPr>
+        <w:rFonts w:ascii="Symbol" w:hAnsi="Symbol" w:hint="default"/>
+      </w:rPr>
+    </w:lvl>
+    <w:lvl w:ilvl="4" w:tplc="0C0A0003" w:tentative="1">
+      <w:start w:val="1"/>
+      <w:numFmt w:val="bullet"/>
+      <w:lvlText w:val="o"/>
+      <w:lvlJc w:val="left"/>
+      <w:pPr>
+        <w:ind w:left="4656" w:hanging="360"/>
+      </w:pPr>
+      <w:rPr>
+        <w:rFonts w:ascii="Courier New" w:hAnsi="Courier New" w:cs="Courier New" w:hint="default"/>
+      </w:rPr>
+    </w:lvl>
+    <w:lvl w:ilvl="5" w:tplc="0C0A0005" w:tentative="1">
+      <w:start w:val="1"/>
+      <w:numFmt w:val="bullet"/>
+      <w:lvlText w:val=""/>
+      <w:lvlJc w:val="left"/>
+      <w:pPr>
+        <w:ind w:left="5376" w:hanging="360"/>
+      </w:pPr>
+      <w:rPr>
+        <w:rFonts w:ascii="Wingdings" w:hAnsi="Wingdings" w:hint="default"/>
+      </w:rPr>
+    </w:lvl>
+    <w:lvl w:ilvl="6" w:tplc="0C0A0001" w:tentative="1">
+      <w:start w:val="1"/>
+      <w:numFmt w:val="bullet"/>
+      <w:lvlText w:val=""/>
+      <w:lvlJc w:val="left"/>
+      <w:pPr>
+        <w:ind w:left="6096" w:hanging="360"/>
+      </w:pPr>
+      <w:rPr>
+        <w:rFonts w:ascii="Symbol" w:hAnsi="Symbol" w:hint="default"/>
+      </w:rPr>
+    </w:lvl>
+    <w:lvl w:ilvl="7" w:tplc="0C0A0003" w:tentative="1">
+      <w:start w:val="1"/>
+      <w:numFmt w:val="bullet"/>
+      <w:lvlText w:val="o"/>
+      <w:lvlJc w:val="left"/>
+      <w:pPr>
+        <w:ind w:left="6816" w:hanging="360"/>
+      </w:pPr>
+      <w:rPr>
+        <w:rFonts w:ascii="Courier New" w:hAnsi="Courier New" w:cs="Courier New" w:hint="default"/>
+      </w:rPr>
+    </w:lvl>
+    <w:lvl w:ilvl="8" w:tplc="0C0A0005" w:tentative="1">
+      <w:start w:val="1"/>
+      <w:numFmt w:val="bullet"/>
+      <w:lvlText w:val=""/>
+      <w:lvlJc w:val="left"/>
+      <w:pPr>
+        <w:ind w:left="7536" w:hanging="360"/>
+      </w:pPr>
+      <w:rPr>
+        <w:rFonts w:ascii="Wingdings" w:hAnsi="Wingdings" w:hint="default"/>
+      </w:rPr>
+    </w:lvl>
+  </w:abstractNum>
+  <w:abstractNum w:abstractNumId="3" w15:restartNumberingAfterBreak="0">
     <w:nsid w:val="23C02F4E"/>
     <w:multiLevelType w:val="hybridMultilevel"/>
     <w:tmpl w:val="DFFC5D12"/>
@@ -1722,7 +3324,7 @@
       </w:rPr>
     </w:lvl>
   </w:abstractNum>
-  <w:abstractNum w:abstractNumId="3" w15:restartNumberingAfterBreak="0">
+  <w:abstractNum w:abstractNumId="4" w15:restartNumberingAfterBreak="0">
     <w:nsid w:val="29B07A76"/>
     <w:multiLevelType w:val="hybridMultilevel"/>
     <w:tmpl w:val="93CA49FA"/>
@@ -1835,7 +3437,347 @@
       </w:rPr>
     </w:lvl>
   </w:abstractNum>
-  <w:abstractNum w:abstractNumId="4" w15:restartNumberingAfterBreak="0">
+  <w:abstractNum w:abstractNumId="5" w15:restartNumberingAfterBreak="0">
+    <w:nsid w:val="37847361"/>
+    <w:multiLevelType w:val="hybridMultilevel"/>
+    <w:tmpl w:val="53B8189A"/>
+    <w:lvl w:ilvl="0" w:tplc="0C0A000B">
+      <w:start w:val="1"/>
+      <w:numFmt w:val="bullet"/>
+      <w:lvlText w:val=""/>
+      <w:lvlJc w:val="left"/>
+      <w:pPr>
+        <w:ind w:left="720" w:hanging="360"/>
+      </w:pPr>
+      <w:rPr>
+        <w:rFonts w:ascii="Wingdings" w:hAnsi="Wingdings" w:hint="default"/>
+      </w:rPr>
+    </w:lvl>
+    <w:lvl w:ilvl="1" w:tplc="0C0A0003" w:tentative="1">
+      <w:start w:val="1"/>
+      <w:numFmt w:val="bullet"/>
+      <w:lvlText w:val="o"/>
+      <w:lvlJc w:val="left"/>
+      <w:pPr>
+        <w:ind w:left="1440" w:hanging="360"/>
+      </w:pPr>
+      <w:rPr>
+        <w:rFonts w:ascii="Courier New" w:hAnsi="Courier New" w:cs="Courier New" w:hint="default"/>
+      </w:rPr>
+    </w:lvl>
+    <w:lvl w:ilvl="2" w:tplc="0C0A0005" w:tentative="1">
+      <w:start w:val="1"/>
+      <w:numFmt w:val="bullet"/>
+      <w:lvlText w:val=""/>
+      <w:lvlJc w:val="left"/>
+      <w:pPr>
+        <w:ind w:left="2160" w:hanging="360"/>
+      </w:pPr>
+      <w:rPr>
+        <w:rFonts w:ascii="Wingdings" w:hAnsi="Wingdings" w:hint="default"/>
+      </w:rPr>
+    </w:lvl>
+    <w:lvl w:ilvl="3" w:tplc="0C0A0001" w:tentative="1">
+      <w:start w:val="1"/>
+      <w:numFmt w:val="bullet"/>
+      <w:lvlText w:val=""/>
+      <w:lvlJc w:val="left"/>
+      <w:pPr>
+        <w:ind w:left="2880" w:hanging="360"/>
+      </w:pPr>
+      <w:rPr>
+        <w:rFonts w:ascii="Symbol" w:hAnsi="Symbol" w:hint="default"/>
+      </w:rPr>
+    </w:lvl>
+    <w:lvl w:ilvl="4" w:tplc="0C0A0003" w:tentative="1">
+      <w:start w:val="1"/>
+      <w:numFmt w:val="bullet"/>
+      <w:lvlText w:val="o"/>
+      <w:lvlJc w:val="left"/>
+      <w:pPr>
+        <w:ind w:left="3600" w:hanging="360"/>
+      </w:pPr>
+      <w:rPr>
+        <w:rFonts w:ascii="Courier New" w:hAnsi="Courier New" w:cs="Courier New" w:hint="default"/>
+      </w:rPr>
+    </w:lvl>
+    <w:lvl w:ilvl="5" w:tplc="0C0A0005" w:tentative="1">
+      <w:start w:val="1"/>
+      <w:numFmt w:val="bullet"/>
+      <w:lvlText w:val=""/>
+      <w:lvlJc w:val="left"/>
+      <w:pPr>
+        <w:ind w:left="4320" w:hanging="360"/>
+      </w:pPr>
+      <w:rPr>
+        <w:rFonts w:ascii="Wingdings" w:hAnsi="Wingdings" w:hint="default"/>
+      </w:rPr>
+    </w:lvl>
+    <w:lvl w:ilvl="6" w:tplc="0C0A0001" w:tentative="1">
+      <w:start w:val="1"/>
+      <w:numFmt w:val="bullet"/>
+      <w:lvlText w:val=""/>
+      <w:lvlJc w:val="left"/>
+      <w:pPr>
+        <w:ind w:left="5040" w:hanging="360"/>
+      </w:pPr>
+      <w:rPr>
+        <w:rFonts w:ascii="Symbol" w:hAnsi="Symbol" w:hint="default"/>
+      </w:rPr>
+    </w:lvl>
+    <w:lvl w:ilvl="7" w:tplc="0C0A0003" w:tentative="1">
+      <w:start w:val="1"/>
+      <w:numFmt w:val="bullet"/>
+      <w:lvlText w:val="o"/>
+      <w:lvlJc w:val="left"/>
+      <w:pPr>
+        <w:ind w:left="5760" w:hanging="360"/>
+      </w:pPr>
+      <w:rPr>
+        <w:rFonts w:ascii="Courier New" w:hAnsi="Courier New" w:cs="Courier New" w:hint="default"/>
+      </w:rPr>
+    </w:lvl>
+    <w:lvl w:ilvl="8" w:tplc="0C0A0005" w:tentative="1">
+      <w:start w:val="1"/>
+      <w:numFmt w:val="bullet"/>
+      <w:lvlText w:val=""/>
+      <w:lvlJc w:val="left"/>
+      <w:pPr>
+        <w:ind w:left="6480" w:hanging="360"/>
+      </w:pPr>
+      <w:rPr>
+        <w:rFonts w:ascii="Wingdings" w:hAnsi="Wingdings" w:hint="default"/>
+      </w:rPr>
+    </w:lvl>
+  </w:abstractNum>
+  <w:abstractNum w:abstractNumId="6" w15:restartNumberingAfterBreak="0">
+    <w:nsid w:val="3B237B7C"/>
+    <w:multiLevelType w:val="hybridMultilevel"/>
+    <w:tmpl w:val="01A20ADA"/>
+    <w:lvl w:ilvl="0" w:tplc="481A9D9C">
+      <w:numFmt w:val="bullet"/>
+      <w:lvlText w:val=""/>
+      <w:lvlJc w:val="left"/>
+      <w:pPr>
+        <w:ind w:left="720" w:hanging="360"/>
+      </w:pPr>
+      <w:rPr>
+        <w:rFonts w:ascii="Wingdings" w:eastAsia="Cambria" w:hAnsi="Wingdings" w:cs="Cambria" w:hint="default"/>
+      </w:rPr>
+    </w:lvl>
+    <w:lvl w:ilvl="1" w:tplc="0C0A0003" w:tentative="1">
+      <w:start w:val="1"/>
+      <w:numFmt w:val="bullet"/>
+      <w:lvlText w:val="o"/>
+      <w:lvlJc w:val="left"/>
+      <w:pPr>
+        <w:ind w:left="1440" w:hanging="360"/>
+      </w:pPr>
+      <w:rPr>
+        <w:rFonts w:ascii="Courier New" w:hAnsi="Courier New" w:cs="Courier New" w:hint="default"/>
+      </w:rPr>
+    </w:lvl>
+    <w:lvl w:ilvl="2" w:tplc="0C0A0005" w:tentative="1">
+      <w:start w:val="1"/>
+      <w:numFmt w:val="bullet"/>
+      <w:lvlText w:val=""/>
+      <w:lvlJc w:val="left"/>
+      <w:pPr>
+        <w:ind w:left="2160" w:hanging="360"/>
+      </w:pPr>
+      <w:rPr>
+        <w:rFonts w:ascii="Wingdings" w:hAnsi="Wingdings" w:hint="default"/>
+      </w:rPr>
+    </w:lvl>
+    <w:lvl w:ilvl="3" w:tplc="0C0A0001" w:tentative="1">
+      <w:start w:val="1"/>
+      <w:numFmt w:val="bullet"/>
+      <w:lvlText w:val=""/>
+      <w:lvlJc w:val="left"/>
+      <w:pPr>
+        <w:ind w:left="2880" w:hanging="360"/>
+      </w:pPr>
+      <w:rPr>
+        <w:rFonts w:ascii="Symbol" w:hAnsi="Symbol" w:hint="default"/>
+      </w:rPr>
+    </w:lvl>
+    <w:lvl w:ilvl="4" w:tplc="0C0A0003" w:tentative="1">
+      <w:start w:val="1"/>
+      <w:numFmt w:val="bullet"/>
+      <w:lvlText w:val="o"/>
+      <w:lvlJc w:val="left"/>
+      <w:pPr>
+        <w:ind w:left="3600" w:hanging="360"/>
+      </w:pPr>
+      <w:rPr>
+        <w:rFonts w:ascii="Courier New" w:hAnsi="Courier New" w:cs="Courier New" w:hint="default"/>
+      </w:rPr>
+    </w:lvl>
+    <w:lvl w:ilvl="5" w:tplc="0C0A0005" w:tentative="1">
+      <w:start w:val="1"/>
+      <w:numFmt w:val="bullet"/>
+      <w:lvlText w:val=""/>
+      <w:lvlJc w:val="left"/>
+      <w:pPr>
+        <w:ind w:left="4320" w:hanging="360"/>
+      </w:pPr>
+      <w:rPr>
+        <w:rFonts w:ascii="Wingdings" w:hAnsi="Wingdings" w:hint="default"/>
+      </w:rPr>
+    </w:lvl>
+    <w:lvl w:ilvl="6" w:tplc="0C0A0001" w:tentative="1">
+      <w:start w:val="1"/>
+      <w:numFmt w:val="bullet"/>
+      <w:lvlText w:val=""/>
+      <w:lvlJc w:val="left"/>
+      <w:pPr>
+        <w:ind w:left="5040" w:hanging="360"/>
+      </w:pPr>
+      <w:rPr>
+        <w:rFonts w:ascii="Symbol" w:hAnsi="Symbol" w:hint="default"/>
+      </w:rPr>
+    </w:lvl>
+    <w:lvl w:ilvl="7" w:tplc="0C0A0003" w:tentative="1">
+      <w:start w:val="1"/>
+      <w:numFmt w:val="bullet"/>
+      <w:lvlText w:val="o"/>
+      <w:lvlJc w:val="left"/>
+      <w:pPr>
+        <w:ind w:left="5760" w:hanging="360"/>
+      </w:pPr>
+      <w:rPr>
+        <w:rFonts w:ascii="Courier New" w:hAnsi="Courier New" w:cs="Courier New" w:hint="default"/>
+      </w:rPr>
+    </w:lvl>
+    <w:lvl w:ilvl="8" w:tplc="0C0A0005" w:tentative="1">
+      <w:start w:val="1"/>
+      <w:numFmt w:val="bullet"/>
+      <w:lvlText w:val=""/>
+      <w:lvlJc w:val="left"/>
+      <w:pPr>
+        <w:ind w:left="6480" w:hanging="360"/>
+      </w:pPr>
+      <w:rPr>
+        <w:rFonts w:ascii="Wingdings" w:hAnsi="Wingdings" w:hint="default"/>
+      </w:rPr>
+    </w:lvl>
+  </w:abstractNum>
+  <w:abstractNum w:abstractNumId="7" w15:restartNumberingAfterBreak="0">
+    <w:nsid w:val="56EB3345"/>
+    <w:multiLevelType w:val="hybridMultilevel"/>
+    <w:tmpl w:val="FFD8C4BA"/>
+    <w:lvl w:ilvl="0" w:tplc="1E445F42">
+      <w:numFmt w:val="bullet"/>
+      <w:lvlText w:val=""/>
+      <w:lvlJc w:val="left"/>
+      <w:pPr>
+        <w:ind w:left="720" w:hanging="360"/>
+      </w:pPr>
+      <w:rPr>
+        <w:rFonts w:ascii="Wingdings" w:eastAsia="Cambria" w:hAnsi="Wingdings" w:cs="Cambria" w:hint="default"/>
+        <w:color w:val="auto"/>
+        <w:sz w:val="22"/>
+        <w:u w:val="none"/>
+      </w:rPr>
+    </w:lvl>
+    <w:lvl w:ilvl="1" w:tplc="0C0A0003" w:tentative="1">
+      <w:start w:val="1"/>
+      <w:numFmt w:val="bullet"/>
+      <w:lvlText w:val="o"/>
+      <w:lvlJc w:val="left"/>
+      <w:pPr>
+        <w:ind w:left="1440" w:hanging="360"/>
+      </w:pPr>
+      <w:rPr>
+        <w:rFonts w:ascii="Courier New" w:hAnsi="Courier New" w:cs="Courier New" w:hint="default"/>
+      </w:rPr>
+    </w:lvl>
+    <w:lvl w:ilvl="2" w:tplc="0C0A0005" w:tentative="1">
+      <w:start w:val="1"/>
+      <w:numFmt w:val="bullet"/>
+      <w:lvlText w:val=""/>
+      <w:lvlJc w:val="left"/>
+      <w:pPr>
+        <w:ind w:left="2160" w:hanging="360"/>
+      </w:pPr>
+      <w:rPr>
+        <w:rFonts w:ascii="Wingdings" w:hAnsi="Wingdings" w:hint="default"/>
+      </w:rPr>
+    </w:lvl>
+    <w:lvl w:ilvl="3" w:tplc="0C0A0001" w:tentative="1">
+      <w:start w:val="1"/>
+      <w:numFmt w:val="bullet"/>
+      <w:lvlText w:val=""/>
+      <w:lvlJc w:val="left"/>
+      <w:pPr>
+        <w:ind w:left="2880" w:hanging="360"/>
+      </w:pPr>
+      <w:rPr>
+        <w:rFonts w:ascii="Symbol" w:hAnsi="Symbol" w:hint="default"/>
+      </w:rPr>
+    </w:lvl>
+    <w:lvl w:ilvl="4" w:tplc="0C0A0003" w:tentative="1">
+      <w:start w:val="1"/>
+      <w:numFmt w:val="bullet"/>
+      <w:lvlText w:val="o"/>
+      <w:lvlJc w:val="left"/>
+      <w:pPr>
+        <w:ind w:left="3600" w:hanging="360"/>
+      </w:pPr>
+      <w:rPr>
+        <w:rFonts w:ascii="Courier New" w:hAnsi="Courier New" w:cs="Courier New" w:hint="default"/>
+      </w:rPr>
+    </w:lvl>
+    <w:lvl w:ilvl="5" w:tplc="0C0A0005" w:tentative="1">
+      <w:start w:val="1"/>
+      <w:numFmt w:val="bullet"/>
+      <w:lvlText w:val=""/>
+      <w:lvlJc w:val="left"/>
+      <w:pPr>
+        <w:ind w:left="4320" w:hanging="360"/>
+      </w:pPr>
+      <w:rPr>
+        <w:rFonts w:ascii="Wingdings" w:hAnsi="Wingdings" w:hint="default"/>
+      </w:rPr>
+    </w:lvl>
+    <w:lvl w:ilvl="6" w:tplc="0C0A0001" w:tentative="1">
+      <w:start w:val="1"/>
+      <w:numFmt w:val="bullet"/>
+      <w:lvlText w:val=""/>
+      <w:lvlJc w:val="left"/>
+      <w:pPr>
+        <w:ind w:left="5040" w:hanging="360"/>
+      </w:pPr>
+      <w:rPr>
+        <w:rFonts w:ascii="Symbol" w:hAnsi="Symbol" w:hint="default"/>
+      </w:rPr>
+    </w:lvl>
+    <w:lvl w:ilvl="7" w:tplc="0C0A0003" w:tentative="1">
+      <w:start w:val="1"/>
+      <w:numFmt w:val="bullet"/>
+      <w:lvlText w:val="o"/>
+      <w:lvlJc w:val="left"/>
+      <w:pPr>
+        <w:ind w:left="5760" w:hanging="360"/>
+      </w:pPr>
+      <w:rPr>
+        <w:rFonts w:ascii="Courier New" w:hAnsi="Courier New" w:cs="Courier New" w:hint="default"/>
+      </w:rPr>
+    </w:lvl>
+    <w:lvl w:ilvl="8" w:tplc="0C0A0005" w:tentative="1">
+      <w:start w:val="1"/>
+      <w:numFmt w:val="bullet"/>
+      <w:lvlText w:val=""/>
+      <w:lvlJc w:val="left"/>
+      <w:pPr>
+        <w:ind w:left="6480" w:hanging="360"/>
+      </w:pPr>
+      <w:rPr>
+        <w:rFonts w:ascii="Wingdings" w:hAnsi="Wingdings" w:hint="default"/>
+      </w:rPr>
+    </w:lvl>
+  </w:abstractNum>
+  <w:abstractNum w:abstractNumId="8" w15:restartNumberingAfterBreak="0">
     <w:nsid w:val="683E6F39"/>
     <w:multiLevelType w:val="hybridMultilevel"/>
     <w:tmpl w:val="61D238D0"/>
@@ -1948,7 +3890,7 @@
       </w:rPr>
     </w:lvl>
   </w:abstractNum>
-  <w:abstractNum w:abstractNumId="5" w15:restartNumberingAfterBreak="0">
+  <w:abstractNum w:abstractNumId="9" w15:restartNumberingAfterBreak="0">
     <w:nsid w:val="6E1328E3"/>
     <w:multiLevelType w:val="hybridMultilevel"/>
     <w:tmpl w:val="961C3CE0"/>
@@ -2061,7 +4003,7 @@
       </w:rPr>
     </w:lvl>
   </w:abstractNum>
-  <w:abstractNum w:abstractNumId="6" w15:restartNumberingAfterBreak="0">
+  <w:abstractNum w:abstractNumId="10" w15:restartNumberingAfterBreak="0">
     <w:nsid w:val="6EE33B92"/>
     <w:multiLevelType w:val="hybridMultilevel"/>
     <w:tmpl w:val="273A26CC"/>
@@ -2174,7 +4116,120 @@
       </w:rPr>
     </w:lvl>
   </w:abstractNum>
-  <w:abstractNum w:abstractNumId="7" w15:restartNumberingAfterBreak="0">
+  <w:abstractNum w:abstractNumId="11" w15:restartNumberingAfterBreak="0">
+    <w:nsid w:val="707E691A"/>
+    <w:multiLevelType w:val="hybridMultilevel"/>
+    <w:tmpl w:val="F6107CA0"/>
+    <w:lvl w:ilvl="0" w:tplc="0C0A0003">
+      <w:start w:val="1"/>
+      <w:numFmt w:val="bullet"/>
+      <w:lvlText w:val="o"/>
+      <w:lvlJc w:val="left"/>
+      <w:pPr>
+        <w:ind w:left="1440" w:hanging="360"/>
+      </w:pPr>
+      <w:rPr>
+        <w:rFonts w:ascii="Courier New" w:hAnsi="Courier New" w:cs="Courier New" w:hint="default"/>
+      </w:rPr>
+    </w:lvl>
+    <w:lvl w:ilvl="1" w:tplc="0C0A0003">
+      <w:start w:val="1"/>
+      <w:numFmt w:val="bullet"/>
+      <w:lvlText w:val="o"/>
+      <w:lvlJc w:val="left"/>
+      <w:pPr>
+        <w:ind w:left="2160" w:hanging="360"/>
+      </w:pPr>
+      <w:rPr>
+        <w:rFonts w:ascii="Courier New" w:hAnsi="Courier New" w:cs="Courier New" w:hint="default"/>
+      </w:rPr>
+    </w:lvl>
+    <w:lvl w:ilvl="2" w:tplc="0C0A0005" w:tentative="1">
+      <w:start w:val="1"/>
+      <w:numFmt w:val="bullet"/>
+      <w:lvlText w:val=""/>
+      <w:lvlJc w:val="left"/>
+      <w:pPr>
+        <w:ind w:left="2880" w:hanging="360"/>
+      </w:pPr>
+      <w:rPr>
+        <w:rFonts w:ascii="Wingdings" w:hAnsi="Wingdings" w:hint="default"/>
+      </w:rPr>
+    </w:lvl>
+    <w:lvl w:ilvl="3" w:tplc="0C0A0001" w:tentative="1">
+      <w:start w:val="1"/>
+      <w:numFmt w:val="bullet"/>
+      <w:lvlText w:val=""/>
+      <w:lvlJc w:val="left"/>
+      <w:pPr>
+        <w:ind w:left="3600" w:hanging="360"/>
+      </w:pPr>
+      <w:rPr>
+        <w:rFonts w:ascii="Symbol" w:hAnsi="Symbol" w:hint="default"/>
+      </w:rPr>
+    </w:lvl>
+    <w:lvl w:ilvl="4" w:tplc="0C0A0003" w:tentative="1">
+      <w:start w:val="1"/>
+      <w:numFmt w:val="bullet"/>
+      <w:lvlText w:val="o"/>
+      <w:lvlJc w:val="left"/>
+      <w:pPr>
+        <w:ind w:left="4320" w:hanging="360"/>
+      </w:pPr>
+      <w:rPr>
+        <w:rFonts w:ascii="Courier New" w:hAnsi="Courier New" w:cs="Courier New" w:hint="default"/>
+      </w:rPr>
+    </w:lvl>
+    <w:lvl w:ilvl="5" w:tplc="0C0A0005" w:tentative="1">
+      <w:start w:val="1"/>
+      <w:numFmt w:val="bullet"/>
+      <w:lvlText w:val=""/>
+      <w:lvlJc w:val="left"/>
+      <w:pPr>
+        <w:ind w:left="5040" w:hanging="360"/>
+      </w:pPr>
+      <w:rPr>
+        <w:rFonts w:ascii="Wingdings" w:hAnsi="Wingdings" w:hint="default"/>
+      </w:rPr>
+    </w:lvl>
+    <w:lvl w:ilvl="6" w:tplc="0C0A0001" w:tentative="1">
+      <w:start w:val="1"/>
+      <w:numFmt w:val="bullet"/>
+      <w:lvlText w:val=""/>
+      <w:lvlJc w:val="left"/>
+      <w:pPr>
+        <w:ind w:left="5760" w:hanging="360"/>
+      </w:pPr>
+      <w:rPr>
+        <w:rFonts w:ascii="Symbol" w:hAnsi="Symbol" w:hint="default"/>
+      </w:rPr>
+    </w:lvl>
+    <w:lvl w:ilvl="7" w:tplc="0C0A0003" w:tentative="1">
+      <w:start w:val="1"/>
+      <w:numFmt w:val="bullet"/>
+      <w:lvlText w:val="o"/>
+      <w:lvlJc w:val="left"/>
+      <w:pPr>
+        <w:ind w:left="6480" w:hanging="360"/>
+      </w:pPr>
+      <w:rPr>
+        <w:rFonts w:ascii="Courier New" w:hAnsi="Courier New" w:cs="Courier New" w:hint="default"/>
+      </w:rPr>
+    </w:lvl>
+    <w:lvl w:ilvl="8" w:tplc="0C0A0005" w:tentative="1">
+      <w:start w:val="1"/>
+      <w:numFmt w:val="bullet"/>
+      <w:lvlText w:val=""/>
+      <w:lvlJc w:val="left"/>
+      <w:pPr>
+        <w:ind w:left="7200" w:hanging="360"/>
+      </w:pPr>
+      <w:rPr>
+        <w:rFonts w:ascii="Wingdings" w:hAnsi="Wingdings" w:hint="default"/>
+      </w:rPr>
+    </w:lvl>
+  </w:abstractNum>
+  <w:abstractNum w:abstractNumId="12" w15:restartNumberingAfterBreak="0">
     <w:nsid w:val="764C1D8F"/>
     <w:multiLevelType w:val="hybridMultilevel"/>
     <w:tmpl w:val="3746C7C0"/>
@@ -2287,7 +4342,7 @@
       </w:rPr>
     </w:lvl>
   </w:abstractNum>
-  <w:abstractNum w:abstractNumId="8" w15:restartNumberingAfterBreak="0">
+  <w:abstractNum w:abstractNumId="13" w15:restartNumberingAfterBreak="0">
     <w:nsid w:val="7DBC6274"/>
     <w:multiLevelType w:val="hybridMultilevel"/>
     <w:tmpl w:val="7158ADBE"/>
@@ -2461,88 +4516,43 @@
     </w:lvlOverride>
   </w:num>
   <w:num w:numId="3">
-    <w:abstractNumId w:val="7"/>
-    <w:lvlOverride w:ilvl="0"/>
-    <w:lvlOverride w:ilvl="1"/>
-    <w:lvlOverride w:ilvl="2"/>
-    <w:lvlOverride w:ilvl="3"/>
-    <w:lvlOverride w:ilvl="4"/>
-    <w:lvlOverride w:ilvl="5"/>
-    <w:lvlOverride w:ilvl="6"/>
-    <w:lvlOverride w:ilvl="7"/>
-    <w:lvlOverride w:ilvl="8"/>
+    <w:abstractNumId w:val="12"/>
   </w:num>
   <w:num w:numId="4">
-    <w:abstractNumId w:val="3"/>
-    <w:lvlOverride w:ilvl="0"/>
-    <w:lvlOverride w:ilvl="1"/>
-    <w:lvlOverride w:ilvl="2"/>
-    <w:lvlOverride w:ilvl="3"/>
-    <w:lvlOverride w:ilvl="4"/>
-    <w:lvlOverride w:ilvl="5"/>
-    <w:lvlOverride w:ilvl="6"/>
-    <w:lvlOverride w:ilvl="7"/>
-    <w:lvlOverride w:ilvl="8"/>
+    <w:abstractNumId w:val="4"/>
   </w:num>
   <w:num w:numId="5">
-    <w:abstractNumId w:val="4"/>
-    <w:lvlOverride w:ilvl="0"/>
-    <w:lvlOverride w:ilvl="1"/>
-    <w:lvlOverride w:ilvl="2"/>
-    <w:lvlOverride w:ilvl="3"/>
-    <w:lvlOverride w:ilvl="4"/>
-    <w:lvlOverride w:ilvl="5"/>
-    <w:lvlOverride w:ilvl="6"/>
-    <w:lvlOverride w:ilvl="7"/>
-    <w:lvlOverride w:ilvl="8"/>
+    <w:abstractNumId w:val="8"/>
   </w:num>
   <w:num w:numId="6">
-    <w:abstractNumId w:val="8"/>
-    <w:lvlOverride w:ilvl="0"/>
-    <w:lvlOverride w:ilvl="1"/>
-    <w:lvlOverride w:ilvl="2"/>
-    <w:lvlOverride w:ilvl="3"/>
-    <w:lvlOverride w:ilvl="4"/>
-    <w:lvlOverride w:ilvl="5"/>
-    <w:lvlOverride w:ilvl="6"/>
-    <w:lvlOverride w:ilvl="7"/>
-    <w:lvlOverride w:ilvl="8"/>
+    <w:abstractNumId w:val="13"/>
   </w:num>
   <w:num w:numId="7">
-    <w:abstractNumId w:val="5"/>
-    <w:lvlOverride w:ilvl="0"/>
-    <w:lvlOverride w:ilvl="1"/>
-    <w:lvlOverride w:ilvl="2"/>
-    <w:lvlOverride w:ilvl="3"/>
-    <w:lvlOverride w:ilvl="4"/>
-    <w:lvlOverride w:ilvl="5"/>
-    <w:lvlOverride w:ilvl="6"/>
-    <w:lvlOverride w:ilvl="7"/>
-    <w:lvlOverride w:ilvl="8"/>
+    <w:abstractNumId w:val="9"/>
   </w:num>
   <w:num w:numId="8">
-    <w:abstractNumId w:val="6"/>
-    <w:lvlOverride w:ilvl="0"/>
-    <w:lvlOverride w:ilvl="1"/>
-    <w:lvlOverride w:ilvl="2"/>
-    <w:lvlOverride w:ilvl="3"/>
-    <w:lvlOverride w:ilvl="4"/>
-    <w:lvlOverride w:ilvl="5"/>
-    <w:lvlOverride w:ilvl="6"/>
-    <w:lvlOverride w:ilvl="7"/>
-    <w:lvlOverride w:ilvl="8"/>
+    <w:abstractNumId w:val="10"/>
   </w:num>
   <w:num w:numId="9">
+    <w:abstractNumId w:val="3"/>
+  </w:num>
+  <w:num w:numId="10">
+    <w:abstractNumId w:val="6"/>
+  </w:num>
+  <w:num w:numId="11">
+    <w:abstractNumId w:val="0"/>
+  </w:num>
+  <w:num w:numId="12">
+    <w:abstractNumId w:val="11"/>
+  </w:num>
+  <w:num w:numId="13">
+    <w:abstractNumId w:val="7"/>
+  </w:num>
+  <w:num w:numId="14">
+    <w:abstractNumId w:val="5"/>
+  </w:num>
+  <w:num w:numId="15">
     <w:abstractNumId w:val="2"/>
-    <w:lvlOverride w:ilvl="0"/>
-    <w:lvlOverride w:ilvl="1"/>
-    <w:lvlOverride w:ilvl="2"/>
-    <w:lvlOverride w:ilvl="3"/>
-    <w:lvlOverride w:ilvl="4"/>
-    <w:lvlOverride w:ilvl="5"/>
-    <w:lvlOverride w:ilvl="6"/>
-    <w:lvlOverride w:ilvl="7"/>
-    <w:lvlOverride w:ilvl="8"/>
   </w:num>
 </w:numbering>
 </file>
@@ -2564,7 +4574,7 @@
       </w:pPr>
     </w:pPrDefault>
   </w:docDefaults>
-  <w:latentStyles w:defLockedState="0" w:defUIPriority="99" w:defSemiHidden="0" w:defUnhideWhenUsed="0" w:defQFormat="0" w:count="371">
+  <w:latentStyles w:defLockedState="0" w:defUIPriority="99" w:defSemiHidden="0" w:defUnhideWhenUsed="0" w:defQFormat="0" w:count="372">
     <w:lsdException w:name="Normal" w:uiPriority="1" w:qFormat="1"/>
     <w:lsdException w:name="heading 1" w:uiPriority="9" w:qFormat="1"/>
     <w:lsdException w:name="heading 2" w:semiHidden="1" w:uiPriority="9" w:unhideWhenUsed="1" w:qFormat="1"/>
@@ -2670,7 +4680,6 @@
     <w:lsdException w:name="HTML Sample" w:semiHidden="1" w:unhideWhenUsed="1"/>
     <w:lsdException w:name="HTML Typewriter" w:semiHidden="1" w:unhideWhenUsed="1"/>
     <w:lsdException w:name="HTML Variable" w:semiHidden="1" w:unhideWhenUsed="1"/>
-    <w:lsdException w:name="Normal Table" w:semiHidden="1" w:unhideWhenUsed="1"/>
     <w:lsdException w:name="annotation subject" w:semiHidden="1" w:unhideWhenUsed="1"/>
     <w:lsdException w:name="No List" w:semiHidden="1" w:unhideWhenUsed="1"/>
     <w:lsdException w:name="Outline List 1" w:semiHidden="1" w:unhideWhenUsed="1"/>
@@ -2717,10 +4726,8 @@
     <w:lsdException w:name="Table Subtle 2" w:semiHidden="1" w:unhideWhenUsed="1"/>
     <w:lsdException w:name="Table Web 1" w:semiHidden="1" w:unhideWhenUsed="1"/>
     <w:lsdException w:name="Table Web 2" w:semiHidden="1" w:unhideWhenUsed="1"/>
-    <w:lsdException w:name="Table Web 3" w:semiHidden="1" w:unhideWhenUsed="1"/>
     <w:lsdException w:name="Balloon Text" w:semiHidden="1" w:unhideWhenUsed="1"/>
     <w:lsdException w:name="Table Grid" w:uiPriority="39"/>
-    <w:lsdException w:name="Table Theme" w:semiHidden="1" w:unhideWhenUsed="1"/>
     <w:lsdException w:name="Placeholder Text" w:semiHidden="1"/>
     <w:lsdException w:name="No Spacing" w:uiPriority="1" w:qFormat="1"/>
     <w:lsdException w:name="Light Shading" w:uiPriority="60"/>
@@ -2936,6 +4943,7 @@
     <w:lsdException w:name="List Table 5 Dark Accent 6" w:uiPriority="50"/>
     <w:lsdException w:name="List Table 6 Colorful Accent 6" w:uiPriority="51"/>
     <w:lsdException w:name="List Table 7 Colorful Accent 6" w:uiPriority="52"/>
+    <w:lsdException w:name="Mention" w:semiHidden="1" w:unhideWhenUsed="1"/>
   </w:latentStyles>
   <w:style w:type="paragraph" w:default="1" w:styleId="Normal">
     <w:name w:val="Normal"/>
@@ -2948,7 +4956,6 @@
     </w:pPr>
     <w:rPr>
       <w:rFonts w:ascii="Cambria" w:eastAsia="Cambria" w:hAnsi="Cambria" w:cs="Cambria"/>
-      <w:lang w:val="en-US"/>
     </w:rPr>
   </w:style>
   <w:style w:type="paragraph" w:styleId="Ttulo1">
@@ -3456,4 +5463,16 @@
     </a:ext>
   </a:extLst>
 </a:theme>
+</file>
+
+<file path=customXml/item1.xml><?xml version="1.0" encoding="utf-8"?>
+<b:Sources xmlns:b="http://schemas.openxmlformats.org/officeDocument/2006/bibliography" xmlns="http://schemas.openxmlformats.org/officeDocument/2006/bibliography" SelectedStyle="\APASixthEditionOfficeOnline.xsl" StyleName="APA" Version="6"/>
+</file>
+
+<file path=customXml/itemProps1.xml><?xml version="1.0" encoding="utf-8"?>
+<ds:datastoreItem xmlns:ds="http://schemas.openxmlformats.org/officeDocument/2006/customXml" ds:itemID="{2AC84EF9-4E9C-41C3-8C12-00564E969767}">
+  <ds:schemaRefs>
+    <ds:schemaRef ds:uri="http://schemas.openxmlformats.org/officeDocument/2006/bibliography"/>
+  </ds:schemaRefs>
+</ds:datastoreItem>
 </file>
</xml_diff>